<commit_message>
1ere version envoyé pour testing
</commit_message>
<xml_diff>
--- a/ReadMe.docx
+++ b/ReadMe.docx
@@ -67,16 +67,16 @@
         <w:jc w:val="both"/>
       </w:pPr>
       <w:r>
-        <w:t>1- Python 3.9.10 ou une version ultérieure</w:t>
-      </w:r>
-    </w:p>
-    <w:p>
-      <w:pPr>
-        <w:spacing w:after="0"/>
-        <w:jc w:val="both"/>
-      </w:pPr>
-      <w:r>
-        <w:t>2- Git Bash</w:t>
+        <w:t>- Python 3.9.10 ou une version ultérieure</w:t>
+      </w:r>
+    </w:p>
+    <w:p>
+      <w:pPr>
+        <w:spacing w:after="0"/>
+        <w:jc w:val="both"/>
+      </w:pPr>
+      <w:r>
+        <w:t>- Git Bash</w:t>
       </w:r>
     </w:p>
     <w:p>
@@ -118,7 +118,19 @@
           <w:rPr>
             <w:rStyle w:val="Lienhypertexte"/>
           </w:rPr>
-          <w:t>de Python</w:t>
+          <w:t>de P</w:t>
+        </w:r>
+        <w:r>
+          <w:rPr>
+            <w:rStyle w:val="Lienhypertexte"/>
+          </w:rPr>
+          <w:t>y</w:t>
+        </w:r>
+        <w:r>
+          <w:rPr>
+            <w:rStyle w:val="Lienhypertexte"/>
+          </w:rPr>
+          <w:t>thon</w:t>
         </w:r>
       </w:hyperlink>
     </w:p>
@@ -335,7 +347,17 @@
         <w:jc w:val="both"/>
       </w:pPr>
       <w:r>
-        <w:t xml:space="preserve">Une fois le script exécuté, un fichier HTML de sortie (export_output.html) sera créé. Ce fichier contiendra le même tableau de données importées avec les champs qui ne correspondent pas à </w:t>
+        <w:t>Une fois le script exécuté, un fichier HTML de sortie (</w:t>
+      </w:r>
+      <w:r>
+        <w:rPr>
+          <w:b/>
+          <w:bCs/>
+        </w:rPr>
+        <w:t>export_output.html</w:t>
+      </w:r>
+      <w:r>
+        <w:t xml:space="preserve">) sera créé. Ce fichier contiendra le même tableau de données importées avec les champs qui ne correspondent pas à </w:t>
       </w:r>
       <w:r>
         <w:t xml:space="preserve">leurs formules </w:t>

</xml_diff>

<commit_message>
Vesrion envoyé à MBDA
</commit_message>
<xml_diff>
--- a/ReadMe.docx
+++ b/ReadMe.docx
@@ -106,31 +106,7 @@
           <w:rPr>
             <w:rStyle w:val="Lienhypertexte"/>
           </w:rPr>
-          <w:t>site officiel</w:t>
-        </w:r>
-        <w:r>
-          <w:rPr>
-            <w:rStyle w:val="Lienhypertexte"/>
-          </w:rPr>
-          <w:t xml:space="preserve"> </w:t>
-        </w:r>
-        <w:r>
-          <w:rPr>
-            <w:rStyle w:val="Lienhypertexte"/>
-          </w:rPr>
-          <w:t>de P</w:t>
-        </w:r>
-        <w:r>
-          <w:rPr>
-            <w:rStyle w:val="Lienhypertexte"/>
-          </w:rPr>
-          <w:t>y</w:t>
-        </w:r>
-        <w:r>
-          <w:rPr>
-            <w:rStyle w:val="Lienhypertexte"/>
-          </w:rPr>
-          <w:t>thon</w:t>
+          <w:t>site officiel de Python</w:t>
         </w:r>
       </w:hyperlink>
     </w:p>
@@ -279,7 +255,14 @@
           <w:b/>
           <w:bCs/>
         </w:rPr>
-        <w:t>export_input.txt</w:t>
+        <w:t>extract</w:t>
+      </w:r>
+      <w:r>
+        <w:rPr>
+          <w:b/>
+          <w:bCs/>
+        </w:rPr>
+        <w:t>.txt</w:t>
       </w:r>
       <w:r>
         <w:t>.</w:t>
@@ -354,28 +337,1139 @@
           <w:b/>
           <w:bCs/>
         </w:rPr>
-        <w:t>export_output.html</w:t>
-      </w:r>
-      <w:r>
-        <w:t xml:space="preserve">) sera créé. Ce fichier contiendra le même tableau de données importées avec les champs qui ne correspondent pas à </w:t>
-      </w:r>
-      <w:r>
-        <w:t xml:space="preserve">leurs formules </w:t>
+        <w:t>extract_checked</w:t>
+      </w:r>
+      <w:r>
+        <w:rPr>
+          <w:b/>
+          <w:bCs/>
+        </w:rPr>
+        <w:t>.html</w:t>
+      </w:r>
+      <w:r>
+        <w:t xml:space="preserve">) sera créé. Ce fichier contiendra le même tableau de données importées avec les champs qui ne correspondent pas à leurs formules </w:t>
       </w:r>
       <w:r>
         <w:rPr>
           <w:color w:val="FF0000"/>
         </w:rPr>
-        <w:t>colorées</w:t>
-      </w:r>
+        <w:t>colorées en rouge</w:t>
+      </w:r>
+      <w:r>
+        <w:t>, ainsi qu'un nombre total d'erreurs au début du fichier.</w:t>
+      </w:r>
+    </w:p>
+    <w:p>
+      <w:pPr>
+        <w:spacing w:after="0"/>
+        <w:jc w:val="center"/>
+      </w:pPr>
       <w:r>
         <w:rPr>
-          <w:color w:val="FF0000"/>
+          <w:noProof/>
         </w:rPr>
-        <w:t xml:space="preserve"> en rouge</w:t>
-      </w:r>
-      <w:r>
-        <w:t>, ainsi qu'un nombre total d'erreurs au début du fichier.</w:t>
+        <w:lastRenderedPageBreak/>
+        <mc:AlternateContent>
+          <mc:Choice Requires="wps">
+            <w:drawing>
+              <wp:anchor distT="0" distB="0" distL="114300" distR="114300" simplePos="0" relativeHeight="251675648" behindDoc="0" locked="0" layoutInCell="1" allowOverlap="1" wp14:anchorId="7AEF7855" wp14:editId="20E9082E">
+                <wp:simplePos x="0" y="0"/>
+                <wp:positionH relativeFrom="column">
+                  <wp:posOffset>3442653</wp:posOffset>
+                </wp:positionH>
+                <wp:positionV relativeFrom="paragraph">
+                  <wp:posOffset>-100965</wp:posOffset>
+                </wp:positionV>
+                <wp:extent cx="0" cy="212263"/>
+                <wp:effectExtent l="0" t="0" r="38100" b="35560"/>
+                <wp:wrapNone/>
+                <wp:docPr id="855900398" name="Connecteur droit 3"/>
+                <wp:cNvGraphicFramePr/>
+                <a:graphic xmlns:a="http://schemas.openxmlformats.org/drawingml/2006/main">
+                  <a:graphicData uri="http://schemas.microsoft.com/office/word/2010/wordprocessingShape">
+                    <wps:wsp>
+                      <wps:cNvCnPr/>
+                      <wps:spPr>
+                        <a:xfrm>
+                          <a:off x="0" y="0"/>
+                          <a:ext cx="0" cy="212263"/>
+                        </a:xfrm>
+                        <a:prstGeom prst="line">
+                          <a:avLst/>
+                        </a:prstGeom>
+                        <a:ln>
+                          <a:solidFill>
+                            <a:srgbClr val="FF0000"/>
+                          </a:solidFill>
+                        </a:ln>
+                      </wps:spPr>
+                      <wps:style>
+                        <a:lnRef idx="2">
+                          <a:schemeClr val="accent2"/>
+                        </a:lnRef>
+                        <a:fillRef idx="0">
+                          <a:schemeClr val="accent2"/>
+                        </a:fillRef>
+                        <a:effectRef idx="1">
+                          <a:schemeClr val="accent2"/>
+                        </a:effectRef>
+                        <a:fontRef idx="minor">
+                          <a:schemeClr val="tx1"/>
+                        </a:fontRef>
+                      </wps:style>
+                      <wps:bodyPr/>
+                    </wps:wsp>
+                  </a:graphicData>
+                </a:graphic>
+                <wp14:sizeRelH relativeFrom="margin">
+                  <wp14:pctWidth>0</wp14:pctWidth>
+                </wp14:sizeRelH>
+                <wp14:sizeRelV relativeFrom="margin">
+                  <wp14:pctHeight>0</wp14:pctHeight>
+                </wp14:sizeRelV>
+              </wp:anchor>
+            </w:drawing>
+          </mc:Choice>
+          <mc:Fallback>
+            <w:pict>
+              <v:line w14:anchorId="13290C19" id="Connecteur droit 3" o:spid="_x0000_s1026" style="position:absolute;z-index:251675648;visibility:visible;mso-wrap-style:square;mso-width-percent:0;mso-height-percent:0;mso-wrap-distance-left:9pt;mso-wrap-distance-top:0;mso-wrap-distance-right:9pt;mso-wrap-distance-bottom:0;mso-position-horizontal:absolute;mso-position-horizontal-relative:text;mso-position-vertical:absolute;mso-position-vertical-relative:text;mso-width-percent:0;mso-height-percent:0;mso-width-relative:margin;mso-height-relative:margin" from="271.1pt,-7.95pt" to="271.1pt,8.75pt" o:gfxdata="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" strokecolor="red" strokeweight="1pt">
+                <v:stroke joinstyle="miter"/>
+              </v:line>
+            </w:pict>
+          </mc:Fallback>
+        </mc:AlternateContent>
+      </w:r>
+      <w:r>
+        <w:rPr>
+          <w:noProof/>
+        </w:rPr>
+        <mc:AlternateContent>
+          <mc:Choice Requires="wps">
+            <w:drawing>
+              <wp:anchor distT="0" distB="0" distL="114300" distR="114300" simplePos="0" relativeHeight="251673600" behindDoc="0" locked="0" layoutInCell="1" allowOverlap="1" wp14:anchorId="095B7273" wp14:editId="5E60F458">
+                <wp:simplePos x="0" y="0"/>
+                <wp:positionH relativeFrom="column">
+                  <wp:posOffset>3197687</wp:posOffset>
+                </wp:positionH>
+                <wp:positionV relativeFrom="paragraph">
+                  <wp:posOffset>111587</wp:posOffset>
+                </wp:positionV>
+                <wp:extent cx="495300" cy="986732"/>
+                <wp:effectExtent l="0" t="0" r="19050" b="23495"/>
+                <wp:wrapNone/>
+                <wp:docPr id="1341521507" name="Ellipse 2"/>
+                <wp:cNvGraphicFramePr/>
+                <a:graphic xmlns:a="http://schemas.openxmlformats.org/drawingml/2006/main">
+                  <a:graphicData uri="http://schemas.microsoft.com/office/word/2010/wordprocessingShape">
+                    <wps:wsp>
+                      <wps:cNvSpPr/>
+                      <wps:spPr>
+                        <a:xfrm>
+                          <a:off x="0" y="0"/>
+                          <a:ext cx="495300" cy="986732"/>
+                        </a:xfrm>
+                        <a:prstGeom prst="ellipse">
+                          <a:avLst/>
+                        </a:prstGeom>
+                        <a:noFill/>
+                        <a:ln w="12700">
+                          <a:solidFill>
+                            <a:srgbClr val="FF0000"/>
+                          </a:solidFill>
+                        </a:ln>
+                      </wps:spPr>
+                      <wps:style>
+                        <a:lnRef idx="2">
+                          <a:schemeClr val="accent1">
+                            <a:shade val="15000"/>
+                          </a:schemeClr>
+                        </a:lnRef>
+                        <a:fillRef idx="1">
+                          <a:schemeClr val="accent1"/>
+                        </a:fillRef>
+                        <a:effectRef idx="0">
+                          <a:schemeClr val="accent1"/>
+                        </a:effectRef>
+                        <a:fontRef idx="minor">
+                          <a:schemeClr val="lt1"/>
+                        </a:fontRef>
+                      </wps:style>
+                      <wps:bodyPr rot="0" spcFirstLastPara="0" vertOverflow="overflow" horzOverflow="overflow" vert="horz" wrap="square" lIns="91440" tIns="45720" rIns="91440" bIns="45720" numCol="1" spcCol="0" rtlCol="0" fromWordArt="0" anchor="ctr" anchorCtr="0" forceAA="0" compatLnSpc="1">
+                        <a:prstTxWarp prst="textNoShape">
+                          <a:avLst/>
+                        </a:prstTxWarp>
+                        <a:noAutofit/>
+                      </wps:bodyPr>
+                    </wps:wsp>
+                  </a:graphicData>
+                </a:graphic>
+                <wp14:sizeRelV relativeFrom="margin">
+                  <wp14:pctHeight>0</wp14:pctHeight>
+                </wp14:sizeRelV>
+              </wp:anchor>
+            </w:drawing>
+          </mc:Choice>
+          <mc:Fallback>
+            <w:pict>
+              <v:oval w14:anchorId="52B3B3D4" id="Ellipse 2" o:spid="_x0000_s1026" style="position:absolute;margin-left:251.8pt;margin-top:8.8pt;width:39pt;height:77.7pt;z-index:251673600;visibility:visible;mso-wrap-style:square;mso-height-percent:0;mso-wrap-distance-left:9pt;mso-wrap-distance-top:0;mso-wrap-distance-right:9pt;mso-wrap-distance-bottom:0;mso-position-horizontal:absolute;mso-position-horizontal-relative:text;mso-position-vertical:absolute;mso-position-vertical-relative:text;mso-height-percent:0;mso-height-relative:margin;v-text-anchor:middle" o:gfxdata="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" filled="f" strokecolor="red" strokeweight="1pt">
+                <v:stroke joinstyle="miter"/>
+              </v:oval>
+            </w:pict>
+          </mc:Fallback>
+        </mc:AlternateContent>
+      </w:r>
+      <w:r>
+        <w:rPr>
+          <w:noProof/>
+        </w:rPr>
+        <mc:AlternateContent>
+          <mc:Choice Requires="wps">
+            <w:drawing>
+              <wp:anchor distT="118745" distB="118745" distL="114300" distR="114300" simplePos="0" relativeHeight="251671552" behindDoc="0" locked="0" layoutInCell="0" allowOverlap="1" wp14:anchorId="6DF1DDA6" wp14:editId="119DD9E7">
+                <wp:simplePos x="0" y="0"/>
+                <wp:positionH relativeFrom="margin">
+                  <wp:posOffset>3232322</wp:posOffset>
+                </wp:positionH>
+                <wp:positionV relativeFrom="topMargin">
+                  <wp:posOffset>460664</wp:posOffset>
+                </wp:positionV>
+                <wp:extent cx="987137" cy="338328"/>
+                <wp:effectExtent l="0" t="0" r="0" b="0"/>
+                <wp:wrapNone/>
+                <wp:docPr id="1289047234" name="Zone de texte 2"/>
+                <wp:cNvGraphicFramePr>
+                  <a:graphicFrameLocks xmlns:a="http://schemas.openxmlformats.org/drawingml/2006/main"/>
+                </wp:cNvGraphicFramePr>
+                <a:graphic xmlns:a="http://schemas.openxmlformats.org/drawingml/2006/main">
+                  <a:graphicData uri="http://schemas.microsoft.com/office/word/2010/wordprocessingShape">
+                    <wps:wsp>
+                      <wps:cNvSpPr txBox="1">
+                        <a:spLocks noChangeArrowheads="1"/>
+                      </wps:cNvSpPr>
+                      <wps:spPr bwMode="auto">
+                        <a:xfrm>
+                          <a:off x="0" y="0"/>
+                          <a:ext cx="987137" cy="338328"/>
+                        </a:xfrm>
+                        <a:prstGeom prst="rect">
+                          <a:avLst/>
+                        </a:prstGeom>
+                        <a:noFill/>
+                        <a:extLst>
+                          <a:ext uri="{53640926-AAD7-44D8-BBD7-CCE9431645EC}">
+                            <a14:shadowObscured xmlns:a14="http://schemas.microsoft.com/office/drawing/2010/main" val="1"/>
+                          </a:ext>
+                        </a:extLst>
+                      </wps:spPr>
+                      <wps:txbx>
+                        <w:txbxContent>
+                          <w:p>
+                            <w:pPr>
+                              <w:pBdr>
+                                <w:left w:val="single" w:sz="12" w:space="9" w:color="4472C4" w:themeColor="accent1"/>
+                              </w:pBdr>
+                              <w:spacing w:after="0"/>
+                              <w:rPr>
+                                <w:b/>
+                                <w:bCs/>
+                                <w:color w:val="FF0000"/>
+                                <w:sz w:val="14"/>
+                                <w:szCs w:val="14"/>
+                              </w:rPr>
+                            </w:pPr>
+                            <w:r>
+                              <w:rPr>
+                                <w:b/>
+                                <w:bCs/>
+                                <w:i/>
+                                <w:iCs/>
+                                <w:color w:val="FF0000"/>
+                                <w:sz w:val="16"/>
+                                <w:szCs w:val="16"/>
+                              </w:rPr>
+                              <w:t xml:space="preserve">Nombre </w:t>
+                            </w:r>
+                            <w:r>
+                              <w:rPr>
+                                <w:b/>
+                                <w:bCs/>
+                                <w:i/>
+                                <w:iCs/>
+                                <w:color w:val="FF0000"/>
+                                <w:sz w:val="16"/>
+                                <w:szCs w:val="16"/>
+                              </w:rPr>
+                              <w:t>d’erreurs par colonne</w:t>
+                            </w:r>
+                          </w:p>
+                        </w:txbxContent>
+                      </wps:txbx>
+                      <wps:bodyPr rot="0" vert="horz" wrap="square" lIns="91440" tIns="45720" rIns="91440" bIns="45720" anchor="t" anchorCtr="0" upright="1">
+                        <a:noAutofit/>
+                      </wps:bodyPr>
+                    </wps:wsp>
+                  </a:graphicData>
+                </a:graphic>
+                <wp14:sizeRelH relativeFrom="margin">
+                  <wp14:pctWidth>0</wp14:pctWidth>
+                </wp14:sizeRelH>
+                <wp14:sizeRelV relativeFrom="page">
+                  <wp14:pctHeight>0</wp14:pctHeight>
+                </wp14:sizeRelV>
+              </wp:anchor>
+            </w:drawing>
+          </mc:Choice>
+          <mc:Fallback>
+            <w:pict>
+              <v:shapetype w14:anchorId="6DF1DDA6" id="_x0000_t202" coordsize="21600,21600" o:spt="202" path="m,l,21600r21600,l21600,xe">
+                <v:stroke joinstyle="miter"/>
+                <v:path gradientshapeok="t" o:connecttype="rect"/>
+              </v:shapetype>
+              <v:shape id="Zone de texte 2" o:spid="_x0000_s1026" type="#_x0000_t202" style="position:absolute;left:0;text-align:left;margin-left:254.5pt;margin-top:36.25pt;width:77.75pt;height:26.65pt;z-index:251671552;visibility:visible;mso-wrap-style:square;mso-width-percent:0;mso-height-percent:0;mso-wrap-distance-left:9pt;mso-wrap-distance-top:9.35pt;mso-wrap-distance-right:9pt;mso-wrap-distance-bottom:9.35pt;mso-position-horizontal:absolute;mso-position-horizontal-relative:margin;mso-position-vertical:absolute;mso-position-vertical-relative:top-margin-area;mso-width-percent:0;mso-height-percent:0;mso-width-relative:margin;mso-height-relative:page;v-text-anchor:top" o:gfxdata="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" o:allowincell="f" filled="f" stroked="f">
+                <v:textbox>
+                  <w:txbxContent>
+                    <w:p>
+                      <w:pPr>
+                        <w:pBdr>
+                          <w:left w:val="single" w:sz="12" w:space="9" w:color="4472C4" w:themeColor="accent1"/>
+                        </w:pBdr>
+                        <w:spacing w:after="0"/>
+                        <w:rPr>
+                          <w:b/>
+                          <w:bCs/>
+                          <w:color w:val="FF0000"/>
+                          <w:sz w:val="14"/>
+                          <w:szCs w:val="14"/>
+                        </w:rPr>
+                      </w:pPr>
+                      <w:r>
+                        <w:rPr>
+                          <w:b/>
+                          <w:bCs/>
+                          <w:i/>
+                          <w:iCs/>
+                          <w:color w:val="FF0000"/>
+                          <w:sz w:val="16"/>
+                          <w:szCs w:val="16"/>
+                        </w:rPr>
+                        <w:t xml:space="preserve">Nombre </w:t>
+                      </w:r>
+                      <w:r>
+                        <w:rPr>
+                          <w:b/>
+                          <w:bCs/>
+                          <w:i/>
+                          <w:iCs/>
+                          <w:color w:val="FF0000"/>
+                          <w:sz w:val="16"/>
+                          <w:szCs w:val="16"/>
+                        </w:rPr>
+                        <w:t>d’erreurs par colonne</w:t>
+                      </w:r>
+                    </w:p>
+                  </w:txbxContent>
+                </v:textbox>
+                <w10:wrap anchorx="margin" anchory="margin"/>
+              </v:shape>
+            </w:pict>
+          </mc:Fallback>
+        </mc:AlternateContent>
+      </w:r>
+      <w:r>
+        <w:rPr>
+          <w:noProof/>
+        </w:rPr>
+        <mc:AlternateContent>
+          <mc:Choice Requires="wps">
+            <w:drawing>
+              <wp:anchor distT="118745" distB="118745" distL="114300" distR="114300" simplePos="0" relativeHeight="251667456" behindDoc="0" locked="0" layoutInCell="0" allowOverlap="1" wp14:anchorId="6FD04FEC" wp14:editId="7A4E1F06">
+                <wp:simplePos x="0" y="0"/>
+                <wp:positionH relativeFrom="margin">
+                  <wp:posOffset>-371475</wp:posOffset>
+                </wp:positionH>
+                <wp:positionV relativeFrom="topMargin">
+                  <wp:posOffset>2489200</wp:posOffset>
+                </wp:positionV>
+                <wp:extent cx="853440" cy="208280"/>
+                <wp:effectExtent l="0" t="0" r="0" b="0"/>
+                <wp:wrapNone/>
+                <wp:docPr id="469251200" name="Zone de texte 2"/>
+                <wp:cNvGraphicFramePr>
+                  <a:graphicFrameLocks xmlns:a="http://schemas.openxmlformats.org/drawingml/2006/main"/>
+                </wp:cNvGraphicFramePr>
+                <a:graphic xmlns:a="http://schemas.openxmlformats.org/drawingml/2006/main">
+                  <a:graphicData uri="http://schemas.microsoft.com/office/word/2010/wordprocessingShape">
+                    <wps:wsp>
+                      <wps:cNvSpPr txBox="1">
+                        <a:spLocks noChangeArrowheads="1"/>
+                      </wps:cNvSpPr>
+                      <wps:spPr bwMode="auto">
+                        <a:xfrm>
+                          <a:off x="0" y="0"/>
+                          <a:ext cx="853440" cy="208280"/>
+                        </a:xfrm>
+                        <a:prstGeom prst="rect">
+                          <a:avLst/>
+                        </a:prstGeom>
+                        <a:noFill/>
+                        <a:extLst>
+                          <a:ext uri="{53640926-AAD7-44D8-BBD7-CCE9431645EC}">
+                            <a14:shadowObscured xmlns:a14="http://schemas.microsoft.com/office/drawing/2010/main" val="1"/>
+                          </a:ext>
+                        </a:extLst>
+                      </wps:spPr>
+                      <wps:txbx>
+                        <w:txbxContent>
+                          <w:p>
+                            <w:pPr>
+                              <w:pBdr>
+                                <w:left w:val="single" w:sz="12" w:space="9" w:color="4472C4" w:themeColor="accent1"/>
+                              </w:pBdr>
+                              <w:spacing w:after="0"/>
+                              <w:rPr>
+                                <w:b/>
+                                <w:bCs/>
+                                <w:color w:val="FF0000"/>
+                                <w:sz w:val="14"/>
+                                <w:szCs w:val="14"/>
+                              </w:rPr>
+                            </w:pPr>
+                            <w:r>
+                              <w:rPr>
+                                <w:b/>
+                                <w:bCs/>
+                                <w:i/>
+                                <w:iCs/>
+                                <w:color w:val="FF0000"/>
+                                <w:sz w:val="16"/>
+                                <w:szCs w:val="16"/>
+                              </w:rPr>
+                              <w:t>E</w:t>
+                            </w:r>
+                            <w:r>
+                              <w:rPr>
+                                <w:b/>
+                                <w:bCs/>
+                                <w:i/>
+                                <w:iCs/>
+                                <w:color w:val="FF0000"/>
+                                <w:sz w:val="16"/>
+                                <w:szCs w:val="16"/>
+                              </w:rPr>
+                              <w:t>rreur</w:t>
+                            </w:r>
+                            <w:r>
+                              <w:rPr>
+                                <w:b/>
+                                <w:bCs/>
+                                <w:i/>
+                                <w:iCs/>
+                                <w:color w:val="FF0000"/>
+                                <w:sz w:val="16"/>
+                                <w:szCs w:val="16"/>
+                              </w:rPr>
+                              <w:t xml:space="preserve"> en rouge</w:t>
+                            </w:r>
+                          </w:p>
+                        </w:txbxContent>
+                      </wps:txbx>
+                      <wps:bodyPr rot="0" vert="horz" wrap="square" lIns="91440" tIns="45720" rIns="91440" bIns="45720" anchor="t" anchorCtr="0" upright="1">
+                        <a:noAutofit/>
+                      </wps:bodyPr>
+                    </wps:wsp>
+                  </a:graphicData>
+                </a:graphic>
+                <wp14:sizeRelH relativeFrom="margin">
+                  <wp14:pctWidth>0</wp14:pctWidth>
+                </wp14:sizeRelH>
+                <wp14:sizeRelV relativeFrom="page">
+                  <wp14:pctHeight>0</wp14:pctHeight>
+                </wp14:sizeRelV>
+              </wp:anchor>
+            </w:drawing>
+          </mc:Choice>
+          <mc:Fallback>
+            <w:pict>
+              <v:shape w14:anchorId="6FD04FEC" id="_x0000_s1027" type="#_x0000_t202" style="position:absolute;left:0;text-align:left;margin-left:-29.25pt;margin-top:196pt;width:67.2pt;height:16.4pt;z-index:251667456;visibility:visible;mso-wrap-style:square;mso-width-percent:0;mso-height-percent:0;mso-wrap-distance-left:9pt;mso-wrap-distance-top:9.35pt;mso-wrap-distance-right:9pt;mso-wrap-distance-bottom:9.35pt;mso-position-horizontal:absolute;mso-position-horizontal-relative:margin;mso-position-vertical:absolute;mso-position-vertical-relative:top-margin-area;mso-width-percent:0;mso-height-percent:0;mso-width-relative:margin;mso-height-relative:page;v-text-anchor:top" o:gfxdata="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" o:allowincell="f" filled="f" stroked="f">
+                <v:textbox>
+                  <w:txbxContent>
+                    <w:p>
+                      <w:pPr>
+                        <w:pBdr>
+                          <w:left w:val="single" w:sz="12" w:space="9" w:color="4472C4" w:themeColor="accent1"/>
+                        </w:pBdr>
+                        <w:spacing w:after="0"/>
+                        <w:rPr>
+                          <w:b/>
+                          <w:bCs/>
+                          <w:color w:val="FF0000"/>
+                          <w:sz w:val="14"/>
+                          <w:szCs w:val="14"/>
+                        </w:rPr>
+                      </w:pPr>
+                      <w:r>
+                        <w:rPr>
+                          <w:b/>
+                          <w:bCs/>
+                          <w:i/>
+                          <w:iCs/>
+                          <w:color w:val="FF0000"/>
+                          <w:sz w:val="16"/>
+                          <w:szCs w:val="16"/>
+                        </w:rPr>
+                        <w:t>E</w:t>
+                      </w:r>
+                      <w:r>
+                        <w:rPr>
+                          <w:b/>
+                          <w:bCs/>
+                          <w:i/>
+                          <w:iCs/>
+                          <w:color w:val="FF0000"/>
+                          <w:sz w:val="16"/>
+                          <w:szCs w:val="16"/>
+                        </w:rPr>
+                        <w:t>rreur</w:t>
+                      </w:r>
+                      <w:r>
+                        <w:rPr>
+                          <w:b/>
+                          <w:bCs/>
+                          <w:i/>
+                          <w:iCs/>
+                          <w:color w:val="FF0000"/>
+                          <w:sz w:val="16"/>
+                          <w:szCs w:val="16"/>
+                        </w:rPr>
+                        <w:t xml:space="preserve"> en rouge</w:t>
+                      </w:r>
+                    </w:p>
+                  </w:txbxContent>
+                </v:textbox>
+                <w10:wrap anchorx="margin" anchory="margin"/>
+              </v:shape>
+            </w:pict>
+          </mc:Fallback>
+        </mc:AlternateContent>
+      </w:r>
+      <w:r>
+        <w:rPr>
+          <w:noProof/>
+        </w:rPr>
+        <mc:AlternateContent>
+          <mc:Choice Requires="wps">
+            <w:drawing>
+              <wp:anchor distT="0" distB="0" distL="114300" distR="114300" simplePos="0" relativeHeight="251669504" behindDoc="0" locked="0" layoutInCell="1" allowOverlap="1" wp14:anchorId="2D2B357E" wp14:editId="194FAB1E">
+                <wp:simplePos x="0" y="0"/>
+                <wp:positionH relativeFrom="column">
+                  <wp:posOffset>466725</wp:posOffset>
+                </wp:positionH>
+                <wp:positionV relativeFrom="paragraph">
+                  <wp:posOffset>1657985</wp:posOffset>
+                </wp:positionV>
+                <wp:extent cx="1330960" cy="45719"/>
+                <wp:effectExtent l="0" t="38100" r="59690" b="50165"/>
+                <wp:wrapNone/>
+                <wp:docPr id="985768747" name="Connecteur : en angle 4"/>
+                <wp:cNvGraphicFramePr/>
+                <a:graphic xmlns:a="http://schemas.openxmlformats.org/drawingml/2006/main">
+                  <a:graphicData uri="http://schemas.microsoft.com/office/word/2010/wordprocessingShape">
+                    <wps:wsp>
+                      <wps:cNvCnPr/>
+                      <wps:spPr>
+                        <a:xfrm flipV="1">
+                          <a:off x="0" y="0"/>
+                          <a:ext cx="1330960" cy="45719"/>
+                        </a:xfrm>
+                        <a:prstGeom prst="bentConnector3">
+                          <a:avLst>
+                            <a:gd name="adj1" fmla="val 99124"/>
+                          </a:avLst>
+                        </a:prstGeom>
+                        <a:ln>
+                          <a:solidFill>
+                            <a:srgbClr val="FF0000"/>
+                          </a:solidFill>
+                          <a:tailEnd type="triangle"/>
+                        </a:ln>
+                      </wps:spPr>
+                      <wps:style>
+                        <a:lnRef idx="2">
+                          <a:schemeClr val="accent2"/>
+                        </a:lnRef>
+                        <a:fillRef idx="0">
+                          <a:schemeClr val="accent2"/>
+                        </a:fillRef>
+                        <a:effectRef idx="1">
+                          <a:schemeClr val="accent2"/>
+                        </a:effectRef>
+                        <a:fontRef idx="minor">
+                          <a:schemeClr val="tx1"/>
+                        </a:fontRef>
+                      </wps:style>
+                      <wps:bodyPr/>
+                    </wps:wsp>
+                  </a:graphicData>
+                </a:graphic>
+                <wp14:sizeRelH relativeFrom="margin">
+                  <wp14:pctWidth>0</wp14:pctWidth>
+                </wp14:sizeRelH>
+                <wp14:sizeRelV relativeFrom="margin">
+                  <wp14:pctHeight>0</wp14:pctHeight>
+                </wp14:sizeRelV>
+              </wp:anchor>
+            </w:drawing>
+          </mc:Choice>
+          <mc:Fallback>
+            <w:pict>
+              <v:shapetype w14:anchorId="611858CC" id="_x0000_t34" coordsize="21600,21600" o:spt="34" o:oned="t" adj="10800" path="m,l@0,0@0,21600,21600,21600e" filled="f">
+                <v:stroke joinstyle="miter"/>
+                <v:formulas>
+                  <v:f eqn="val #0"/>
+                </v:formulas>
+                <v:path arrowok="t" fillok="f" o:connecttype="none"/>
+                <v:handles>
+                  <v:h position="#0,center"/>
+                </v:handles>
+                <o:lock v:ext="edit" shapetype="t"/>
+              </v:shapetype>
+              <v:shape id="Connecteur : en angle 4" o:spid="_x0000_s1026" type="#_x0000_t34" style="position:absolute;margin-left:36.75pt;margin-top:130.55pt;width:104.8pt;height:3.6pt;flip:y;z-index:251669504;visibility:visible;mso-wrap-style:square;mso-width-percent:0;mso-height-percent:0;mso-wrap-distance-left:9pt;mso-wrap-distance-top:0;mso-wrap-distance-right:9pt;mso-wrap-distance-bottom:0;mso-position-horizontal:absolute;mso-position-horizontal-relative:text;mso-position-vertical:absolute;mso-position-vertical-relative:text;mso-width-percent:0;mso-height-percent:0;mso-width-relative:margin;mso-height-relative:margin" o:gfxdata="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" adj="21411" strokecolor="red" strokeweight="1pt">
+                <v:stroke endarrow="block"/>
+              </v:shape>
+            </w:pict>
+          </mc:Fallback>
+        </mc:AlternateContent>
+      </w:r>
+      <w:r>
+        <w:rPr>
+          <w:noProof/>
+        </w:rPr>
+        <mc:AlternateContent>
+          <mc:Choice Requires="wps">
+            <w:drawing>
+              <wp:anchor distT="0" distB="0" distL="114300" distR="114300" simplePos="0" relativeHeight="251665408" behindDoc="0" locked="0" layoutInCell="1" allowOverlap="1" wp14:anchorId="3D9A593E" wp14:editId="3F6E5796">
+                <wp:simplePos x="0" y="0"/>
+                <wp:positionH relativeFrom="column">
+                  <wp:posOffset>949325</wp:posOffset>
+                </wp:positionH>
+                <wp:positionV relativeFrom="paragraph">
+                  <wp:posOffset>2432685</wp:posOffset>
+                </wp:positionV>
+                <wp:extent cx="269240" cy="256540"/>
+                <wp:effectExtent l="0" t="38100" r="73660" b="29210"/>
+                <wp:wrapNone/>
+                <wp:docPr id="707139161" name="Connecteur : en angle 4"/>
+                <wp:cNvGraphicFramePr/>
+                <a:graphic xmlns:a="http://schemas.openxmlformats.org/drawingml/2006/main">
+                  <a:graphicData uri="http://schemas.microsoft.com/office/word/2010/wordprocessingShape">
+                    <wps:wsp>
+                      <wps:cNvCnPr/>
+                      <wps:spPr>
+                        <a:xfrm flipV="1">
+                          <a:off x="0" y="0"/>
+                          <a:ext cx="269240" cy="256540"/>
+                        </a:xfrm>
+                        <a:prstGeom prst="bentConnector3">
+                          <a:avLst>
+                            <a:gd name="adj1" fmla="val 99123"/>
+                          </a:avLst>
+                        </a:prstGeom>
+                        <a:ln>
+                          <a:solidFill>
+                            <a:srgbClr val="FF0000"/>
+                          </a:solidFill>
+                          <a:tailEnd type="triangle"/>
+                        </a:ln>
+                      </wps:spPr>
+                      <wps:style>
+                        <a:lnRef idx="2">
+                          <a:schemeClr val="accent2"/>
+                        </a:lnRef>
+                        <a:fillRef idx="0">
+                          <a:schemeClr val="accent2"/>
+                        </a:fillRef>
+                        <a:effectRef idx="1">
+                          <a:schemeClr val="accent2"/>
+                        </a:effectRef>
+                        <a:fontRef idx="minor">
+                          <a:schemeClr val="tx1"/>
+                        </a:fontRef>
+                      </wps:style>
+                      <wps:bodyPr/>
+                    </wps:wsp>
+                  </a:graphicData>
+                </a:graphic>
+                <wp14:sizeRelH relativeFrom="margin">
+                  <wp14:pctWidth>0</wp14:pctWidth>
+                </wp14:sizeRelH>
+                <wp14:sizeRelV relativeFrom="margin">
+                  <wp14:pctHeight>0</wp14:pctHeight>
+                </wp14:sizeRelV>
+              </wp:anchor>
+            </w:drawing>
+          </mc:Choice>
+          <mc:Fallback>
+            <w:pict>
+              <v:shape w14:anchorId="78C4799D" id="Connecteur : en angle 4" o:spid="_x0000_s1026" type="#_x0000_t34" style="position:absolute;margin-left:74.75pt;margin-top:191.55pt;width:21.2pt;height:20.2pt;flip:y;z-index:251665408;visibility:visible;mso-wrap-style:square;mso-width-percent:0;mso-height-percent:0;mso-wrap-distance-left:9pt;mso-wrap-distance-top:0;mso-wrap-distance-right:9pt;mso-wrap-distance-bottom:0;mso-position-horizontal:absolute;mso-position-horizontal-relative:text;mso-position-vertical:absolute;mso-position-vertical-relative:text;mso-width-percent:0;mso-height-percent:0;mso-width-relative:margin;mso-height-relative:margin" o:gfxdata="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" adj="21411" strokecolor="red" strokeweight="1pt">
+                <v:stroke endarrow="block"/>
+              </v:shape>
+            </w:pict>
+          </mc:Fallback>
+        </mc:AlternateContent>
+      </w:r>
+      <w:r>
+        <w:rPr>
+          <w:noProof/>
+        </w:rPr>
+        <mc:AlternateContent>
+          <mc:Choice Requires="wps">
+            <w:drawing>
+              <wp:anchor distT="118745" distB="118745" distL="114300" distR="114300" simplePos="0" relativeHeight="251664384" behindDoc="0" locked="0" layoutInCell="0" allowOverlap="1" wp14:anchorId="6B4A8457" wp14:editId="248E2898">
+                <wp:simplePos x="0" y="0"/>
+                <wp:positionH relativeFrom="margin">
+                  <wp:posOffset>-356235</wp:posOffset>
+                </wp:positionH>
+                <wp:positionV relativeFrom="topMargin">
+                  <wp:posOffset>3398520</wp:posOffset>
+                </wp:positionV>
+                <wp:extent cx="1275080" cy="375920"/>
+                <wp:effectExtent l="0" t="0" r="0" b="0"/>
+                <wp:wrapNone/>
+                <wp:docPr id="843359043" name="Zone de texte 2"/>
+                <wp:cNvGraphicFramePr>
+                  <a:graphicFrameLocks xmlns:a="http://schemas.openxmlformats.org/drawingml/2006/main"/>
+                </wp:cNvGraphicFramePr>
+                <a:graphic xmlns:a="http://schemas.openxmlformats.org/drawingml/2006/main">
+                  <a:graphicData uri="http://schemas.microsoft.com/office/word/2010/wordprocessingShape">
+                    <wps:wsp>
+                      <wps:cNvSpPr txBox="1">
+                        <a:spLocks noChangeArrowheads="1"/>
+                      </wps:cNvSpPr>
+                      <wps:spPr bwMode="auto">
+                        <a:xfrm>
+                          <a:off x="0" y="0"/>
+                          <a:ext cx="1275080" cy="375920"/>
+                        </a:xfrm>
+                        <a:prstGeom prst="rect">
+                          <a:avLst/>
+                        </a:prstGeom>
+                        <a:noFill/>
+                        <a:extLst>
+                          <a:ext uri="{53640926-AAD7-44D8-BBD7-CCE9431645EC}">
+                            <a14:shadowObscured xmlns:a14="http://schemas.microsoft.com/office/drawing/2010/main" val="1"/>
+                          </a:ext>
+                        </a:extLst>
+                      </wps:spPr>
+                      <wps:txbx>
+                        <w:txbxContent>
+                          <w:p>
+                            <w:pPr>
+                              <w:pBdr>
+                                <w:left w:val="single" w:sz="12" w:space="9" w:color="4472C4" w:themeColor="accent1"/>
+                              </w:pBdr>
+                              <w:spacing w:after="0"/>
+                              <w:rPr>
+                                <w:b/>
+                                <w:bCs/>
+                                <w:color w:val="FF0000"/>
+                                <w:sz w:val="14"/>
+                                <w:szCs w:val="14"/>
+                              </w:rPr>
+                            </w:pPr>
+                            <w:r>
+                              <w:rPr>
+                                <w:b/>
+                                <w:bCs/>
+                                <w:i/>
+                                <w:iCs/>
+                                <w:color w:val="FF0000"/>
+                                <w:sz w:val="16"/>
+                                <w:szCs w:val="16"/>
+                              </w:rPr>
+                              <w:t>Colonne comportant au moins une erreur</w:t>
+                            </w:r>
+                          </w:p>
+                        </w:txbxContent>
+                      </wps:txbx>
+                      <wps:bodyPr rot="0" vert="horz" wrap="square" lIns="91440" tIns="45720" rIns="91440" bIns="45720" anchor="t" anchorCtr="0" upright="1">
+                        <a:noAutofit/>
+                      </wps:bodyPr>
+                    </wps:wsp>
+                  </a:graphicData>
+                </a:graphic>
+                <wp14:sizeRelH relativeFrom="margin">
+                  <wp14:pctWidth>0</wp14:pctWidth>
+                </wp14:sizeRelH>
+                <wp14:sizeRelV relativeFrom="page">
+                  <wp14:pctHeight>0</wp14:pctHeight>
+                </wp14:sizeRelV>
+              </wp:anchor>
+            </w:drawing>
+          </mc:Choice>
+          <mc:Fallback>
+            <w:pict>
+              <v:shape w14:anchorId="6B4A8457" id="_x0000_s1028" type="#_x0000_t202" style="position:absolute;left:0;text-align:left;margin-left:-28.05pt;margin-top:267.6pt;width:100.4pt;height:29.6pt;z-index:251664384;visibility:visible;mso-wrap-style:square;mso-width-percent:0;mso-height-percent:0;mso-wrap-distance-left:9pt;mso-wrap-distance-top:9.35pt;mso-wrap-distance-right:9pt;mso-wrap-distance-bottom:9.35pt;mso-position-horizontal:absolute;mso-position-horizontal-relative:margin;mso-position-vertical:absolute;mso-position-vertical-relative:top-margin-area;mso-width-percent:0;mso-height-percent:0;mso-width-relative:margin;mso-height-relative:page;v-text-anchor:top" o:gfxdata="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" o:allowincell="f" filled="f" stroked="f">
+                <v:textbox>
+                  <w:txbxContent>
+                    <w:p>
+                      <w:pPr>
+                        <w:pBdr>
+                          <w:left w:val="single" w:sz="12" w:space="9" w:color="4472C4" w:themeColor="accent1"/>
+                        </w:pBdr>
+                        <w:spacing w:after="0"/>
+                        <w:rPr>
+                          <w:b/>
+                          <w:bCs/>
+                          <w:color w:val="FF0000"/>
+                          <w:sz w:val="14"/>
+                          <w:szCs w:val="14"/>
+                        </w:rPr>
+                      </w:pPr>
+                      <w:r>
+                        <w:rPr>
+                          <w:b/>
+                          <w:bCs/>
+                          <w:i/>
+                          <w:iCs/>
+                          <w:color w:val="FF0000"/>
+                          <w:sz w:val="16"/>
+                          <w:szCs w:val="16"/>
+                        </w:rPr>
+                        <w:t>Colonne comportant au moins une erreur</w:t>
+                      </w:r>
+                    </w:p>
+                  </w:txbxContent>
+                </v:textbox>
+                <w10:wrap anchorx="margin" anchory="margin"/>
+              </v:shape>
+            </w:pict>
+          </mc:Fallback>
+        </mc:AlternateContent>
+      </w:r>
+      <w:r>
+        <w:rPr>
+          <w:noProof/>
+        </w:rPr>
+        <mc:AlternateContent>
+          <mc:Choice Requires="wps">
+            <w:drawing>
+              <wp:anchor distT="118745" distB="118745" distL="114300" distR="114300" simplePos="0" relativeHeight="251662336" behindDoc="0" locked="0" layoutInCell="0" allowOverlap="1" wp14:anchorId="6CCC2710" wp14:editId="25B7FA22">
+                <wp:simplePos x="0" y="0"/>
+                <wp:positionH relativeFrom="margin">
+                  <wp:align>left</wp:align>
+                </wp:positionH>
+                <wp:positionV relativeFrom="topMargin">
+                  <wp:posOffset>487680</wp:posOffset>
+                </wp:positionV>
+                <wp:extent cx="777240" cy="338328"/>
+                <wp:effectExtent l="0" t="0" r="0" b="0"/>
+                <wp:wrapNone/>
+                <wp:docPr id="690" name="Zone de texte 2"/>
+                <wp:cNvGraphicFramePr>
+                  <a:graphicFrameLocks xmlns:a="http://schemas.openxmlformats.org/drawingml/2006/main"/>
+                </wp:cNvGraphicFramePr>
+                <a:graphic xmlns:a="http://schemas.openxmlformats.org/drawingml/2006/main">
+                  <a:graphicData uri="http://schemas.microsoft.com/office/word/2010/wordprocessingShape">
+                    <wps:wsp>
+                      <wps:cNvSpPr txBox="1">
+                        <a:spLocks noChangeArrowheads="1"/>
+                      </wps:cNvSpPr>
+                      <wps:spPr bwMode="auto">
+                        <a:xfrm>
+                          <a:off x="0" y="0"/>
+                          <a:ext cx="777240" cy="338328"/>
+                        </a:xfrm>
+                        <a:prstGeom prst="rect">
+                          <a:avLst/>
+                        </a:prstGeom>
+                        <a:noFill/>
+                        <a:extLst>
+                          <a:ext uri="{53640926-AAD7-44D8-BBD7-CCE9431645EC}">
+                            <a14:shadowObscured xmlns:a14="http://schemas.microsoft.com/office/drawing/2010/main" val="1"/>
+                          </a:ext>
+                        </a:extLst>
+                      </wps:spPr>
+                      <wps:txbx>
+                        <w:txbxContent>
+                          <w:p>
+                            <w:pPr>
+                              <w:pBdr>
+                                <w:left w:val="single" w:sz="12" w:space="9" w:color="4472C4" w:themeColor="accent1"/>
+                              </w:pBdr>
+                              <w:spacing w:after="0"/>
+                              <w:rPr>
+                                <w:b/>
+                                <w:bCs/>
+                                <w:color w:val="FF0000"/>
+                                <w:sz w:val="14"/>
+                                <w:szCs w:val="14"/>
+                              </w:rPr>
+                            </w:pPr>
+                            <w:r>
+                              <w:rPr>
+                                <w:b/>
+                                <w:bCs/>
+                                <w:i/>
+                                <w:iCs/>
+                                <w:color w:val="FF0000"/>
+                                <w:sz w:val="16"/>
+                                <w:szCs w:val="16"/>
+                              </w:rPr>
+                              <w:t>Nombre total d’erreurs</w:t>
+                            </w:r>
+                          </w:p>
+                        </w:txbxContent>
+                      </wps:txbx>
+                      <wps:bodyPr rot="0" vert="horz" wrap="square" lIns="91440" tIns="45720" rIns="91440" bIns="45720" anchor="t" anchorCtr="0" upright="1">
+                        <a:noAutofit/>
+                      </wps:bodyPr>
+                    </wps:wsp>
+                  </a:graphicData>
+                </a:graphic>
+                <wp14:sizeRelH relativeFrom="margin">
+                  <wp14:pctWidth>0</wp14:pctWidth>
+                </wp14:sizeRelH>
+                <wp14:sizeRelV relativeFrom="page">
+                  <wp14:pctHeight>0</wp14:pctHeight>
+                </wp14:sizeRelV>
+              </wp:anchor>
+            </w:drawing>
+          </mc:Choice>
+          <mc:Fallback>
+            <w:pict>
+              <v:shape w14:anchorId="6CCC2710" id="_x0000_s1029" type="#_x0000_t202" style="position:absolute;left:0;text-align:left;margin-left:0;margin-top:38.4pt;width:61.2pt;height:26.65pt;z-index:251662336;visibility:visible;mso-wrap-style:square;mso-width-percent:0;mso-height-percent:0;mso-wrap-distance-left:9pt;mso-wrap-distance-top:9.35pt;mso-wrap-distance-right:9pt;mso-wrap-distance-bottom:9.35pt;mso-position-horizontal:left;mso-position-horizontal-relative:margin;mso-position-vertical:absolute;mso-position-vertical-relative:top-margin-area;mso-width-percent:0;mso-height-percent:0;mso-width-relative:margin;mso-height-relative:page;v-text-anchor:top" o:gfxdata="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" o:allowincell="f" filled="f" stroked="f">
+                <v:textbox>
+                  <w:txbxContent>
+                    <w:p>
+                      <w:pPr>
+                        <w:pBdr>
+                          <w:left w:val="single" w:sz="12" w:space="9" w:color="4472C4" w:themeColor="accent1"/>
+                        </w:pBdr>
+                        <w:spacing w:after="0"/>
+                        <w:rPr>
+                          <w:b/>
+                          <w:bCs/>
+                          <w:color w:val="FF0000"/>
+                          <w:sz w:val="14"/>
+                          <w:szCs w:val="14"/>
+                        </w:rPr>
+                      </w:pPr>
+                      <w:r>
+                        <w:rPr>
+                          <w:b/>
+                          <w:bCs/>
+                          <w:i/>
+                          <w:iCs/>
+                          <w:color w:val="FF0000"/>
+                          <w:sz w:val="16"/>
+                          <w:szCs w:val="16"/>
+                        </w:rPr>
+                        <w:t>Nombre total d’erreurs</w:t>
+                      </w:r>
+                    </w:p>
+                  </w:txbxContent>
+                </v:textbox>
+                <w10:wrap anchorx="margin" anchory="margin"/>
+              </v:shape>
+            </w:pict>
+          </mc:Fallback>
+        </mc:AlternateContent>
+      </w:r>
+      <w:r>
+        <w:rPr>
+          <w:noProof/>
+        </w:rPr>
+        <mc:AlternateContent>
+          <mc:Choice Requires="wps">
+            <w:drawing>
+              <wp:anchor distT="0" distB="0" distL="114300" distR="114300" simplePos="0" relativeHeight="251660288" behindDoc="0" locked="0" layoutInCell="1" allowOverlap="1" wp14:anchorId="23886294" wp14:editId="2535171A">
+                <wp:simplePos x="0" y="0"/>
+                <wp:positionH relativeFrom="column">
+                  <wp:posOffset>537845</wp:posOffset>
+                </wp:positionH>
+                <wp:positionV relativeFrom="paragraph">
+                  <wp:posOffset>-220073</wp:posOffset>
+                </wp:positionV>
+                <wp:extent cx="294821" cy="151856"/>
+                <wp:effectExtent l="0" t="0" r="29210" b="19685"/>
+                <wp:wrapNone/>
+                <wp:docPr id="1014242690" name="Connecteur droit 3"/>
+                <wp:cNvGraphicFramePr/>
+                <a:graphic xmlns:a="http://schemas.openxmlformats.org/drawingml/2006/main">
+                  <a:graphicData uri="http://schemas.microsoft.com/office/word/2010/wordprocessingShape">
+                    <wps:wsp>
+                      <wps:cNvCnPr/>
+                      <wps:spPr>
+                        <a:xfrm>
+                          <a:off x="0" y="0"/>
+                          <a:ext cx="294821" cy="151856"/>
+                        </a:xfrm>
+                        <a:prstGeom prst="line">
+                          <a:avLst/>
+                        </a:prstGeom>
+                        <a:ln>
+                          <a:solidFill>
+                            <a:srgbClr val="FF0000"/>
+                          </a:solidFill>
+                        </a:ln>
+                      </wps:spPr>
+                      <wps:style>
+                        <a:lnRef idx="2">
+                          <a:schemeClr val="accent2"/>
+                        </a:lnRef>
+                        <a:fillRef idx="0">
+                          <a:schemeClr val="accent2"/>
+                        </a:fillRef>
+                        <a:effectRef idx="1">
+                          <a:schemeClr val="accent2"/>
+                        </a:effectRef>
+                        <a:fontRef idx="minor">
+                          <a:schemeClr val="tx1"/>
+                        </a:fontRef>
+                      </wps:style>
+                      <wps:bodyPr/>
+                    </wps:wsp>
+                  </a:graphicData>
+                </a:graphic>
+                <wp14:sizeRelH relativeFrom="margin">
+                  <wp14:pctWidth>0</wp14:pctWidth>
+                </wp14:sizeRelH>
+                <wp14:sizeRelV relativeFrom="margin">
+                  <wp14:pctHeight>0</wp14:pctHeight>
+                </wp14:sizeRelV>
+              </wp:anchor>
+            </w:drawing>
+          </mc:Choice>
+          <mc:Fallback>
+            <w:pict>
+              <v:line w14:anchorId="6AE3CE19" id="Connecteur droit 3" o:spid="_x0000_s1026" style="position:absolute;z-index:251660288;visibility:visible;mso-wrap-style:square;mso-width-percent:0;mso-height-percent:0;mso-wrap-distance-left:9pt;mso-wrap-distance-top:0;mso-wrap-distance-right:9pt;mso-wrap-distance-bottom:0;mso-position-horizontal:absolute;mso-position-horizontal-relative:text;mso-position-vertical:absolute;mso-position-vertical-relative:text;mso-width-percent:0;mso-height-percent:0;mso-width-relative:margin;mso-height-relative:margin" from="42.35pt,-17.35pt" to="65.55pt,-5.4pt" o:gfxdata="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" strokecolor="red" strokeweight="1pt">
+                <v:stroke joinstyle="miter"/>
+              </v:line>
+            </w:pict>
+          </mc:Fallback>
+        </mc:AlternateContent>
+      </w:r>
+      <w:r>
+        <w:rPr>
+          <w:noProof/>
+        </w:rPr>
+        <mc:AlternateContent>
+          <mc:Choice Requires="wps">
+            <w:drawing>
+              <wp:anchor distT="0" distB="0" distL="114300" distR="114300" simplePos="0" relativeHeight="251659264" behindDoc="0" locked="0" layoutInCell="1" allowOverlap="1" wp14:anchorId="5A2CFBF7" wp14:editId="535E2802">
+                <wp:simplePos x="0" y="0"/>
+                <wp:positionH relativeFrom="column">
+                  <wp:posOffset>765719</wp:posOffset>
+                </wp:positionH>
+                <wp:positionV relativeFrom="paragraph">
+                  <wp:posOffset>-116024</wp:posOffset>
+                </wp:positionV>
+                <wp:extent cx="495300" cy="310243"/>
+                <wp:effectExtent l="0" t="0" r="19050" b="13970"/>
+                <wp:wrapNone/>
+                <wp:docPr id="1379843659" name="Ellipse 2"/>
+                <wp:cNvGraphicFramePr/>
+                <a:graphic xmlns:a="http://schemas.openxmlformats.org/drawingml/2006/main">
+                  <a:graphicData uri="http://schemas.microsoft.com/office/word/2010/wordprocessingShape">
+                    <wps:wsp>
+                      <wps:cNvSpPr/>
+                      <wps:spPr>
+                        <a:xfrm>
+                          <a:off x="0" y="0"/>
+                          <a:ext cx="495300" cy="310243"/>
+                        </a:xfrm>
+                        <a:prstGeom prst="ellipse">
+                          <a:avLst/>
+                        </a:prstGeom>
+                        <a:noFill/>
+                        <a:ln w="12700">
+                          <a:solidFill>
+                            <a:srgbClr val="FF0000"/>
+                          </a:solidFill>
+                        </a:ln>
+                      </wps:spPr>
+                      <wps:style>
+                        <a:lnRef idx="2">
+                          <a:schemeClr val="accent1">
+                            <a:shade val="15000"/>
+                          </a:schemeClr>
+                        </a:lnRef>
+                        <a:fillRef idx="1">
+                          <a:schemeClr val="accent1"/>
+                        </a:fillRef>
+                        <a:effectRef idx="0">
+                          <a:schemeClr val="accent1"/>
+                        </a:effectRef>
+                        <a:fontRef idx="minor">
+                          <a:schemeClr val="lt1"/>
+                        </a:fontRef>
+                      </wps:style>
+                      <wps:bodyPr rot="0" spcFirstLastPara="0" vertOverflow="overflow" horzOverflow="overflow" vert="horz" wrap="square" lIns="91440" tIns="45720" rIns="91440" bIns="45720" numCol="1" spcCol="0" rtlCol="0" fromWordArt="0" anchor="ctr" anchorCtr="0" forceAA="0" compatLnSpc="1">
+                        <a:prstTxWarp prst="textNoShape">
+                          <a:avLst/>
+                        </a:prstTxWarp>
+                        <a:noAutofit/>
+                      </wps:bodyPr>
+                    </wps:wsp>
+                  </a:graphicData>
+                </a:graphic>
+              </wp:anchor>
+            </w:drawing>
+          </mc:Choice>
+          <mc:Fallback>
+            <w:pict>
+              <v:oval w14:anchorId="7F816819" id="Ellipse 2" o:spid="_x0000_s1026" style="position:absolute;margin-left:60.3pt;margin-top:-9.15pt;width:39pt;height:24.45pt;z-index:251659264;visibility:visible;mso-wrap-style:square;mso-wrap-distance-left:9pt;mso-wrap-distance-top:0;mso-wrap-distance-right:9pt;mso-wrap-distance-bottom:0;mso-position-horizontal:absolute;mso-position-horizontal-relative:text;mso-position-vertical:absolute;mso-position-vertical-relative:text;v-text-anchor:middle" o:gfxdata="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" filled="f" strokecolor="red" strokeweight="1pt">
+                <v:stroke joinstyle="miter"/>
+              </v:oval>
+            </w:pict>
+          </mc:Fallback>
+        </mc:AlternateContent>
+      </w:r>
+      <w:r>
+        <w:rPr>
+          <w:noProof/>
+        </w:rPr>
+        <w:drawing>
+          <wp:inline distT="0" distB="0" distL="0" distR="0" wp14:anchorId="5AF63677" wp14:editId="4100D2EE">
+            <wp:extent cx="4050506" cy="2400300"/>
+            <wp:effectExtent l="0" t="0" r="7620" b="0"/>
+            <wp:docPr id="1101234791" name="Image 1" descr="Une image contenant texte, capture d’écran, logiciel, nombre&#10;&#10;Description générée automatiquement"/>
+            <wp:cNvGraphicFramePr>
+              <a:graphicFrameLocks xmlns:a="http://schemas.openxmlformats.org/drawingml/2006/main" noChangeAspect="1"/>
+            </wp:cNvGraphicFramePr>
+            <a:graphic xmlns:a="http://schemas.openxmlformats.org/drawingml/2006/main">
+              <a:graphicData uri="http://schemas.openxmlformats.org/drawingml/2006/picture">
+                <pic:pic xmlns:pic="http://schemas.openxmlformats.org/drawingml/2006/picture">
+                  <pic:nvPicPr>
+                    <pic:cNvPr id="1101234791" name="Image 1" descr="Une image contenant texte, capture d’écran, logiciel, nombre&#10;&#10;Description générée automatiquement"/>
+                    <pic:cNvPicPr/>
+                  </pic:nvPicPr>
+                  <pic:blipFill>
+                    <a:blip r:embed="rId7" cstate="print">
+                      <a:extLst>
+                        <a:ext uri="{28A0092B-C50C-407E-A947-70E740481C1C}">
+                          <a14:useLocalDpi xmlns:a14="http://schemas.microsoft.com/office/drawing/2010/main" val="0"/>
+                        </a:ext>
+                      </a:extLst>
+                    </a:blip>
+                    <a:stretch>
+                      <a:fillRect/>
+                    </a:stretch>
+                  </pic:blipFill>
+                  <pic:spPr>
+                    <a:xfrm>
+                      <a:off x="0" y="0"/>
+                      <a:ext cx="4064127" cy="2408371"/>
+                    </a:xfrm>
+                    <a:prstGeom prst="rect">
+                      <a:avLst/>
+                    </a:prstGeom>
+                  </pic:spPr>
+                </pic:pic>
+              </a:graphicData>
+            </a:graphic>
+          </wp:inline>
+        </w:drawing>
       </w:r>
     </w:p>
     <w:sectPr>

</xml_diff>

<commit_message>
Last modifs before working on vbs file
</commit_message>
<xml_diff>
--- a/ReadMe.docx
+++ b/ReadMe.docx
@@ -4,15 +4,31 @@
   <w:body>
     <w:p>
       <w:pPr>
-        <w:pStyle w:val="Titre2"/>
-      </w:pPr>
-      <w:r>
+        <w:pStyle w:val="Titre"/>
+        <w:rPr>
+          <w:b/>
+          <w:bCs/>
+          <w:color w:val="002060"/>
+        </w:rPr>
+      </w:pPr>
+      <w:r>
+        <w:rPr>
+          <w:b/>
+          <w:bCs/>
+          <w:color w:val="002060"/>
+        </w:rPr>
         <w:t>Vérificateur de données exportées</w:t>
       </w:r>
       <w:r>
+        <w:rPr>
+          <w:b/>
+          <w:bCs/>
+          <w:color w:val="002060"/>
+        </w:rPr>
         <w:t xml:space="preserve"> MBDA</w:t>
       </w:r>
     </w:p>
+    <w:p/>
     <w:p>
       <w:pPr>
         <w:pStyle w:val="Titre3"/>
@@ -234,622 +250,197 @@
       </w:pPr>
     </w:p>
     <w:p>
-      <w:r>
-        <w:t xml:space="preserve">Une fois le </w:t>
-      </w:r>
-      <w:r>
-        <w:t>script exécuté, un</w:t>
-      </w:r>
-      <w:r>
-        <w:t xml:space="preserve"> fichier HTML de sortie (</w:t>
-      </w:r>
-      <w:r>
-        <w:rPr>
-          <w:b/>
-          <w:bCs/>
-        </w:rPr>
-        <w:t>extract_checked</w:t>
-      </w:r>
-      <w:r>
-        <w:rPr>
-          <w:b/>
-          <w:bCs/>
-        </w:rPr>
-        <w:t>.html</w:t>
-      </w:r>
-      <w:r>
-        <w:t xml:space="preserve">) sera créé. Ce fichier contiendra le même tableau de données importées avec les champs qui ne correspondent pas à leurs formules </w:t>
-      </w:r>
-      <w:r>
-        <w:rPr>
+      <w:pPr>
+        <w:jc w:val="left"/>
+      </w:pPr>
+      <w:r>
+        <w:t xml:space="preserve">Une fois le script exécuté, un fichier HTML de sortie nommé </w:t>
+      </w:r>
+      <w:r>
+        <w:rPr>
+          <w:b/>
+          <w:bCs/>
+        </w:rPr>
+        <w:t>extract_checked.html</w:t>
+      </w:r>
+      <w:r>
+        <w:t xml:space="preserve"> sera généré. Ce fichier contiendra les informations suivantes :</w:t>
+      </w:r>
+    </w:p>
+    <w:p>
+      <w:pPr>
+        <w:pStyle w:val="Paragraphedeliste"/>
+        <w:numPr>
+          <w:ilvl w:val="0"/>
+          <w:numId w:val="14"/>
+        </w:numPr>
+        <w:jc w:val="left"/>
+      </w:pPr>
+      <w:r>
+        <w:t>Nombre total d'erreurs :</w:t>
+      </w:r>
+    </w:p>
+    <w:p>
+      <w:pPr>
+        <w:pStyle w:val="Paragraphedeliste"/>
+        <w:numPr>
+          <w:ilvl w:val="0"/>
+          <w:numId w:val="15"/>
+        </w:numPr>
+        <w:jc w:val="left"/>
+      </w:pPr>
+      <w:r>
+        <w:t>Ce nombre apparaîtra en début de fichier.</w:t>
+      </w:r>
+    </w:p>
+    <w:p>
+      <w:pPr>
+        <w:pStyle w:val="Paragraphedeliste"/>
+        <w:numPr>
+          <w:ilvl w:val="0"/>
+          <w:numId w:val="15"/>
+        </w:numPr>
+        <w:jc w:val="left"/>
+      </w:pPr>
+      <w:r>
+        <w:t>Si une ou plusieurs erreurs sont détectées, il sera affiché en rouge.</w:t>
+      </w:r>
+    </w:p>
+    <w:p>
+      <w:pPr>
+        <w:pStyle w:val="Paragraphedeliste"/>
+        <w:numPr>
+          <w:ilvl w:val="0"/>
+          <w:numId w:val="15"/>
+        </w:numPr>
+        <w:jc w:val="left"/>
+      </w:pPr>
+      <w:r>
+        <w:t>Si aucune erreur n'est détectée, le nombre total d'erreurs sera affiché en vert.</w:t>
+      </w:r>
+    </w:p>
+    <w:p>
+      <w:pPr>
+        <w:pStyle w:val="Paragraphedeliste"/>
+        <w:numPr>
+          <w:ilvl w:val="0"/>
+          <w:numId w:val="14"/>
+        </w:numPr>
+        <w:jc w:val="left"/>
+      </w:pPr>
+      <w:r>
+        <w:t>Tableau récapitulatif des erreurs :</w:t>
+      </w:r>
+    </w:p>
+    <w:p>
+      <w:pPr>
+        <w:jc w:val="left"/>
+      </w:pPr>
+      <w:r>
+        <w:t>Un premier tableau listera le nombre d'erreurs par colonne, ainsi que les lignes où ces erreurs se trouvent.</w:t>
+      </w:r>
+    </w:p>
+    <w:p>
+      <w:pPr>
+        <w:jc w:val="left"/>
+      </w:pPr>
+    </w:p>
+    <w:p>
+      <w:pPr>
+        <w:jc w:val="left"/>
+      </w:pPr>
+    </w:p>
+    <w:p>
+      <w:pPr>
+        <w:pStyle w:val="Paragraphedeliste"/>
+        <w:numPr>
+          <w:ilvl w:val="0"/>
+          <w:numId w:val="14"/>
+        </w:numPr>
+        <w:jc w:val="left"/>
+      </w:pPr>
+      <w:r>
+        <w:lastRenderedPageBreak/>
+        <w:t>Tableau des données importées avec visualisation des erreurs :</w:t>
+      </w:r>
+    </w:p>
+    <w:p>
+      <w:pPr>
+        <w:jc w:val="left"/>
+      </w:pPr>
+      <w:r>
+        <w:t>Le même tableau que celui des données importées sera affiché.</w:t>
+      </w:r>
+    </w:p>
+    <w:p>
+      <w:pPr>
+        <w:pStyle w:val="Paragraphedeliste"/>
+        <w:numPr>
+          <w:ilvl w:val="0"/>
+          <w:numId w:val="17"/>
+        </w:numPr>
+        <w:jc w:val="left"/>
+      </w:pPr>
+      <w:r>
+        <w:t xml:space="preserve">Les champs erronés seront mis en évidence avec une </w:t>
+      </w:r>
+      <w:r>
+        <w:rPr>
+          <w:b/>
+          <w:bCs/>
           <w:color w:val="FF0000"/>
         </w:rPr>
-        <w:t>colorées en rouge</w:t>
-      </w:r>
-      <w:r>
-        <w:t>, ainsi qu'un nombre total d'erreurs au début du fichier.</w:t>
-      </w:r>
-    </w:p>
-    <w:p>
+        <w:t>police rouge et en gras.</w:t>
+      </w:r>
+    </w:p>
+    <w:p>
+      <w:pPr>
+        <w:pStyle w:val="Paragraphedeliste"/>
+        <w:numPr>
+          <w:ilvl w:val="0"/>
+          <w:numId w:val="17"/>
+        </w:numPr>
+        <w:jc w:val="left"/>
+      </w:pPr>
+      <w:r>
+        <w:t xml:space="preserve">Les colonnes contenant au moins une erreur seront </w:t>
+      </w:r>
+      <w:r>
+        <w:rPr>
+          <w:color w:val="FC9EA7"/>
+        </w:rPr>
+        <w:t>surlignées en rouge clair</w:t>
+      </w:r>
+      <w:r>
+        <w:t>. Le surlignage disparaîtra lorsque toutes les erreurs de la colonne auront été corrigées.</w:t>
+      </w:r>
+    </w:p>
+    <w:p>
+      <w:pPr>
+        <w:jc w:val="left"/>
+      </w:pPr>
+      <w:r>
+        <w:t>Ce format permet une visualisation claire et organisée des erreurs, facilitant leur correction et le suivi de leur résolution.</w:t>
+      </w:r>
+    </w:p>
+    <w:p>
+      <w:pPr>
+        <w:jc w:val="left"/>
+      </w:pPr>
+    </w:p>
+    <w:p>
+      <w:pPr>
+        <w:jc w:val="center"/>
+      </w:pPr>
       <w:r>
         <w:rPr>
           <w:noProof/>
         </w:rPr>
-        <w:lastRenderedPageBreak/>
-        <mc:AlternateContent>
-          <mc:Choice Requires="wps">
-            <w:drawing>
-              <wp:anchor distT="0" distB="0" distL="114300" distR="114300" simplePos="0" relativeHeight="251675648" behindDoc="0" locked="0" layoutInCell="1" allowOverlap="1" wp14:anchorId="7AEF7855" wp14:editId="3C1923F2">
-                <wp:simplePos x="0" y="0"/>
-                <wp:positionH relativeFrom="column">
-                  <wp:posOffset>3442653</wp:posOffset>
-                </wp:positionH>
-                <wp:positionV relativeFrom="paragraph">
-                  <wp:posOffset>-100965</wp:posOffset>
-                </wp:positionV>
-                <wp:extent cx="0" cy="212263"/>
-                <wp:effectExtent l="0" t="0" r="38100" b="35560"/>
-                <wp:wrapNone/>
-                <wp:docPr id="855900398" name="Connecteur droit 3"/>
-                <wp:cNvGraphicFramePr/>
-                <a:graphic xmlns:a="http://schemas.openxmlformats.org/drawingml/2006/main">
-                  <a:graphicData uri="http://schemas.microsoft.com/office/word/2010/wordprocessingShape">
-                    <wps:wsp>
-                      <wps:cNvCnPr/>
-                      <wps:spPr>
-                        <a:xfrm>
-                          <a:off x="0" y="0"/>
-                          <a:ext cx="0" cy="212263"/>
-                        </a:xfrm>
-                        <a:prstGeom prst="line">
-                          <a:avLst/>
-                        </a:prstGeom>
-                        <a:ln>
-                          <a:solidFill>
-                            <a:srgbClr val="FF0000"/>
-                          </a:solidFill>
-                        </a:ln>
-                      </wps:spPr>
-                      <wps:style>
-                        <a:lnRef idx="2">
-                          <a:schemeClr val="accent2"/>
-                        </a:lnRef>
-                        <a:fillRef idx="0">
-                          <a:schemeClr val="accent2"/>
-                        </a:fillRef>
-                        <a:effectRef idx="1">
-                          <a:schemeClr val="accent2"/>
-                        </a:effectRef>
-                        <a:fontRef idx="minor">
-                          <a:schemeClr val="tx1"/>
-                        </a:fontRef>
-                      </wps:style>
-                      <wps:bodyPr/>
-                    </wps:wsp>
-                  </a:graphicData>
-                </a:graphic>
-                <wp14:sizeRelH relativeFrom="margin">
-                  <wp14:pctWidth>0</wp14:pctWidth>
-                </wp14:sizeRelH>
-                <wp14:sizeRelV relativeFrom="margin">
-                  <wp14:pctHeight>0</wp14:pctHeight>
-                </wp14:sizeRelV>
-              </wp:anchor>
-            </w:drawing>
-          </mc:Choice>
-          <mc:Fallback>
-            <w:pict>
-              <v:line w14:anchorId="3BDB8E4B" id="Connecteur droit 3" o:spid="_x0000_s1026" style="position:absolute;z-index:251675648;visibility:visible;mso-wrap-style:square;mso-width-percent:0;mso-height-percent:0;mso-wrap-distance-left:9pt;mso-wrap-distance-top:0;mso-wrap-distance-right:9pt;mso-wrap-distance-bottom:0;mso-position-horizontal:absolute;mso-position-horizontal-relative:text;mso-position-vertical:absolute;mso-position-vertical-relative:text;mso-width-percent:0;mso-height-percent:0;mso-width-relative:margin;mso-height-relative:margin" from="271.1pt,-7.95pt" to="271.1pt,8.75pt" o:gfxdata="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" strokecolor="red" strokeweight="1pt">
-                <v:stroke joinstyle="miter"/>
-              </v:line>
-            </w:pict>
-          </mc:Fallback>
-        </mc:AlternateContent>
-      </w:r>
-      <w:r>
-        <w:rPr>
-          <w:noProof/>
-        </w:rPr>
-        <mc:AlternateContent>
-          <mc:Choice Requires="wps">
-            <w:drawing>
-              <wp:anchor distT="0" distB="0" distL="114300" distR="114300" simplePos="0" relativeHeight="251673600" behindDoc="0" locked="0" layoutInCell="1" allowOverlap="1" wp14:anchorId="095B7273" wp14:editId="7DBADF20">
-                <wp:simplePos x="0" y="0"/>
-                <wp:positionH relativeFrom="column">
-                  <wp:posOffset>3197687</wp:posOffset>
-                </wp:positionH>
-                <wp:positionV relativeFrom="paragraph">
-                  <wp:posOffset>111587</wp:posOffset>
-                </wp:positionV>
-                <wp:extent cx="495300" cy="986732"/>
-                <wp:effectExtent l="0" t="0" r="19050" b="23495"/>
-                <wp:wrapNone/>
-                <wp:docPr id="1341521507" name="Ellipse 2"/>
-                <wp:cNvGraphicFramePr/>
-                <a:graphic xmlns:a="http://schemas.openxmlformats.org/drawingml/2006/main">
-                  <a:graphicData uri="http://schemas.microsoft.com/office/word/2010/wordprocessingShape">
-                    <wps:wsp>
-                      <wps:cNvSpPr/>
-                      <wps:spPr>
-                        <a:xfrm>
-                          <a:off x="0" y="0"/>
-                          <a:ext cx="495300" cy="986732"/>
-                        </a:xfrm>
-                        <a:prstGeom prst="ellipse">
-                          <a:avLst/>
-                        </a:prstGeom>
-                        <a:noFill/>
-                        <a:ln w="12700">
-                          <a:solidFill>
-                            <a:srgbClr val="FF0000"/>
-                          </a:solidFill>
-                        </a:ln>
-                      </wps:spPr>
-                      <wps:style>
-                        <a:lnRef idx="2">
-                          <a:schemeClr val="accent1">
-                            <a:shade val="15000"/>
-                          </a:schemeClr>
-                        </a:lnRef>
-                        <a:fillRef idx="1">
-                          <a:schemeClr val="accent1"/>
-                        </a:fillRef>
-                        <a:effectRef idx="0">
-                          <a:schemeClr val="accent1"/>
-                        </a:effectRef>
-                        <a:fontRef idx="minor">
-                          <a:schemeClr val="lt1"/>
-                        </a:fontRef>
-                      </wps:style>
-                      <wps:bodyPr rot="0" spcFirstLastPara="0" vertOverflow="overflow" horzOverflow="overflow" vert="horz" wrap="square" lIns="91440" tIns="45720" rIns="91440" bIns="45720" numCol="1" spcCol="0" rtlCol="0" fromWordArt="0" anchor="ctr" anchorCtr="0" forceAA="0" compatLnSpc="1">
-                        <a:prstTxWarp prst="textNoShape">
-                          <a:avLst/>
-                        </a:prstTxWarp>
-                        <a:noAutofit/>
-                      </wps:bodyPr>
-                    </wps:wsp>
-                  </a:graphicData>
-                </a:graphic>
-                <wp14:sizeRelV relativeFrom="margin">
-                  <wp14:pctHeight>0</wp14:pctHeight>
-                </wp14:sizeRelV>
-              </wp:anchor>
-            </w:drawing>
-          </mc:Choice>
-          <mc:Fallback>
-            <w:pict>
-              <v:oval w14:anchorId="52B3B3D4" id="Ellipse 2" o:spid="_x0000_s1026" style="position:absolute;margin-left:251.8pt;margin-top:8.8pt;width:39pt;height:77.7pt;z-index:251673600;visibility:visible;mso-wrap-style:square;mso-height-percent:0;mso-wrap-distance-left:9pt;mso-wrap-distance-top:0;mso-wrap-distance-right:9pt;mso-wrap-distance-bottom:0;mso-position-horizontal:absolute;mso-position-horizontal-relative:text;mso-position-vertical:absolute;mso-position-vertical-relative:text;mso-height-percent:0;mso-height-relative:margin;v-text-anchor:middle" o:gfxdata="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" filled="f" strokecolor="red" strokeweight="1pt">
-                <v:stroke joinstyle="miter"/>
-              </v:oval>
-            </w:pict>
-          </mc:Fallback>
-        </mc:AlternateContent>
-      </w:r>
-      <w:r>
-        <w:rPr>
-          <w:noProof/>
-        </w:rPr>
-        <mc:AlternateContent>
-          <mc:Choice Requires="wps">
-            <w:drawing>
-              <wp:anchor distT="0" distB="0" distL="114300" distR="114300" simplePos="0" relativeHeight="251669504" behindDoc="0" locked="0" layoutInCell="1" allowOverlap="1" wp14:anchorId="2D2B357E" wp14:editId="7B148F9E">
-                <wp:simplePos x="0" y="0"/>
-                <wp:positionH relativeFrom="column">
-                  <wp:posOffset>466725</wp:posOffset>
-                </wp:positionH>
-                <wp:positionV relativeFrom="paragraph">
-                  <wp:posOffset>1657985</wp:posOffset>
-                </wp:positionV>
-                <wp:extent cx="1330960" cy="45719"/>
-                <wp:effectExtent l="0" t="38100" r="59690" b="50165"/>
-                <wp:wrapNone/>
-                <wp:docPr id="985768747" name="Connecteur : en angle 4"/>
-                <wp:cNvGraphicFramePr/>
-                <a:graphic xmlns:a="http://schemas.openxmlformats.org/drawingml/2006/main">
-                  <a:graphicData uri="http://schemas.microsoft.com/office/word/2010/wordprocessingShape">
-                    <wps:wsp>
-                      <wps:cNvCnPr/>
-                      <wps:spPr>
-                        <a:xfrm flipV="1">
-                          <a:off x="0" y="0"/>
-                          <a:ext cx="1330960" cy="45719"/>
-                        </a:xfrm>
-                        <a:prstGeom prst="bentConnector3">
-                          <a:avLst>
-                            <a:gd name="adj1" fmla="val 99124"/>
-                          </a:avLst>
-                        </a:prstGeom>
-                        <a:ln>
-                          <a:solidFill>
-                            <a:srgbClr val="FF0000"/>
-                          </a:solidFill>
-                          <a:tailEnd type="triangle"/>
-                        </a:ln>
-                      </wps:spPr>
-                      <wps:style>
-                        <a:lnRef idx="2">
-                          <a:schemeClr val="accent2"/>
-                        </a:lnRef>
-                        <a:fillRef idx="0">
-                          <a:schemeClr val="accent2"/>
-                        </a:fillRef>
-                        <a:effectRef idx="1">
-                          <a:schemeClr val="accent2"/>
-                        </a:effectRef>
-                        <a:fontRef idx="minor">
-                          <a:schemeClr val="tx1"/>
-                        </a:fontRef>
-                      </wps:style>
-                      <wps:bodyPr/>
-                    </wps:wsp>
-                  </a:graphicData>
-                </a:graphic>
-                <wp14:sizeRelH relativeFrom="margin">
-                  <wp14:pctWidth>0</wp14:pctWidth>
-                </wp14:sizeRelH>
-                <wp14:sizeRelV relativeFrom="margin">
-                  <wp14:pctHeight>0</wp14:pctHeight>
-                </wp14:sizeRelV>
-              </wp:anchor>
-            </w:drawing>
-          </mc:Choice>
-          <mc:Fallback>
-            <w:pict>
-              <v:shapetype w14:anchorId="008ADF4C" id="_x0000_t34" coordsize="21600,21600" o:spt="34" o:oned="t" adj="10800" path="m,l@0,0@0,21600,21600,21600e" filled="f">
-                <v:stroke joinstyle="miter"/>
-                <v:formulas>
-                  <v:f eqn="val #0"/>
-                </v:formulas>
-                <v:path arrowok="t" fillok="f" o:connecttype="none"/>
-                <v:handles>
-                  <v:h position="#0,center"/>
-                </v:handles>
-                <o:lock v:ext="edit" shapetype="t"/>
-              </v:shapetype>
-              <v:shape id="Connecteur : en angle 4" o:spid="_x0000_s1026" type="#_x0000_t34" style="position:absolute;margin-left:36.75pt;margin-top:130.55pt;width:104.8pt;height:3.6pt;flip:y;z-index:251669504;visibility:visible;mso-wrap-style:square;mso-width-percent:0;mso-height-percent:0;mso-wrap-distance-left:9pt;mso-wrap-distance-top:0;mso-wrap-distance-right:9pt;mso-wrap-distance-bottom:0;mso-position-horizontal:absolute;mso-position-horizontal-relative:text;mso-position-vertical:absolute;mso-position-vertical-relative:text;mso-width-percent:0;mso-height-percent:0;mso-width-relative:margin;mso-height-relative:margin" o:gfxdata="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" adj="21411" strokecolor="red" strokeweight="1pt">
-                <v:stroke endarrow="block"/>
-              </v:shape>
-            </w:pict>
-          </mc:Fallback>
-        </mc:AlternateContent>
-      </w:r>
-      <w:r>
-        <w:rPr>
-          <w:noProof/>
-        </w:rPr>
-        <mc:AlternateContent>
-          <mc:Choice Requires="wps">
-            <w:drawing>
-              <wp:anchor distT="0" distB="0" distL="114300" distR="114300" simplePos="0" relativeHeight="251665408" behindDoc="0" locked="0" layoutInCell="1" allowOverlap="1" wp14:anchorId="3D9A593E" wp14:editId="3F6E5796">
-                <wp:simplePos x="0" y="0"/>
-                <wp:positionH relativeFrom="column">
-                  <wp:posOffset>949325</wp:posOffset>
-                </wp:positionH>
-                <wp:positionV relativeFrom="paragraph">
-                  <wp:posOffset>2432685</wp:posOffset>
-                </wp:positionV>
-                <wp:extent cx="269240" cy="256540"/>
-                <wp:effectExtent l="0" t="38100" r="73660" b="29210"/>
-                <wp:wrapNone/>
-                <wp:docPr id="707139161" name="Connecteur : en angle 4"/>
-                <wp:cNvGraphicFramePr/>
-                <a:graphic xmlns:a="http://schemas.openxmlformats.org/drawingml/2006/main">
-                  <a:graphicData uri="http://schemas.microsoft.com/office/word/2010/wordprocessingShape">
-                    <wps:wsp>
-                      <wps:cNvCnPr/>
-                      <wps:spPr>
-                        <a:xfrm flipV="1">
-                          <a:off x="0" y="0"/>
-                          <a:ext cx="269240" cy="256540"/>
-                        </a:xfrm>
-                        <a:prstGeom prst="bentConnector3">
-                          <a:avLst>
-                            <a:gd name="adj1" fmla="val 99123"/>
-                          </a:avLst>
-                        </a:prstGeom>
-                        <a:ln>
-                          <a:solidFill>
-                            <a:srgbClr val="FF0000"/>
-                          </a:solidFill>
-                          <a:tailEnd type="triangle"/>
-                        </a:ln>
-                      </wps:spPr>
-                      <wps:style>
-                        <a:lnRef idx="2">
-                          <a:schemeClr val="accent2"/>
-                        </a:lnRef>
-                        <a:fillRef idx="0">
-                          <a:schemeClr val="accent2"/>
-                        </a:fillRef>
-                        <a:effectRef idx="1">
-                          <a:schemeClr val="accent2"/>
-                        </a:effectRef>
-                        <a:fontRef idx="minor">
-                          <a:schemeClr val="tx1"/>
-                        </a:fontRef>
-                      </wps:style>
-                      <wps:bodyPr/>
-                    </wps:wsp>
-                  </a:graphicData>
-                </a:graphic>
-                <wp14:sizeRelH relativeFrom="margin">
-                  <wp14:pctWidth>0</wp14:pctWidth>
-                </wp14:sizeRelH>
-                <wp14:sizeRelV relativeFrom="margin">
-                  <wp14:pctHeight>0</wp14:pctHeight>
-                </wp14:sizeRelV>
-              </wp:anchor>
-            </w:drawing>
-          </mc:Choice>
-          <mc:Fallback>
-            <w:pict>
-              <v:shape w14:anchorId="78C4799D" id="Connecteur : en angle 4" o:spid="_x0000_s1026" type="#_x0000_t34" style="position:absolute;margin-left:74.75pt;margin-top:191.55pt;width:21.2pt;height:20.2pt;flip:y;z-index:251665408;visibility:visible;mso-wrap-style:square;mso-width-percent:0;mso-height-percent:0;mso-wrap-distance-left:9pt;mso-wrap-distance-top:0;mso-wrap-distance-right:9pt;mso-wrap-distance-bottom:0;mso-position-horizontal:absolute;mso-position-horizontal-relative:text;mso-position-vertical:absolute;mso-position-vertical-relative:text;mso-width-percent:0;mso-height-percent:0;mso-width-relative:margin;mso-height-relative:margin" o:gfxdata="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" adj="21411" strokecolor="red" strokeweight="1pt">
-                <v:stroke endarrow="block"/>
-              </v:shape>
-            </w:pict>
-          </mc:Fallback>
-        </mc:AlternateContent>
-      </w:r>
-      <w:r>
-        <w:rPr>
-          <w:noProof/>
-        </w:rPr>
-        <mc:AlternateContent>
-          <mc:Choice Requires="wps">
-            <w:drawing>
-              <wp:anchor distT="118745" distB="118745" distL="114300" distR="114300" simplePos="0" relativeHeight="251664384" behindDoc="0" locked="0" layoutInCell="0" allowOverlap="1" wp14:anchorId="6B4A8457" wp14:editId="248E2898">
-                <wp:simplePos x="0" y="0"/>
-                <wp:positionH relativeFrom="margin">
-                  <wp:posOffset>-356235</wp:posOffset>
-                </wp:positionH>
-                <wp:positionV relativeFrom="topMargin">
-                  <wp:posOffset>3398520</wp:posOffset>
-                </wp:positionV>
-                <wp:extent cx="1275080" cy="375920"/>
-                <wp:effectExtent l="0" t="0" r="0" b="0"/>
-                <wp:wrapNone/>
-                <wp:docPr id="843359043" name="Zone de texte 2"/>
-                <wp:cNvGraphicFramePr>
-                  <a:graphicFrameLocks xmlns:a="http://schemas.openxmlformats.org/drawingml/2006/main"/>
-                </wp:cNvGraphicFramePr>
-                <a:graphic xmlns:a="http://schemas.openxmlformats.org/drawingml/2006/main">
-                  <a:graphicData uri="http://schemas.microsoft.com/office/word/2010/wordprocessingShape">
-                    <wps:wsp>
-                      <wps:cNvSpPr txBox="1">
-                        <a:spLocks noChangeArrowheads="1"/>
-                      </wps:cNvSpPr>
-                      <wps:spPr bwMode="auto">
-                        <a:xfrm>
-                          <a:off x="0" y="0"/>
-                          <a:ext cx="1275080" cy="375920"/>
-                        </a:xfrm>
-                        <a:prstGeom prst="rect">
-                          <a:avLst/>
-                        </a:prstGeom>
-                        <a:noFill/>
-                        <a:extLst>
-                          <a:ext uri="{53640926-AAD7-44D8-BBD7-CCE9431645EC}">
-                            <a14:shadowObscured xmlns:a14="http://schemas.microsoft.com/office/drawing/2010/main" val="1"/>
-                          </a:ext>
-                        </a:extLst>
-                      </wps:spPr>
-                      <wps:txbx>
-                        <w:txbxContent>
-                          <w:p>
-                            <w:pPr>
-                              <w:rPr>
-                                <w:sz w:val="14"/>
-                                <w:szCs w:val="14"/>
-                              </w:rPr>
-                            </w:pPr>
-                            <w:r>
-                              <w:t>Colonne comportant au moins une erreur</w:t>
-                            </w:r>
-                          </w:p>
-                        </w:txbxContent>
-                      </wps:txbx>
-                      <wps:bodyPr rot="0" vert="horz" wrap="square" lIns="91440" tIns="45720" rIns="91440" bIns="45720" anchor="t" anchorCtr="0" upright="1">
-                        <a:noAutofit/>
-                      </wps:bodyPr>
-                    </wps:wsp>
-                  </a:graphicData>
-                </a:graphic>
-                <wp14:sizeRelH relativeFrom="margin">
-                  <wp14:pctWidth>0</wp14:pctWidth>
-                </wp14:sizeRelH>
-                <wp14:sizeRelV relativeFrom="page">
-                  <wp14:pctHeight>0</wp14:pctHeight>
-                </wp14:sizeRelV>
-              </wp:anchor>
-            </w:drawing>
-          </mc:Choice>
-          <mc:Fallback>
-            <w:pict>
-              <v:shapetype w14:anchorId="6B4A8457" id="_x0000_t202" coordsize="21600,21600" o:spt="202" path="m,l,21600r21600,l21600,xe">
-                <v:stroke joinstyle="miter"/>
-                <v:path gradientshapeok="t" o:connecttype="rect"/>
-              </v:shapetype>
-              <v:shape id="Zone de texte 2" o:spid="_x0000_s1026" type="#_x0000_t202" style="position:absolute;left:0;text-align:left;margin-left:-28.05pt;margin-top:267.6pt;width:100.4pt;height:29.6pt;z-index:251664384;visibility:visible;mso-wrap-style:square;mso-width-percent:0;mso-height-percent:0;mso-wrap-distance-left:9pt;mso-wrap-distance-top:9.35pt;mso-wrap-distance-right:9pt;mso-wrap-distance-bottom:9.35pt;mso-position-horizontal:absolute;mso-position-horizontal-relative:margin;mso-position-vertical:absolute;mso-position-vertical-relative:top-margin-area;mso-width-percent:0;mso-height-percent:0;mso-width-relative:margin;mso-height-relative:page;v-text-anchor:top" o:gfxdata="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" o:allowincell="f" filled="f" stroked="f">
-                <v:textbox>
-                  <w:txbxContent>
-                    <w:p>
-                      <w:pPr>
-                        <w:rPr>
-                          <w:sz w:val="14"/>
-                          <w:szCs w:val="14"/>
-                        </w:rPr>
-                      </w:pPr>
-                      <w:r>
-                        <w:t>Colonne comportant au moins une erreur</w:t>
-                      </w:r>
-                    </w:p>
-                  </w:txbxContent>
-                </v:textbox>
-                <w10:wrap anchorx="margin" anchory="margin"/>
-              </v:shape>
-            </w:pict>
-          </mc:Fallback>
-        </mc:AlternateContent>
-      </w:r>
-      <w:r>
-        <w:rPr>
-          <w:noProof/>
-        </w:rPr>
-        <mc:AlternateContent>
-          <mc:Choice Requires="wps">
-            <w:drawing>
-              <wp:anchor distT="0" distB="0" distL="114300" distR="114300" simplePos="0" relativeHeight="251660288" behindDoc="0" locked="0" layoutInCell="1" allowOverlap="1" wp14:anchorId="23886294" wp14:editId="63E86791">
-                <wp:simplePos x="0" y="0"/>
-                <wp:positionH relativeFrom="column">
-                  <wp:posOffset>537845</wp:posOffset>
-                </wp:positionH>
-                <wp:positionV relativeFrom="paragraph">
-                  <wp:posOffset>-220073</wp:posOffset>
-                </wp:positionV>
-                <wp:extent cx="294821" cy="151856"/>
-                <wp:effectExtent l="0" t="0" r="29210" b="19685"/>
-                <wp:wrapNone/>
-                <wp:docPr id="1014242690" name="Connecteur droit 3"/>
-                <wp:cNvGraphicFramePr/>
-                <a:graphic xmlns:a="http://schemas.openxmlformats.org/drawingml/2006/main">
-                  <a:graphicData uri="http://schemas.microsoft.com/office/word/2010/wordprocessingShape">
-                    <wps:wsp>
-                      <wps:cNvCnPr/>
-                      <wps:spPr>
-                        <a:xfrm>
-                          <a:off x="0" y="0"/>
-                          <a:ext cx="294821" cy="151856"/>
-                        </a:xfrm>
-                        <a:prstGeom prst="line">
-                          <a:avLst/>
-                        </a:prstGeom>
-                        <a:ln>
-                          <a:solidFill>
-                            <a:srgbClr val="FF0000"/>
-                          </a:solidFill>
-                        </a:ln>
-                      </wps:spPr>
-                      <wps:style>
-                        <a:lnRef idx="2">
-                          <a:schemeClr val="accent2"/>
-                        </a:lnRef>
-                        <a:fillRef idx="0">
-                          <a:schemeClr val="accent2"/>
-                        </a:fillRef>
-                        <a:effectRef idx="1">
-                          <a:schemeClr val="accent2"/>
-                        </a:effectRef>
-                        <a:fontRef idx="minor">
-                          <a:schemeClr val="tx1"/>
-                        </a:fontRef>
-                      </wps:style>
-                      <wps:bodyPr/>
-                    </wps:wsp>
-                  </a:graphicData>
-                </a:graphic>
-                <wp14:sizeRelH relativeFrom="margin">
-                  <wp14:pctWidth>0</wp14:pctWidth>
-                </wp14:sizeRelH>
-                <wp14:sizeRelV relativeFrom="margin">
-                  <wp14:pctHeight>0</wp14:pctHeight>
-                </wp14:sizeRelV>
-              </wp:anchor>
-            </w:drawing>
-          </mc:Choice>
-          <mc:Fallback>
-            <w:pict>
-              <v:line w14:anchorId="7002AFA9" id="Connecteur droit 3" o:spid="_x0000_s1026" style="position:absolute;z-index:251660288;visibility:visible;mso-wrap-style:square;mso-width-percent:0;mso-height-percent:0;mso-wrap-distance-left:9pt;mso-wrap-distance-top:0;mso-wrap-distance-right:9pt;mso-wrap-distance-bottom:0;mso-position-horizontal:absolute;mso-position-horizontal-relative:text;mso-position-vertical:absolute;mso-position-vertical-relative:text;mso-width-percent:0;mso-height-percent:0;mso-width-relative:margin;mso-height-relative:margin" from="42.35pt,-17.35pt" to="65.55pt,-5.4pt" o:gfxdata="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" strokecolor="red" strokeweight="1pt">
-                <v:stroke joinstyle="miter"/>
-              </v:line>
-            </w:pict>
-          </mc:Fallback>
-        </mc:AlternateContent>
-      </w:r>
-      <w:r>
-        <w:rPr>
-          <w:noProof/>
-        </w:rPr>
-        <mc:AlternateContent>
-          <mc:Choice Requires="wps">
-            <w:drawing>
-              <wp:anchor distT="0" distB="0" distL="114300" distR="114300" simplePos="0" relativeHeight="251659264" behindDoc="0" locked="0" layoutInCell="1" allowOverlap="1" wp14:anchorId="5A2CFBF7" wp14:editId="535E2802">
-                <wp:simplePos x="0" y="0"/>
-                <wp:positionH relativeFrom="column">
-                  <wp:posOffset>765719</wp:posOffset>
-                </wp:positionH>
-                <wp:positionV relativeFrom="paragraph">
-                  <wp:posOffset>-116024</wp:posOffset>
-                </wp:positionV>
-                <wp:extent cx="495300" cy="310243"/>
-                <wp:effectExtent l="0" t="0" r="19050" b="13970"/>
-                <wp:wrapNone/>
-                <wp:docPr id="1379843659" name="Ellipse 2"/>
-                <wp:cNvGraphicFramePr/>
-                <a:graphic xmlns:a="http://schemas.openxmlformats.org/drawingml/2006/main">
-                  <a:graphicData uri="http://schemas.microsoft.com/office/word/2010/wordprocessingShape">
-                    <wps:wsp>
-                      <wps:cNvSpPr/>
-                      <wps:spPr>
-                        <a:xfrm>
-                          <a:off x="0" y="0"/>
-                          <a:ext cx="495300" cy="310243"/>
-                        </a:xfrm>
-                        <a:prstGeom prst="ellipse">
-                          <a:avLst/>
-                        </a:prstGeom>
-                        <a:noFill/>
-                        <a:ln w="12700">
-                          <a:solidFill>
-                            <a:srgbClr val="FF0000"/>
-                          </a:solidFill>
-                        </a:ln>
-                      </wps:spPr>
-                      <wps:style>
-                        <a:lnRef idx="2">
-                          <a:schemeClr val="accent1">
-                            <a:shade val="15000"/>
-                          </a:schemeClr>
-                        </a:lnRef>
-                        <a:fillRef idx="1">
-                          <a:schemeClr val="accent1"/>
-                        </a:fillRef>
-                        <a:effectRef idx="0">
-                          <a:schemeClr val="accent1"/>
-                        </a:effectRef>
-                        <a:fontRef idx="minor">
-                          <a:schemeClr val="lt1"/>
-                        </a:fontRef>
-                      </wps:style>
-                      <wps:bodyPr rot="0" spcFirstLastPara="0" vertOverflow="overflow" horzOverflow="overflow" vert="horz" wrap="square" lIns="91440" tIns="45720" rIns="91440" bIns="45720" numCol="1" spcCol="0" rtlCol="0" fromWordArt="0" anchor="ctr" anchorCtr="0" forceAA="0" compatLnSpc="1">
-                        <a:prstTxWarp prst="textNoShape">
-                          <a:avLst/>
-                        </a:prstTxWarp>
-                        <a:noAutofit/>
-                      </wps:bodyPr>
-                    </wps:wsp>
-                  </a:graphicData>
-                </a:graphic>
-              </wp:anchor>
-            </w:drawing>
-          </mc:Choice>
-          <mc:Fallback>
-            <w:pict>
-              <v:oval w14:anchorId="7F816819" id="Ellipse 2" o:spid="_x0000_s1026" style="position:absolute;margin-left:60.3pt;margin-top:-9.15pt;width:39pt;height:24.45pt;z-index:251659264;visibility:visible;mso-wrap-style:square;mso-wrap-distance-left:9pt;mso-wrap-distance-top:0;mso-wrap-distance-right:9pt;mso-wrap-distance-bottom:0;mso-position-horizontal:absolute;mso-position-horizontal-relative:text;mso-position-vertical:absolute;mso-position-vertical-relative:text;v-text-anchor:middle" o:gfxdata="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" filled="f" strokecolor="red" strokeweight="1pt">
-                <v:stroke joinstyle="miter"/>
-              </v:oval>
-            </w:pict>
-          </mc:Fallback>
-        </mc:AlternateContent>
-      </w:r>
-      <w:r>
-        <w:rPr>
-          <w:noProof/>
-        </w:rPr>
         <w:drawing>
-          <wp:inline distT="0" distB="0" distL="0" distR="0" wp14:anchorId="5AF63677" wp14:editId="4B9283C9">
-            <wp:extent cx="4050506" cy="2400300"/>
-            <wp:effectExtent l="0" t="0" r="7620" b="0"/>
-            <wp:docPr id="1101234791" name="Image 1" descr="Une image contenant texte, capture d’écran, logiciel, nombre&#10;&#10;Description générée automatiquement"/>
+          <wp:inline distT="0" distB="0" distL="0" distR="0" wp14:anchorId="67F57D1C" wp14:editId="198BA967">
+            <wp:extent cx="5760720" cy="3458210"/>
+            <wp:effectExtent l="0" t="0" r="0" b="8890"/>
+            <wp:docPr id="1423834468" name="Image 4" descr="Une image contenant texte, capture d’écran, diagramme, nombre&#10;&#10;Description générée automatiquement"/>
             <wp:cNvGraphicFramePr>
               <a:graphicFrameLocks xmlns:a="http://schemas.openxmlformats.org/drawingml/2006/main" noChangeAspect="1"/>
             </wp:cNvGraphicFramePr>
@@ -857,11 +448,11 @@
               <a:graphicData uri="http://schemas.openxmlformats.org/drawingml/2006/picture">
                 <pic:pic xmlns:pic="http://schemas.openxmlformats.org/drawingml/2006/picture">
                   <pic:nvPicPr>
-                    <pic:cNvPr id="1101234791" name="Image 1" descr="Une image contenant texte, capture d’écran, logiciel, nombre&#10;&#10;Description générée automatiquement"/>
+                    <pic:cNvPr id="1423834468" name="Image 4" descr="Une image contenant texte, capture d’écran, diagramme, nombre&#10;&#10;Description générée automatiquement"/>
                     <pic:cNvPicPr/>
                   </pic:nvPicPr>
                   <pic:blipFill>
-                    <a:blip r:embed="rId7" cstate="print">
+                    <a:blip r:embed="rId7">
                       <a:extLst>
                         <a:ext uri="{28A0092B-C50C-407E-A947-70E740481C1C}">
                           <a14:useLocalDpi xmlns:a14="http://schemas.microsoft.com/office/drawing/2010/main" val="0"/>
@@ -875,7 +466,7 @@
                   <pic:spPr>
                     <a:xfrm>
                       <a:off x="0" y="0"/>
-                      <a:ext cx="4064127" cy="2408371"/>
+                      <a:ext cx="5760720" cy="3458210"/>
                     </a:xfrm>
                     <a:prstGeom prst="rect">
                       <a:avLst/>
@@ -888,10 +479,56 @@
         </w:drawing>
       </w:r>
     </w:p>
-    <w:p/>
-    <w:p/>
-    <w:p/>
-    <w:p>
+    <w:p>
+      <w:pPr>
+        <w:jc w:val="center"/>
+      </w:pPr>
+      <w:r>
+        <w:rPr>
+          <w:noProof/>
+        </w:rPr>
+        <w:drawing>
+          <wp:inline distT="0" distB="0" distL="0" distR="0" wp14:anchorId="0D06858B" wp14:editId="0A73B5F2">
+            <wp:extent cx="5760720" cy="2032000"/>
+            <wp:effectExtent l="0" t="0" r="0" b="6350"/>
+            <wp:docPr id="435042133" name="Image 5" descr="Une image contenant texte, capture d’écran, Police, nombre&#10;&#10;Description générée automatiquement"/>
+            <wp:cNvGraphicFramePr>
+              <a:graphicFrameLocks xmlns:a="http://schemas.openxmlformats.org/drawingml/2006/main" noChangeAspect="1"/>
+            </wp:cNvGraphicFramePr>
+            <a:graphic xmlns:a="http://schemas.openxmlformats.org/drawingml/2006/main">
+              <a:graphicData uri="http://schemas.openxmlformats.org/drawingml/2006/picture">
+                <pic:pic xmlns:pic="http://schemas.openxmlformats.org/drawingml/2006/picture">
+                  <pic:nvPicPr>
+                    <pic:cNvPr id="435042133" name="Image 5" descr="Une image contenant texte, capture d’écran, Police, nombre&#10;&#10;Description générée automatiquement"/>
+                    <pic:cNvPicPr/>
+                  </pic:nvPicPr>
+                  <pic:blipFill>
+                    <a:blip r:embed="rId8">
+                      <a:extLst>
+                        <a:ext uri="{28A0092B-C50C-407E-A947-70E740481C1C}">
+                          <a14:useLocalDpi xmlns:a14="http://schemas.microsoft.com/office/drawing/2010/main" val="0"/>
+                        </a:ext>
+                      </a:extLst>
+                    </a:blip>
+                    <a:stretch>
+                      <a:fillRect/>
+                    </a:stretch>
+                  </pic:blipFill>
+                  <pic:spPr>
+                    <a:xfrm>
+                      <a:off x="0" y="0"/>
+                      <a:ext cx="5760720" cy="2032000"/>
+                    </a:xfrm>
+                    <a:prstGeom prst="rect">
+                      <a:avLst/>
+                    </a:prstGeom>
+                  </pic:spPr>
+                </pic:pic>
+              </a:graphicData>
+            </a:graphic>
+          </wp:inline>
+        </w:drawing>
+      </w:r>
       <w:r>
         <w:rPr>
           <w:noProof/>
@@ -967,7 +604,11 @@
           </mc:Choice>
           <mc:Fallback>
             <w:pict>
-              <v:shape w14:anchorId="7F1087CE" id="_x0000_s1027" type="#_x0000_t202" style="position:absolute;left:0;text-align:left;margin-left:187.15pt;margin-top:310.5pt;width:150.5pt;height:26.65pt;z-index:251677696;visibility:visible;mso-wrap-style:square;mso-width-percent:0;mso-height-percent:0;mso-wrap-distance-left:9pt;mso-wrap-distance-top:9.35pt;mso-wrap-distance-right:9pt;mso-wrap-distance-bottom:9.35pt;mso-position-horizontal:absolute;mso-position-horizontal-relative:margin;mso-position-vertical:absolute;mso-position-vertical-relative:top-margin-area;mso-width-percent:0;mso-height-percent:0;mso-width-relative:margin;mso-height-relative:page;v-text-anchor:top" o:gfxdata="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" o:allowincell="f" filled="f" stroked="f">
+              <v:shapetype w14:anchorId="7F1087CE" id="_x0000_t202" coordsize="21600,21600" o:spt="202" path="m,l,21600r21600,l21600,xe">
+                <v:stroke joinstyle="miter"/>
+                <v:path gradientshapeok="t" o:connecttype="rect"/>
+              </v:shapetype>
+              <v:shape id="Zone de texte 2" o:spid="_x0000_s1026" type="#_x0000_t202" style="position:absolute;left:0;text-align:left;margin-left:187.15pt;margin-top:310.5pt;width:150.5pt;height:26.65pt;z-index:251677696;visibility:visible;mso-wrap-style:square;mso-width-percent:0;mso-height-percent:0;mso-wrap-distance-left:9pt;mso-wrap-distance-top:9.35pt;mso-wrap-distance-right:9pt;mso-wrap-distance-bottom:9.35pt;mso-position-horizontal:absolute;mso-position-horizontal-relative:margin;mso-position-vertical:absolute;mso-position-vertical-relative:top-margin-area;mso-width-percent:0;mso-height-percent:0;mso-width-relative:margin;mso-height-relative:page;v-text-anchor:top" o:gfxdata="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" o:allowincell="f" filled="f" stroked="f">
                 <v:textbox>
                   <w:txbxContent>
                     <w:p>
@@ -990,133 +631,6 @@
         </mc:AlternateContent>
       </w:r>
     </w:p>
-    <w:p>
-      <w:r>
-        <w:rPr>
-          <w:noProof/>
-        </w:rPr>
-        <mc:AlternateContent>
-          <mc:Choice Requires="wps">
-            <w:drawing>
-              <wp:anchor distT="0" distB="0" distL="114300" distR="114300" simplePos="0" relativeHeight="251679744" behindDoc="0" locked="0" layoutInCell="1" allowOverlap="1" wp14:anchorId="25CC53E1" wp14:editId="31700606">
-                <wp:simplePos x="0" y="0"/>
-                <wp:positionH relativeFrom="column">
-                  <wp:posOffset>1745183</wp:posOffset>
-                </wp:positionH>
-                <wp:positionV relativeFrom="paragraph">
-                  <wp:posOffset>61805</wp:posOffset>
-                </wp:positionV>
-                <wp:extent cx="496001" cy="445435"/>
-                <wp:effectExtent l="76200" t="0" r="18415" b="50165"/>
-                <wp:wrapNone/>
-                <wp:docPr id="1271712669" name="Connecteur : en angle 4"/>
-                <wp:cNvGraphicFramePr/>
-                <a:graphic xmlns:a="http://schemas.openxmlformats.org/drawingml/2006/main">
-                  <a:graphicData uri="http://schemas.microsoft.com/office/word/2010/wordprocessingShape">
-                    <wps:wsp>
-                      <wps:cNvCnPr/>
-                      <wps:spPr>
-                        <a:xfrm flipH="1">
-                          <a:off x="0" y="0"/>
-                          <a:ext cx="496001" cy="445435"/>
-                        </a:xfrm>
-                        <a:prstGeom prst="bentConnector3">
-                          <a:avLst>
-                            <a:gd name="adj1" fmla="val 99123"/>
-                          </a:avLst>
-                        </a:prstGeom>
-                        <a:ln>
-                          <a:solidFill>
-                            <a:srgbClr val="FF0000"/>
-                          </a:solidFill>
-                          <a:tailEnd type="triangle"/>
-                        </a:ln>
-                      </wps:spPr>
-                      <wps:style>
-                        <a:lnRef idx="2">
-                          <a:schemeClr val="accent2"/>
-                        </a:lnRef>
-                        <a:fillRef idx="0">
-                          <a:schemeClr val="accent2"/>
-                        </a:fillRef>
-                        <a:effectRef idx="1">
-                          <a:schemeClr val="accent2"/>
-                        </a:effectRef>
-                        <a:fontRef idx="minor">
-                          <a:schemeClr val="tx1"/>
-                        </a:fontRef>
-                      </wps:style>
-                      <wps:bodyPr/>
-                    </wps:wsp>
-                  </a:graphicData>
-                </a:graphic>
-                <wp14:sizeRelH relativeFrom="margin">
-                  <wp14:pctWidth>0</wp14:pctWidth>
-                </wp14:sizeRelH>
-                <wp14:sizeRelV relativeFrom="margin">
-                  <wp14:pctHeight>0</wp14:pctHeight>
-                </wp14:sizeRelV>
-              </wp:anchor>
-            </w:drawing>
-          </mc:Choice>
-          <mc:Fallback>
-            <w:pict>
-              <v:shape w14:anchorId="08AD7DDB" id="Connecteur : en angle 4" o:spid="_x0000_s1026" type="#_x0000_t34" style="position:absolute;margin-left:137.4pt;margin-top:4.85pt;width:39.05pt;height:35.05pt;flip:x;z-index:251679744;visibility:visible;mso-wrap-style:square;mso-width-percent:0;mso-height-percent:0;mso-wrap-distance-left:9pt;mso-wrap-distance-top:0;mso-wrap-distance-right:9pt;mso-wrap-distance-bottom:0;mso-position-horizontal:absolute;mso-position-horizontal-relative:text;mso-position-vertical:absolute;mso-position-vertical-relative:text;mso-width-percent:0;mso-height-percent:0;mso-width-relative:margin;mso-height-relative:margin" o:gfxdata="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" adj="21411" strokecolor="red" strokeweight="1pt">
-                <v:stroke endarrow="block"/>
-              </v:shape>
-            </w:pict>
-          </mc:Fallback>
-        </mc:AlternateContent>
-      </w:r>
-    </w:p>
-    <w:p>
-      <w:r>
-        <w:rPr>
-          <w:noProof/>
-        </w:rPr>
-        <w:drawing>
-          <wp:inline distT="0" distB="0" distL="0" distR="0" wp14:anchorId="03146CD2" wp14:editId="72A9ED5C">
-            <wp:extent cx="5372566" cy="1569856"/>
-            <wp:effectExtent l="0" t="0" r="0" b="0"/>
-            <wp:docPr id="533401684" name="Image 1" descr="Une image contenant texte, capture d’écran, Police, logiciel&#10;&#10;Description générée automatiquement"/>
-            <wp:cNvGraphicFramePr>
-              <a:graphicFrameLocks xmlns:a="http://schemas.openxmlformats.org/drawingml/2006/main" noChangeAspect="1"/>
-            </wp:cNvGraphicFramePr>
-            <a:graphic xmlns:a="http://schemas.openxmlformats.org/drawingml/2006/main">
-              <a:graphicData uri="http://schemas.openxmlformats.org/drawingml/2006/picture">
-                <pic:pic xmlns:pic="http://schemas.openxmlformats.org/drawingml/2006/picture">
-                  <pic:nvPicPr>
-                    <pic:cNvPr id="533401684" name="Image 1" descr="Une image contenant texte, capture d’écran, Police, logiciel&#10;&#10;Description générée automatiquement"/>
-                    <pic:cNvPicPr/>
-                  </pic:nvPicPr>
-                  <pic:blipFill>
-                    <a:blip r:embed="rId8">
-                      <a:extLst>
-                        <a:ext uri="{28A0092B-C50C-407E-A947-70E740481C1C}">
-                          <a14:useLocalDpi xmlns:a14="http://schemas.microsoft.com/office/drawing/2010/main" val="0"/>
-                        </a:ext>
-                      </a:extLst>
-                    </a:blip>
-                    <a:stretch>
-                      <a:fillRect/>
-                    </a:stretch>
-                  </pic:blipFill>
-                  <pic:spPr>
-                    <a:xfrm>
-                      <a:off x="0" y="0"/>
-                      <a:ext cx="5372566" cy="1569856"/>
-                    </a:xfrm>
-                    <a:prstGeom prst="rect">
-                      <a:avLst/>
-                    </a:prstGeom>
-                  </pic:spPr>
-                </pic:pic>
-              </a:graphicData>
-            </a:graphic>
-          </wp:inline>
-        </w:drawing>
-      </w:r>
-    </w:p>
     <w:p/>
     <w:p>
       <w:pPr>
@@ -1190,8 +704,11 @@
       </w:r>
     </w:p>
     <w:p/>
-    <w:p>
-      <w:r>
+    <w:p/>
+    <w:p/>
+    <w:p>
+      <w:r>
+        <w:lastRenderedPageBreak/>
         <w:t>Pour cette version, les attributs traitées sont les suivantes :</w:t>
       </w:r>
     </w:p>
@@ -1352,7 +869,6 @@
         </w:numPr>
       </w:pPr>
       <w:r>
-        <w:lastRenderedPageBreak/>
         <w:t xml:space="preserve">Le script comparera l'attribut à la liste de valeurs acceptées contenue dans le dictionnaire </w:t>
       </w:r>
       <w:proofErr w:type="spellStart"/>
@@ -1746,6 +1262,7 @@
         <w:rPr>
           <w:noProof/>
         </w:rPr>
+        <w:lastRenderedPageBreak/>
         <w:drawing>
           <wp:inline distT="0" distB="0" distL="0" distR="0" wp14:anchorId="505AECA0" wp14:editId="64ED8DD9">
             <wp:extent cx="4290432" cy="1752752"/>
@@ -1960,19 +1477,12 @@
         <w:t xml:space="preserve"> est considérée comme erreur</w:t>
       </w:r>
     </w:p>
-    <w:p>
-      <w:pPr>
-        <w:pStyle w:val="Titre3"/>
-      </w:pPr>
-    </w:p>
     <w:p/>
-    <w:p/>
     <w:p>
       <w:pPr>
         <w:pStyle w:val="Titre2"/>
       </w:pPr>
       <w:r>
-        <w:lastRenderedPageBreak/>
         <w:t xml:space="preserve">(7) </w:t>
       </w:r>
       <w:r>
@@ -2117,38 +1627,84 @@
     <w:p>
       <w:pPr>
         <w:pStyle w:val="Paragraphedeliste"/>
+        <w:rPr>
+          <w:u w:val="single"/>
+        </w:rPr>
+      </w:pPr>
+      <w:r>
+        <w:rPr>
+          <w:u w:val="single"/>
+        </w:rPr>
+        <w:t xml:space="preserve">Il est essentiel de porter une attention particulière à cet attribut, car les vérifications des autres champs seront basées sur la valeur spécifiée dans le </w:t>
+      </w:r>
+      <w:proofErr w:type="spellStart"/>
+      <w:r>
+        <w:rPr>
+          <w:b/>
+          <w:bCs/>
+          <w:u w:val="single"/>
+        </w:rPr>
+        <w:t>LevelX</w:t>
+      </w:r>
+      <w:proofErr w:type="spellEnd"/>
+      <w:r>
+        <w:rPr>
+          <w:u w:val="single"/>
+        </w:rPr>
+        <w:t>.</w:t>
+      </w:r>
+    </w:p>
+    <w:p>
+      <w:pPr>
+        <w:pStyle w:val="Paragraphedeliste"/>
+      </w:pPr>
+    </w:p>
+    <w:p>
+      <w:pPr>
+        <w:pStyle w:val="Titre2"/>
+      </w:pPr>
+      <w:r>
+        <w:t>(4) Type de contrôle export applique par le pays du fournisseur</w:t>
+      </w:r>
+    </w:p>
+    <w:p>
+      <w:pPr>
+        <w:pStyle w:val="Paragraphedeliste"/>
         <w:numPr>
           <w:ilvl w:val="0"/>
           <w:numId w:val="5"/>
         </w:numPr>
       </w:pPr>
       <w:r>
-        <w:t xml:space="preserve">Il est essentiel de porter une attention particulière à cet attribut, car les vérifications des autres champs seront basées sur la valeur spécifiée dans le </w:t>
+        <w:t xml:space="preserve">Colonne : </w:t>
+      </w:r>
+      <w:r>
+        <w:rPr>
+          <w:b/>
+          <w:bCs/>
+        </w:rPr>
+        <w:t xml:space="preserve"> </w:t>
+      </w:r>
+      <w:r>
+        <w:t>sur l’</w:t>
       </w:r>
       <w:proofErr w:type="spellStart"/>
       <w:r>
-        <w:rPr>
-          <w:b/>
-          <w:bCs/>
-        </w:rPr>
-        <w:t>LevelX</w:t>
+        <w:t>extract</w:t>
       </w:r>
       <w:proofErr w:type="spellEnd"/>
       <w:r>
-        <w:t>.</w:t>
-      </w:r>
-    </w:p>
-    <w:p>
-      <w:pPr>
-        <w:pStyle w:val="Paragraphedeliste"/>
-      </w:pPr>
-    </w:p>
-    <w:p>
-      <w:pPr>
-        <w:pStyle w:val="Titre2"/>
-      </w:pPr>
-      <w:r>
-        <w:t>(4) Type de contrôle export applique par le pays du fournisseur</w:t>
+        <w:t xml:space="preserve"> .txt, cet attribut doit figurer sur la colonne numéro 11, mais sur l’output html, il sera sur la colonne </w:t>
+      </w:r>
+      <w:r>
+        <w:rPr>
+          <w:b/>
+          <w:bCs/>
+        </w:rPr>
+        <w:t>numéro 16</w:t>
+      </w:r>
+      <w:r>
+        <w:t xml:space="preserve"> pour faciliter le traitement.</w:t>
       </w:r>
     </w:p>
     <w:p>
@@ -2160,35 +1716,27 @@
         </w:numPr>
       </w:pPr>
       <w:r>
-        <w:t xml:space="preserve">Colonne : </w:t>
-      </w:r>
-      <w:r>
-        <w:rPr>
-          <w:b/>
-          <w:bCs/>
-        </w:rPr>
-        <w:t xml:space="preserve"> </w:t>
-      </w:r>
-      <w:r>
-        <w:t>sur l’</w:t>
-      </w:r>
-      <w:proofErr w:type="spellStart"/>
-      <w:r>
-        <w:t>extract</w:t>
-      </w:r>
-      <w:proofErr w:type="spellEnd"/>
-      <w:r>
-        <w:t xml:space="preserve"> .txt, cet attribut doit figurer sur la colonne numéro 11, mais sur l’output html, il sera sur la colonne </w:t>
-      </w:r>
-      <w:r>
-        <w:rPr>
-          <w:b/>
-          <w:bCs/>
-        </w:rPr>
-        <w:t>numéro 16</w:t>
-      </w:r>
-      <w:r>
-        <w:t xml:space="preserve"> pour faciliter le traitement.</w:t>
+        <w:t>Vérification : voir tableau</w:t>
+      </w:r>
+      <w:r>
+        <w:t xml:space="preserve"> suivant</w:t>
+      </w:r>
+    </w:p>
+    <w:p>
+      <w:pPr>
+        <w:pStyle w:val="Titre3"/>
+      </w:pPr>
+    </w:p>
+    <w:p>
+      <w:pPr>
+        <w:pStyle w:val="Titre2"/>
+        <w:numPr>
+          <w:ilvl w:val="0"/>
+          <w:numId w:val="9"/>
+        </w:numPr>
+      </w:pPr>
+      <w:r>
+        <w:t>Pays du fournisseur</w:t>
       </w:r>
     </w:p>
     <w:p>
@@ -2200,6 +1748,32 @@
         </w:numPr>
       </w:pPr>
       <w:r>
+        <w:t xml:space="preserve">Colonne : </w:t>
+      </w:r>
+      <w:r>
+        <w:rPr>
+          <w:b/>
+          <w:bCs/>
+        </w:rPr>
+        <w:t xml:space="preserve"> Numéro 1</w:t>
+      </w:r>
+      <w:r>
+        <w:rPr>
+          <w:b/>
+          <w:bCs/>
+        </w:rPr>
+        <w:t>8</w:t>
+      </w:r>
+    </w:p>
+    <w:p>
+      <w:pPr>
+        <w:pStyle w:val="Paragraphedeliste"/>
+        <w:numPr>
+          <w:ilvl w:val="0"/>
+          <w:numId w:val="5"/>
+        </w:numPr>
+      </w:pPr>
+      <w:r>
         <w:t>Vérification : voir tableau</w:t>
       </w:r>
       <w:r>
@@ -2220,7 +1794,7 @@
         </w:numPr>
       </w:pPr>
       <w:r>
-        <w:t>Pays du fournisseur</w:t>
+        <w:t>Pays d'origine du fabricant</w:t>
       </w:r>
     </w:p>
     <w:p>
@@ -2246,7 +1820,7 @@
           <w:b/>
           <w:bCs/>
         </w:rPr>
-        <w:t>8</w:t>
+        <w:t>9</w:t>
       </w:r>
     </w:p>
     <w:p>
@@ -2258,10 +1832,7 @@
         </w:numPr>
       </w:pPr>
       <w:r>
-        <w:t>Vérification : voir tableau</w:t>
-      </w:r>
-      <w:r>
-        <w:t xml:space="preserve"> suivant</w:t>
+        <w:t>Vérification : voir tableau suivant</w:t>
       </w:r>
     </w:p>
     <w:p>
@@ -2278,7 +1849,7 @@
         </w:numPr>
       </w:pPr>
       <w:r>
-        <w:t>Pays d'origine du fabricant</w:t>
+        <w:t>Classement Contrôle Export (numéro de classement)</w:t>
       </w:r>
     </w:p>
     <w:p>
@@ -2297,14 +1868,14 @@
           <w:b/>
           <w:bCs/>
         </w:rPr>
-        <w:t xml:space="preserve"> Numéro 1</w:t>
-      </w:r>
-      <w:r>
-        <w:rPr>
-          <w:b/>
-          <w:bCs/>
-        </w:rPr>
-        <w:t>9</w:t>
+        <w:t xml:space="preserve"> Numéro </w:t>
+      </w:r>
+      <w:r>
+        <w:rPr>
+          <w:b/>
+          <w:bCs/>
+        </w:rPr>
+        <w:t>20</w:t>
       </w:r>
     </w:p>
     <w:p>
@@ -2319,11 +1890,7 @@
         <w:t>Vérification : voir tableau suivant</w:t>
       </w:r>
     </w:p>
-    <w:p>
-      <w:pPr>
-        <w:pStyle w:val="Titre3"/>
-      </w:pPr>
-    </w:p>
+    <w:p/>
     <w:p>
       <w:pPr>
         <w:pStyle w:val="Titre2"/>
@@ -2333,7 +1900,7 @@
         </w:numPr>
       </w:pPr>
       <w:r>
-        <w:t>Classement Contrôle Export (numéro de classement)</w:t>
+        <w:t>Classement US de contrôle export (USML, ECCN)</w:t>
       </w:r>
     </w:p>
     <w:p>
@@ -2352,14 +1919,14 @@
           <w:b/>
           <w:bCs/>
         </w:rPr>
-        <w:t xml:space="preserve"> Numéro </w:t>
-      </w:r>
-      <w:r>
-        <w:rPr>
-          <w:b/>
-          <w:bCs/>
-        </w:rPr>
-        <w:t>20</w:t>
+        <w:t xml:space="preserve"> Numéro 2</w:t>
+      </w:r>
+      <w:r>
+        <w:rPr>
+          <w:b/>
+          <w:bCs/>
+        </w:rPr>
+        <w:t>1</w:t>
       </w:r>
     </w:p>
     <w:p>
@@ -2384,7 +1951,7 @@
         </w:numPr>
       </w:pPr>
       <w:r>
-        <w:t>Classement US de contrôle export (USML, ECCN)</w:t>
+        <w:t>Règlementations US de contrôle export</w:t>
       </w:r>
     </w:p>
     <w:p>
@@ -2410,7 +1977,7 @@
           <w:b/>
           <w:bCs/>
         </w:rPr>
-        <w:t>1</w:t>
+        <w:t>2</w:t>
       </w:r>
     </w:p>
     <w:p>
@@ -2435,7 +2002,7 @@
         </w:numPr>
       </w:pPr>
       <w:r>
-        <w:t>Règlementations US de contrôle export</w:t>
+        <w:t>Contenu US contrôle l’exportation (ITAR/EAR)</w:t>
       </w:r>
     </w:p>
     <w:p>
@@ -2461,7 +2028,7 @@
           <w:b/>
           <w:bCs/>
         </w:rPr>
-        <w:t>2</w:t>
+        <w:t>3</w:t>
       </w:r>
     </w:p>
     <w:p>
@@ -2486,7 +2053,7 @@
         </w:numPr>
       </w:pPr>
       <w:r>
-        <w:t>Contenu US contrôle l’exportation (ITAR/EAR)</w:t>
+        <w:t>Autres réglementations de contrôle export applicables (pays UE, hors USA)</w:t>
       </w:r>
     </w:p>
     <w:p>
@@ -2512,7 +2079,7 @@
           <w:b/>
           <w:bCs/>
         </w:rPr>
-        <w:t>3</w:t>
+        <w:t>4</w:t>
       </w:r>
     </w:p>
     <w:p>
@@ -2526,203 +2093,32 @@
       <w:r>
         <w:t>Vérification : voir tableau suivant</w:t>
       </w:r>
-    </w:p>
-    <w:p/>
-    <w:p>
-      <w:pPr>
-        <w:pStyle w:val="Titre2"/>
-        <w:numPr>
-          <w:ilvl w:val="0"/>
-          <w:numId w:val="9"/>
-        </w:numPr>
-      </w:pPr>
-      <w:r>
-        <w:t>Autres réglementations de contrôle export applicables (pays UE, hors USA)</w:t>
-      </w:r>
-    </w:p>
-    <w:p>
-      <w:pPr>
-        <w:pStyle w:val="Paragraphedeliste"/>
-        <w:numPr>
-          <w:ilvl w:val="0"/>
-          <w:numId w:val="5"/>
-        </w:numPr>
-      </w:pPr>
-      <w:r>
-        <w:t xml:space="preserve">Colonne : </w:t>
-      </w:r>
-      <w:r>
-        <w:rPr>
-          <w:b/>
-          <w:bCs/>
-        </w:rPr>
-        <w:t xml:space="preserve"> Numéro 2</w:t>
-      </w:r>
-      <w:r>
-        <w:rPr>
-          <w:b/>
-          <w:bCs/>
-        </w:rPr>
-        <w:t>4</w:t>
-      </w:r>
-    </w:p>
-    <w:p>
-      <w:pPr>
-        <w:pStyle w:val="Paragraphedeliste"/>
-        <w:numPr>
-          <w:ilvl w:val="0"/>
-          <w:numId w:val="5"/>
-        </w:numPr>
-      </w:pPr>
-      <w:r>
-        <w:t>Vérification : voir tableau suivant</w:t>
-      </w:r>
-    </w:p>
-    <w:p>
-      <w:pPr>
-        <w:pStyle w:val="Titre3"/>
-      </w:pPr>
-    </w:p>
-    <w:p>
-      <w:pPr>
-        <w:pStyle w:val="Paragraphedeliste"/>
-      </w:pPr>
-    </w:p>
-    <w:p>
-      <w:pPr>
-        <w:pStyle w:val="Paragraphedeliste"/>
-      </w:pPr>
-    </w:p>
-    <w:p>
-      <w:pPr>
-        <w:pStyle w:val="Paragraphedeliste"/>
-      </w:pPr>
-    </w:p>
-    <w:p>
-      <w:pPr>
-        <w:pStyle w:val="Paragraphedeliste"/>
-      </w:pPr>
     </w:p>
     <w:tbl>
       <w:tblPr>
         <w:tblStyle w:val="Grilledutableau"/>
-        <w:tblW w:w="10299" w:type="dxa"/>
+        <w:tblpPr w:leftFromText="141" w:rightFromText="141" w:vertAnchor="page" w:horzAnchor="margin" w:tblpXSpec="center" w:tblpY="5144"/>
+        <w:tblW w:w="10894" w:type="dxa"/>
         <w:tblLook w:val="04A0" w:firstRow="1" w:lastRow="0" w:firstColumn="1" w:lastColumn="0" w:noHBand="0" w:noVBand="1"/>
       </w:tblPr>
       <w:tblGrid>
-        <w:gridCol w:w="2355"/>
-        <w:gridCol w:w="1108"/>
-        <w:gridCol w:w="1110"/>
-        <w:gridCol w:w="1113"/>
-        <w:gridCol w:w="1112"/>
-        <w:gridCol w:w="1113"/>
-        <w:gridCol w:w="1194"/>
-        <w:gridCol w:w="1194"/>
+        <w:gridCol w:w="1210"/>
+        <w:gridCol w:w="1210"/>
+        <w:gridCol w:w="1211"/>
+        <w:gridCol w:w="1210"/>
+        <w:gridCol w:w="1211"/>
+        <w:gridCol w:w="1210"/>
+        <w:gridCol w:w="1211"/>
+        <w:gridCol w:w="1210"/>
+        <w:gridCol w:w="1211"/>
       </w:tblGrid>
       <w:tr>
+        <w:trPr>
+          <w:trHeight w:val="1197"/>
+        </w:trPr>
         <w:tc>
           <w:tcPr>
-            <w:tcW w:w="2355" w:type="dxa"/>
-            <w:tcBorders>
-              <w:top w:val="nil"/>
-              <w:left w:val="nil"/>
-              <w:bottom w:val="single" w:sz="4" w:space="0" w:color="auto"/>
-              <w:right w:val="single" w:sz="4" w:space="0" w:color="auto"/>
-            </w:tcBorders>
-            <w:shd w:val="clear" w:color="auto" w:fill="auto"/>
-          </w:tcPr>
-          <w:p>
-            <w:pPr>
-              <w:pStyle w:val="Titre2"/>
-              <w:ind w:left="0"/>
-              <w:jc w:val="right"/>
-              <w:rPr>
-                <w:sz w:val="16"/>
-                <w:szCs w:val="16"/>
-              </w:rPr>
-            </w:pPr>
-          </w:p>
-        </w:tc>
-        <w:tc>
-          <w:tcPr>
-            <w:tcW w:w="5556" w:type="dxa"/>
-            <w:gridSpan w:val="5"/>
-            <w:tcBorders>
-              <w:left w:val="single" w:sz="4" w:space="0" w:color="auto"/>
-            </w:tcBorders>
-            <w:shd w:val="clear" w:color="auto" w:fill="D9E2F3" w:themeFill="accent1" w:themeFillTint="33"/>
-          </w:tcPr>
-          <w:p>
-            <w:pPr>
-              <w:pStyle w:val="Titre3"/>
-              <w:jc w:val="center"/>
-              <w:rPr>
-                <w:rFonts w:asciiTheme="minorHAnsi" w:hAnsiTheme="minorHAnsi"/>
-                <w:b/>
-                <w:color w:val="1F3864" w:themeColor="accent1" w:themeShade="80"/>
-                <w:sz w:val="20"/>
-                <w:szCs w:val="20"/>
-              </w:rPr>
-            </w:pPr>
-            <w:r>
-              <w:rPr>
-                <w:rFonts w:asciiTheme="minorHAnsi" w:hAnsiTheme="minorHAnsi"/>
-                <w:b/>
-                <w:color w:val="1F3864" w:themeColor="accent1" w:themeShade="80"/>
-              </w:rPr>
-              <w:t>Valeurs acceptées</w:t>
-            </w:r>
-          </w:p>
-        </w:tc>
-        <w:tc>
-          <w:tcPr>
-            <w:tcW w:w="2388" w:type="dxa"/>
-            <w:gridSpan w:val="2"/>
-            <w:shd w:val="clear" w:color="auto" w:fill="D9E2F3" w:themeFill="accent1" w:themeFillTint="33"/>
-          </w:tcPr>
-          <w:p>
-            <w:pPr>
-              <w:pStyle w:val="Titre3"/>
-              <w:jc w:val="center"/>
-              <w:rPr>
-                <w:rFonts w:asciiTheme="minorHAnsi" w:hAnsiTheme="minorHAnsi"/>
-                <w:b/>
-                <w:color w:val="1F3864" w:themeColor="accent1" w:themeShade="80"/>
-                <w:sz w:val="20"/>
-                <w:szCs w:val="20"/>
-              </w:rPr>
-            </w:pPr>
-            <w:r>
-              <w:rPr>
-                <w:rFonts w:asciiTheme="minorHAnsi" w:hAnsiTheme="minorHAnsi"/>
-                <w:b/>
-                <w:color w:val="1F3864" w:themeColor="accent1" w:themeShade="80"/>
-              </w:rPr>
-              <w:t xml:space="preserve">Valeurs </w:t>
-            </w:r>
-            <w:r>
-              <w:rPr>
-                <w:rFonts w:asciiTheme="minorHAnsi" w:hAnsiTheme="minorHAnsi"/>
-                <w:b/>
-                <w:color w:val="1F3864" w:themeColor="accent1" w:themeShade="80"/>
-              </w:rPr>
-              <w:t>reje</w:t>
-            </w:r>
-            <w:r>
-              <w:rPr>
-                <w:rFonts w:asciiTheme="minorHAnsi" w:hAnsiTheme="minorHAnsi"/>
-                <w:b/>
-                <w:color w:val="1F3864" w:themeColor="accent1" w:themeShade="80"/>
-              </w:rPr>
-              <w:t>tées</w:t>
-            </w:r>
-          </w:p>
-        </w:tc>
-      </w:tr>
-      <w:tr>
-        <w:tc>
-          <w:tcPr>
-            <w:tcW w:w="2355" w:type="dxa"/>
+            <w:tcW w:w="1210" w:type="dxa"/>
             <w:tcBorders>
               <w:top w:val="single" w:sz="4" w:space="0" w:color="auto"/>
             </w:tcBorders>
@@ -2732,11 +2128,15 @@
             <w:pPr>
               <w:pStyle w:val="Titre2"/>
               <w:ind w:left="0"/>
+              <w:rPr>
+                <w:sz w:val="14"/>
+                <w:szCs w:val="14"/>
+              </w:rPr>
             </w:pPr>
             <w:r>
               <w:rPr>
-                <w:sz w:val="16"/>
-                <w:szCs w:val="16"/>
+                <w:sz w:val="14"/>
+                <w:szCs w:val="14"/>
               </w:rPr>
               <w:t>(7) Commentaires sur règlementations de contrôle export applicables (pays UE, hors USA)</w:t>
             </w:r>
@@ -2744,9 +2144,26 @@
         </w:tc>
         <w:tc>
           <w:tcPr>
-            <w:tcW w:w="1108" w:type="dxa"/>
+            <w:tcW w:w="1210" w:type="dxa"/>
             <w:shd w:val="clear" w:color="auto" w:fill="D9E2F3" w:themeFill="accent1" w:themeFillTint="33"/>
           </w:tcPr>
+          <w:p>
+            <w:pPr>
+              <w:pStyle w:val="Titre2"/>
+              <w:ind w:left="0"/>
+              <w:rPr>
+                <w:sz w:val="14"/>
+                <w:szCs w:val="14"/>
+              </w:rPr>
+            </w:pPr>
+            <w:r>
+              <w:rPr>
+                <w:sz w:val="14"/>
+                <w:szCs w:val="14"/>
+              </w:rPr>
+              <w:t>(4) Type de contrôle export applique par le pays du fournisseur</w:t>
+            </w:r>
+          </w:p>
           <w:p>
             <w:pPr>
               <w:pStyle w:val="Titre3"/>
@@ -2755,27 +2172,34 @@
                 <w:rFonts w:asciiTheme="minorHAnsi" w:hAnsiTheme="minorHAnsi"/>
                 <w:b/>
                 <w:color w:val="1F3864" w:themeColor="accent1" w:themeShade="80"/>
-                <w:sz w:val="20"/>
-                <w:szCs w:val="20"/>
+                <w:sz w:val="14"/>
+                <w:szCs w:val="14"/>
+              </w:rPr>
+            </w:pPr>
+          </w:p>
+        </w:tc>
+        <w:tc>
+          <w:tcPr>
+            <w:tcW w:w="1211" w:type="dxa"/>
+            <w:shd w:val="clear" w:color="auto" w:fill="D9E2F3" w:themeFill="accent1" w:themeFillTint="33"/>
+          </w:tcPr>
+          <w:p>
+            <w:pPr>
+              <w:pStyle w:val="Titre2"/>
+              <w:ind w:left="0"/>
+              <w:rPr>
+                <w:sz w:val="14"/>
+                <w:szCs w:val="14"/>
               </w:rPr>
             </w:pPr>
             <w:r>
               <w:rPr>
-                <w:rFonts w:asciiTheme="minorHAnsi" w:hAnsiTheme="minorHAnsi"/>
-                <w:b/>
-                <w:color w:val="1F3864" w:themeColor="accent1" w:themeShade="80"/>
-                <w:sz w:val="20"/>
-                <w:szCs w:val="20"/>
+                <w:sz w:val="14"/>
+                <w:szCs w:val="14"/>
               </w:rPr>
-              <w:t>Level1</w:t>
+              <w:t>(1) Pays du fournisseur</w:t>
             </w:r>
           </w:p>
-        </w:tc>
-        <w:tc>
-          <w:tcPr>
-            <w:tcW w:w="1110" w:type="dxa"/>
-            <w:shd w:val="clear" w:color="auto" w:fill="D9E2F3" w:themeFill="accent1" w:themeFillTint="33"/>
-          </w:tcPr>
           <w:p>
             <w:pPr>
               <w:pStyle w:val="Titre3"/>
@@ -2784,37 +2208,34 @@
                 <w:rFonts w:asciiTheme="minorHAnsi" w:hAnsiTheme="minorHAnsi"/>
                 <w:b/>
                 <w:color w:val="1F3864" w:themeColor="accent1" w:themeShade="80"/>
-                <w:sz w:val="20"/>
-                <w:szCs w:val="20"/>
+                <w:sz w:val="14"/>
+                <w:szCs w:val="14"/>
+              </w:rPr>
+            </w:pPr>
+          </w:p>
+        </w:tc>
+        <w:tc>
+          <w:tcPr>
+            <w:tcW w:w="1210" w:type="dxa"/>
+            <w:shd w:val="clear" w:color="auto" w:fill="D9E2F3" w:themeFill="accent1" w:themeFillTint="33"/>
+          </w:tcPr>
+          <w:p>
+            <w:pPr>
+              <w:pStyle w:val="Titre2"/>
+              <w:ind w:left="0"/>
+              <w:rPr>
+                <w:sz w:val="14"/>
+                <w:szCs w:val="14"/>
               </w:rPr>
             </w:pPr>
             <w:r>
               <w:rPr>
-                <w:rFonts w:asciiTheme="minorHAnsi" w:hAnsiTheme="minorHAnsi"/>
-                <w:b/>
-                <w:color w:val="1F3864" w:themeColor="accent1" w:themeShade="80"/>
-                <w:sz w:val="20"/>
-                <w:szCs w:val="20"/>
+                <w:sz w:val="14"/>
+                <w:szCs w:val="14"/>
               </w:rPr>
-              <w:t>Level</w:t>
-            </w:r>
-            <w:r>
-              <w:rPr>
-                <w:rFonts w:asciiTheme="minorHAnsi" w:hAnsiTheme="minorHAnsi"/>
-                <w:b/>
-                <w:color w:val="1F3864" w:themeColor="accent1" w:themeShade="80"/>
-                <w:sz w:val="20"/>
-                <w:szCs w:val="20"/>
-              </w:rPr>
-              <w:t>2</w:t>
+              <w:t>(2) Pays d'origine du fabricant</w:t>
             </w:r>
           </w:p>
-        </w:tc>
-        <w:tc>
-          <w:tcPr>
-            <w:tcW w:w="1113" w:type="dxa"/>
-            <w:shd w:val="clear" w:color="auto" w:fill="D9E2F3" w:themeFill="accent1" w:themeFillTint="33"/>
-          </w:tcPr>
           <w:p>
             <w:pPr>
               <w:pStyle w:val="Titre3"/>
@@ -2823,37 +2244,34 @@
                 <w:rFonts w:asciiTheme="minorHAnsi" w:hAnsiTheme="minorHAnsi"/>
                 <w:b/>
                 <w:color w:val="1F3864" w:themeColor="accent1" w:themeShade="80"/>
-                <w:sz w:val="20"/>
-                <w:szCs w:val="20"/>
+                <w:sz w:val="14"/>
+                <w:szCs w:val="14"/>
+              </w:rPr>
+            </w:pPr>
+          </w:p>
+        </w:tc>
+        <w:tc>
+          <w:tcPr>
+            <w:tcW w:w="1211" w:type="dxa"/>
+            <w:shd w:val="clear" w:color="auto" w:fill="D9E2F3" w:themeFill="accent1" w:themeFillTint="33"/>
+          </w:tcPr>
+          <w:p>
+            <w:pPr>
+              <w:pStyle w:val="Titre2"/>
+              <w:ind w:left="0"/>
+              <w:rPr>
+                <w:sz w:val="14"/>
+                <w:szCs w:val="14"/>
               </w:rPr>
             </w:pPr>
             <w:r>
               <w:rPr>
-                <w:rFonts w:asciiTheme="minorHAnsi" w:hAnsiTheme="minorHAnsi"/>
-                <w:b/>
-                <w:color w:val="1F3864" w:themeColor="accent1" w:themeShade="80"/>
-                <w:sz w:val="20"/>
-                <w:szCs w:val="20"/>
+                <w:sz w:val="14"/>
+                <w:szCs w:val="14"/>
               </w:rPr>
-              <w:t>Level</w:t>
-            </w:r>
-            <w:r>
-              <w:rPr>
-                <w:rFonts w:asciiTheme="minorHAnsi" w:hAnsiTheme="minorHAnsi"/>
-                <w:b/>
-                <w:color w:val="1F3864" w:themeColor="accent1" w:themeShade="80"/>
-                <w:sz w:val="20"/>
-                <w:szCs w:val="20"/>
-              </w:rPr>
-              <w:t>3</w:t>
+              <w:t>(4) Classement Contrôle Export (numéro de classement)</w:t>
             </w:r>
           </w:p>
-        </w:tc>
-        <w:tc>
-          <w:tcPr>
-            <w:tcW w:w="1112" w:type="dxa"/>
-            <w:shd w:val="clear" w:color="auto" w:fill="D9E2F3" w:themeFill="accent1" w:themeFillTint="33"/>
-          </w:tcPr>
           <w:p>
             <w:pPr>
               <w:pStyle w:val="Titre3"/>
@@ -2862,37 +2280,34 @@
                 <w:rFonts w:asciiTheme="minorHAnsi" w:hAnsiTheme="minorHAnsi"/>
                 <w:b/>
                 <w:color w:val="1F3864" w:themeColor="accent1" w:themeShade="80"/>
-                <w:sz w:val="20"/>
-                <w:szCs w:val="20"/>
+                <w:sz w:val="14"/>
+                <w:szCs w:val="14"/>
+              </w:rPr>
+            </w:pPr>
+          </w:p>
+        </w:tc>
+        <w:tc>
+          <w:tcPr>
+            <w:tcW w:w="1210" w:type="dxa"/>
+            <w:shd w:val="clear" w:color="auto" w:fill="D9E2F3" w:themeFill="accent1" w:themeFillTint="33"/>
+          </w:tcPr>
+          <w:p>
+            <w:pPr>
+              <w:pStyle w:val="Titre2"/>
+              <w:ind w:left="0"/>
+              <w:rPr>
+                <w:sz w:val="14"/>
+                <w:szCs w:val="14"/>
               </w:rPr>
             </w:pPr>
             <w:r>
               <w:rPr>
-                <w:rFonts w:asciiTheme="minorHAnsi" w:hAnsiTheme="minorHAnsi"/>
-                <w:b/>
-                <w:color w:val="1F3864" w:themeColor="accent1" w:themeShade="80"/>
-                <w:sz w:val="20"/>
-                <w:szCs w:val="20"/>
+                <w:sz w:val="14"/>
+                <w:szCs w:val="14"/>
               </w:rPr>
-              <w:t>Level</w:t>
-            </w:r>
-            <w:r>
-              <w:rPr>
-                <w:rFonts w:asciiTheme="minorHAnsi" w:hAnsiTheme="minorHAnsi"/>
-                <w:b/>
-                <w:color w:val="1F3864" w:themeColor="accent1" w:themeShade="80"/>
-                <w:sz w:val="20"/>
-                <w:szCs w:val="20"/>
-              </w:rPr>
-              <w:t>4</w:t>
+              <w:t>(5) Classement US de contrôle export (USML, ECCN)</w:t>
             </w:r>
           </w:p>
-        </w:tc>
-        <w:tc>
-          <w:tcPr>
-            <w:tcW w:w="1113" w:type="dxa"/>
-            <w:shd w:val="clear" w:color="auto" w:fill="D9E2F3" w:themeFill="accent1" w:themeFillTint="33"/>
-          </w:tcPr>
           <w:p>
             <w:pPr>
               <w:pStyle w:val="Titre3"/>
@@ -2901,37 +2316,34 @@
                 <w:rFonts w:asciiTheme="minorHAnsi" w:hAnsiTheme="minorHAnsi"/>
                 <w:b/>
                 <w:color w:val="1F3864" w:themeColor="accent1" w:themeShade="80"/>
-                <w:sz w:val="20"/>
-                <w:szCs w:val="20"/>
+                <w:sz w:val="14"/>
+                <w:szCs w:val="14"/>
+              </w:rPr>
+            </w:pPr>
+          </w:p>
+        </w:tc>
+        <w:tc>
+          <w:tcPr>
+            <w:tcW w:w="1211" w:type="dxa"/>
+            <w:shd w:val="clear" w:color="auto" w:fill="D9E2F3" w:themeFill="accent1" w:themeFillTint="33"/>
+          </w:tcPr>
+          <w:p>
+            <w:pPr>
+              <w:pStyle w:val="Titre2"/>
+              <w:ind w:left="0"/>
+              <w:rPr>
+                <w:sz w:val="14"/>
+                <w:szCs w:val="14"/>
               </w:rPr>
             </w:pPr>
             <w:r>
               <w:rPr>
-                <w:rFonts w:asciiTheme="minorHAnsi" w:hAnsiTheme="minorHAnsi"/>
-                <w:b/>
-                <w:color w:val="1F3864" w:themeColor="accent1" w:themeShade="80"/>
-                <w:sz w:val="20"/>
-                <w:szCs w:val="20"/>
+                <w:sz w:val="14"/>
+                <w:szCs w:val="14"/>
               </w:rPr>
-              <w:t>Level</w:t>
-            </w:r>
-            <w:r>
-              <w:rPr>
-                <w:rFonts w:asciiTheme="minorHAnsi" w:hAnsiTheme="minorHAnsi"/>
-                <w:b/>
-                <w:color w:val="1F3864" w:themeColor="accent1" w:themeShade="80"/>
-                <w:sz w:val="20"/>
-                <w:szCs w:val="20"/>
-              </w:rPr>
-              <w:t>5</w:t>
+              <w:t>(5) Règlementations US de contrôle export</w:t>
             </w:r>
           </w:p>
-        </w:tc>
-        <w:tc>
-          <w:tcPr>
-            <w:tcW w:w="1194" w:type="dxa"/>
-            <w:shd w:val="clear" w:color="auto" w:fill="D9E2F3" w:themeFill="accent1" w:themeFillTint="33"/>
-          </w:tcPr>
           <w:p>
             <w:pPr>
               <w:pStyle w:val="Titre3"/>
@@ -2940,27 +2352,34 @@
                 <w:rFonts w:asciiTheme="minorHAnsi" w:hAnsiTheme="minorHAnsi"/>
                 <w:b/>
                 <w:color w:val="1F3864" w:themeColor="accent1" w:themeShade="80"/>
-                <w:sz w:val="20"/>
-                <w:szCs w:val="20"/>
+                <w:sz w:val="14"/>
+                <w:szCs w:val="14"/>
+              </w:rPr>
+            </w:pPr>
+          </w:p>
+        </w:tc>
+        <w:tc>
+          <w:tcPr>
+            <w:tcW w:w="1210" w:type="dxa"/>
+            <w:shd w:val="clear" w:color="auto" w:fill="D9E2F3" w:themeFill="accent1" w:themeFillTint="33"/>
+          </w:tcPr>
+          <w:p>
+            <w:pPr>
+              <w:pStyle w:val="Titre2"/>
+              <w:ind w:left="0"/>
+              <w:rPr>
+                <w:sz w:val="14"/>
+                <w:szCs w:val="14"/>
               </w:rPr>
             </w:pPr>
             <w:r>
               <w:rPr>
-                <w:rFonts w:asciiTheme="minorHAnsi" w:hAnsiTheme="minorHAnsi"/>
-                <w:b/>
-                <w:color w:val="1F3864" w:themeColor="accent1" w:themeShade="80"/>
-                <w:sz w:val="20"/>
-                <w:szCs w:val="20"/>
+                <w:sz w:val="14"/>
+                <w:szCs w:val="14"/>
               </w:rPr>
-              <w:t>Valeur erronée</w:t>
+              <w:t>(6) Contenu US contrôle l’exportation (ITAR/EAR)</w:t>
             </w:r>
           </w:p>
-        </w:tc>
-        <w:tc>
-          <w:tcPr>
-            <w:tcW w:w="1194" w:type="dxa"/>
-            <w:shd w:val="clear" w:color="auto" w:fill="D9E2F3" w:themeFill="accent1" w:themeFillTint="33"/>
-          </w:tcPr>
           <w:p>
             <w:pPr>
               <w:pStyle w:val="Titre3"/>
@@ -2969,33 +2388,60 @@
                 <w:rFonts w:asciiTheme="minorHAnsi" w:hAnsiTheme="minorHAnsi"/>
                 <w:b/>
                 <w:color w:val="1F3864" w:themeColor="accent1" w:themeShade="80"/>
-                <w:sz w:val="20"/>
-                <w:szCs w:val="20"/>
+                <w:sz w:val="14"/>
+                <w:szCs w:val="14"/>
+              </w:rPr>
+            </w:pPr>
+          </w:p>
+        </w:tc>
+        <w:tc>
+          <w:tcPr>
+            <w:tcW w:w="1211" w:type="dxa"/>
+            <w:shd w:val="clear" w:color="auto" w:fill="D9E2F3" w:themeFill="accent1" w:themeFillTint="33"/>
+          </w:tcPr>
+          <w:p>
+            <w:pPr>
+              <w:pStyle w:val="Titre2"/>
+              <w:ind w:left="0"/>
+              <w:rPr>
+                <w:sz w:val="14"/>
+                <w:szCs w:val="14"/>
               </w:rPr>
             </w:pPr>
             <w:r>
               <w:rPr>
-                <w:rFonts w:asciiTheme="minorHAnsi" w:hAnsiTheme="minorHAnsi"/>
-                <w:b/>
-                <w:color w:val="1F3864" w:themeColor="accent1" w:themeShade="80"/>
-                <w:sz w:val="20"/>
-                <w:szCs w:val="20"/>
+                <w:sz w:val="14"/>
+                <w:szCs w:val="14"/>
               </w:rPr>
-              <w:t>Valeur vide</w:t>
+              <w:t>(7) Autres réglementations de contrôle export applicables (pays UE, hors USA)</w:t>
             </w:r>
+          </w:p>
+          <w:p>
+            <w:pPr>
+              <w:pStyle w:val="Titre2"/>
+              <w:ind w:left="0"/>
+              <w:rPr>
+                <w:sz w:val="14"/>
+                <w:szCs w:val="14"/>
+              </w:rPr>
+            </w:pPr>
           </w:p>
         </w:tc>
       </w:tr>
       <w:tr>
+        <w:trPr>
+          <w:trHeight w:val="414"/>
+        </w:trPr>
         <w:tc>
           <w:tcPr>
-            <w:tcW w:w="2355" w:type="dxa"/>
+            <w:tcW w:w="1210" w:type="dxa"/>
             <w:shd w:val="clear" w:color="auto" w:fill="E2EFD9" w:themeFill="accent6" w:themeFillTint="33"/>
           </w:tcPr>
           <w:p>
             <w:pPr>
               <w:pStyle w:val="Titre2"/>
               <w:ind w:left="0"/>
+              <w:jc w:val="center"/>
               <w:rPr>
                 <w:sz w:val="16"/>
                 <w:szCs w:val="16"/>
@@ -3006,13 +2452,13 @@
                 <w:sz w:val="16"/>
                 <w:szCs w:val="16"/>
               </w:rPr>
-              <w:t>(4) Type de contrôle export applique par le pays du fournisseur</w:t>
+              <w:t>Level1</w:t>
             </w:r>
           </w:p>
           <w:p>
             <w:pPr>
               <w:pStyle w:val="Titre3"/>
-              <w:jc w:val="left"/>
+              <w:jc w:val="center"/>
               <w:rPr>
                 <w:rFonts w:asciiTheme="minorHAnsi" w:hAnsiTheme="minorHAnsi"/>
                 <w:b/>
@@ -3025,9 +2471,12 @@
         </w:tc>
         <w:tc>
           <w:tcPr>
-            <w:tcW w:w="1108" w:type="dxa"/>
+            <w:tcW w:w="1210" w:type="dxa"/>
           </w:tcPr>
           <w:p>
+            <w:pPr>
+              <w:jc w:val="center"/>
+            </w:pPr>
             <w:r>
               <w:t>Non controle</w:t>
             </w:r>
@@ -3035,101 +2484,110 @@
         </w:tc>
         <w:tc>
           <w:tcPr>
-            <w:tcW w:w="1110" w:type="dxa"/>
+            <w:tcW w:w="1211" w:type="dxa"/>
           </w:tcPr>
           <w:p>
+            <w:pPr>
+              <w:jc w:val="center"/>
+            </w:pPr>
             <w:r>
-              <w:t>Non controle</w:t>
+              <w:t>Non connu</w:t>
             </w:r>
           </w:p>
         </w:tc>
         <w:tc>
           <w:tcPr>
-            <w:tcW w:w="1113" w:type="dxa"/>
-            <w:vMerge w:val="restart"/>
+            <w:tcW w:w="1210" w:type="dxa"/>
           </w:tcPr>
           <w:p>
+            <w:pPr>
+              <w:jc w:val="center"/>
+            </w:pPr>
             <w:r>
-              <w:t>Toute valeur</w:t>
-            </w:r>
-          </w:p>
-          <w:p>
-            <w:r>
-              <w:t>acceptée</w:t>
+              <w:t>USA</w:t>
             </w:r>
           </w:p>
         </w:tc>
         <w:tc>
           <w:tcPr>
-            <w:tcW w:w="1112" w:type="dxa"/>
-            <w:vMerge w:val="restart"/>
+            <w:tcW w:w="1211" w:type="dxa"/>
           </w:tcPr>
           <w:p>
+            <w:pPr>
+              <w:jc w:val="center"/>
+            </w:pPr>
             <w:r>
-              <w:t>Toute valeur</w:t>
-            </w:r>
-          </w:p>
-          <w:p>
-            <w:r>
-              <w:t>acceptée</w:t>
+              <w:t>N.A.</w:t>
             </w:r>
           </w:p>
         </w:tc>
         <w:tc>
           <w:tcPr>
-            <w:tcW w:w="1113" w:type="dxa"/>
-            <w:vMerge w:val="restart"/>
+            <w:tcW w:w="1210" w:type="dxa"/>
           </w:tcPr>
           <w:p>
+            <w:pPr>
+              <w:jc w:val="center"/>
+            </w:pPr>
             <w:r>
-              <w:t>Toute valeur</w:t>
-            </w:r>
-          </w:p>
-          <w:p>
-            <w:r>
-              <w:t>acceptée</w:t>
+              <w:t>EAR99</w:t>
             </w:r>
           </w:p>
         </w:tc>
         <w:tc>
           <w:tcPr>
-            <w:tcW w:w="1194" w:type="dxa"/>
-            <w:vMerge w:val="restart"/>
+            <w:tcW w:w="1211" w:type="dxa"/>
           </w:tcPr>
           <w:p>
+            <w:pPr>
+              <w:jc w:val="center"/>
+            </w:pPr>
             <w:r>
-              <w:t>Toute valeur</w:t>
-            </w:r>
-            <w:r>
-              <w:t xml:space="preserve"> rejetée</w:t>
+              <w:t>EAR99</w:t>
             </w:r>
           </w:p>
         </w:tc>
         <w:tc>
           <w:tcPr>
-            <w:tcW w:w="1194" w:type="dxa"/>
-            <w:vMerge w:val="restart"/>
+            <w:tcW w:w="1210" w:type="dxa"/>
           </w:tcPr>
           <w:p>
+            <w:pPr>
+              <w:jc w:val="center"/>
+            </w:pPr>
             <w:r>
-              <w:t xml:space="preserve">Toute valeur </w:t>
+              <w:t>N.A.</w:t>
             </w:r>
+          </w:p>
+        </w:tc>
+        <w:tc>
+          <w:tcPr>
+            <w:tcW w:w="1211" w:type="dxa"/>
+          </w:tcPr>
+          <w:p>
+            <w:pPr>
+              <w:jc w:val="center"/>
+            </w:pPr>
             <w:r>
-              <w:t>rejetée</w:t>
+              <w:t>Non</w:t>
             </w:r>
           </w:p>
         </w:tc>
       </w:tr>
       <w:tr>
+        <w:trPr>
+          <w:trHeight w:val="414"/>
+        </w:trPr>
         <w:tc>
           <w:tcPr>
-            <w:tcW w:w="2355" w:type="dxa"/>
+            <w:tcW w:w="1210" w:type="dxa"/>
             <w:shd w:val="clear" w:color="auto" w:fill="E2EFD9" w:themeFill="accent6" w:themeFillTint="33"/>
           </w:tcPr>
           <w:p>
             <w:pPr>
               <w:pStyle w:val="Titre2"/>
               <w:ind w:left="0"/>
+              <w:jc w:val="center"/>
               <w:rPr>
                 <w:sz w:val="16"/>
                 <w:szCs w:val="16"/>
@@ -3140,13 +2598,146 @@
                 <w:sz w:val="16"/>
                 <w:szCs w:val="16"/>
               </w:rPr>
-              <w:t>(1) Pays du fournisseur</w:t>
+              <w:t>Level2</w:t>
+            </w:r>
+          </w:p>
+        </w:tc>
+        <w:tc>
+          <w:tcPr>
+            <w:tcW w:w="1210" w:type="dxa"/>
+          </w:tcPr>
+          <w:p>
+            <w:pPr>
+              <w:jc w:val="center"/>
+            </w:pPr>
+            <w:r>
+              <w:t>Non controle</w:t>
+            </w:r>
+          </w:p>
+        </w:tc>
+        <w:tc>
+          <w:tcPr>
+            <w:tcW w:w="1211" w:type="dxa"/>
+          </w:tcPr>
+          <w:p>
+            <w:pPr>
+              <w:jc w:val="center"/>
+            </w:pPr>
+            <w:r>
+              <w:t>Non connu</w:t>
+            </w:r>
+          </w:p>
+        </w:tc>
+        <w:tc>
+          <w:tcPr>
+            <w:tcW w:w="1210" w:type="dxa"/>
+          </w:tcPr>
+          <w:p>
+            <w:pPr>
+              <w:jc w:val="center"/>
+            </w:pPr>
+            <w:r>
+              <w:t>Toute valeur sauf USA</w:t>
+            </w:r>
+          </w:p>
+        </w:tc>
+        <w:tc>
+          <w:tcPr>
+            <w:tcW w:w="1211" w:type="dxa"/>
+          </w:tcPr>
+          <w:p>
+            <w:pPr>
+              <w:jc w:val="center"/>
+            </w:pPr>
+            <w:r>
+              <w:t>N.A.</w:t>
+            </w:r>
+          </w:p>
+        </w:tc>
+        <w:tc>
+          <w:tcPr>
+            <w:tcW w:w="1210" w:type="dxa"/>
+          </w:tcPr>
+          <w:p>
+            <w:pPr>
+              <w:jc w:val="center"/>
+            </w:pPr>
+            <w:r>
+              <w:t>N.A.</w:t>
+            </w:r>
+          </w:p>
+        </w:tc>
+        <w:tc>
+          <w:tcPr>
+            <w:tcW w:w="1211" w:type="dxa"/>
+          </w:tcPr>
+          <w:p>
+            <w:pPr>
+              <w:jc w:val="center"/>
+            </w:pPr>
+            <w:r>
+              <w:t>Non controle</w:t>
+            </w:r>
+          </w:p>
+        </w:tc>
+        <w:tc>
+          <w:tcPr>
+            <w:tcW w:w="1210" w:type="dxa"/>
+          </w:tcPr>
+          <w:p>
+            <w:pPr>
+              <w:jc w:val="center"/>
+            </w:pPr>
+            <w:r>
+              <w:t>N.A.</w:t>
+            </w:r>
+          </w:p>
+        </w:tc>
+        <w:tc>
+          <w:tcPr>
+            <w:tcW w:w="1211" w:type="dxa"/>
+          </w:tcPr>
+          <w:p>
+            <w:pPr>
+              <w:jc w:val="center"/>
+            </w:pPr>
+            <w:r>
+              <w:t>Non</w:t>
+            </w:r>
+          </w:p>
+        </w:tc>
+      </w:tr>
+      <w:tr>
+        <w:trPr>
+          <w:trHeight w:val="414"/>
+        </w:trPr>
+        <w:tc>
+          <w:tcPr>
+            <w:tcW w:w="1210" w:type="dxa"/>
+            <w:shd w:val="clear" w:color="auto" w:fill="E2EFD9" w:themeFill="accent6" w:themeFillTint="33"/>
+          </w:tcPr>
+          <w:p>
+            <w:pPr>
+              <w:pStyle w:val="Titre2"/>
+              <w:ind w:left="0"/>
+              <w:jc w:val="center"/>
+              <w:rPr>
+                <w:sz w:val="16"/>
+                <w:szCs w:val="16"/>
+              </w:rPr>
+            </w:pPr>
+            <w:r>
+              <w:rPr>
+                <w:sz w:val="16"/>
+                <w:szCs w:val="16"/>
+              </w:rPr>
+              <w:t>Level3</w:t>
             </w:r>
           </w:p>
           <w:p>
             <w:pPr>
               <w:pStyle w:val="Titre3"/>
-              <w:jc w:val="left"/>
+              <w:jc w:val="center"/>
               <w:rPr>
                 <w:rFonts w:asciiTheme="minorHAnsi" w:hAnsiTheme="minorHAnsi"/>
                 <w:b/>
@@ -3159,90 +2750,33 @@
         </w:tc>
         <w:tc>
           <w:tcPr>
-            <w:tcW w:w="1108" w:type="dxa"/>
-          </w:tcPr>
-          <w:p>
-            <w:r>
-              <w:t>Non connu</w:t>
-            </w:r>
-          </w:p>
-        </w:tc>
-        <w:tc>
-          <w:tcPr>
-            <w:tcW w:w="1110" w:type="dxa"/>
-          </w:tcPr>
-          <w:p>
-            <w:r>
-              <w:t>Non connu</w:t>
-            </w:r>
-          </w:p>
-        </w:tc>
-        <w:tc>
-          <w:tcPr>
-            <w:tcW w:w="1113" w:type="dxa"/>
-            <w:vMerge/>
+            <w:tcW w:w="9684" w:type="dxa"/>
+            <w:gridSpan w:val="8"/>
           </w:tcPr>
           <w:p>
             <w:pPr>
-              <w:pStyle w:val="Titre3"/>
+              <w:jc w:val="center"/>
             </w:pPr>
-          </w:p>
-        </w:tc>
-        <w:tc>
-          <w:tcPr>
-            <w:tcW w:w="1112" w:type="dxa"/>
-            <w:vMerge/>
-          </w:tcPr>
-          <w:p>
-            <w:pPr>
-              <w:pStyle w:val="Titre3"/>
-            </w:pPr>
-          </w:p>
-        </w:tc>
-        <w:tc>
-          <w:tcPr>
-            <w:tcW w:w="1113" w:type="dxa"/>
-            <w:vMerge/>
-          </w:tcPr>
-          <w:p>
-            <w:pPr>
-              <w:pStyle w:val="Titre3"/>
-            </w:pPr>
-          </w:p>
-        </w:tc>
-        <w:tc>
-          <w:tcPr>
-            <w:tcW w:w="1194" w:type="dxa"/>
-            <w:vMerge/>
-          </w:tcPr>
-          <w:p>
-            <w:pPr>
-              <w:pStyle w:val="Titre3"/>
-            </w:pPr>
-          </w:p>
-        </w:tc>
-        <w:tc>
-          <w:tcPr>
-            <w:tcW w:w="1194" w:type="dxa"/>
-            <w:vMerge/>
-          </w:tcPr>
-          <w:p>
-            <w:pPr>
-              <w:pStyle w:val="Titre3"/>
-            </w:pPr>
+            <w:r>
+              <w:t>Toute valeur acceptée</w:t>
+            </w:r>
           </w:p>
         </w:tc>
       </w:tr>
       <w:tr>
+        <w:trPr>
+          <w:trHeight w:val="414"/>
+        </w:trPr>
         <w:tc>
           <w:tcPr>
-            <w:tcW w:w="2355" w:type="dxa"/>
+            <w:tcW w:w="1210" w:type="dxa"/>
             <w:shd w:val="clear" w:color="auto" w:fill="E2EFD9" w:themeFill="accent6" w:themeFillTint="33"/>
           </w:tcPr>
           <w:p>
             <w:pPr>
               <w:pStyle w:val="Titre2"/>
               <w:ind w:left="0"/>
+              <w:jc w:val="center"/>
               <w:rPr>
                 <w:sz w:val="16"/>
                 <w:szCs w:val="16"/>
@@ -3253,13 +2787,13 @@
                 <w:sz w:val="16"/>
                 <w:szCs w:val="16"/>
               </w:rPr>
-              <w:t>(2) Pays d'origine du fabricant</w:t>
+              <w:t>Level4</w:t>
             </w:r>
           </w:p>
           <w:p>
             <w:pPr>
               <w:pStyle w:val="Titre3"/>
-              <w:jc w:val="left"/>
+              <w:jc w:val="center"/>
               <w:rPr>
                 <w:rFonts w:asciiTheme="minorHAnsi" w:hAnsiTheme="minorHAnsi"/>
                 <w:b/>
@@ -3272,90 +2806,33 @@
         </w:tc>
         <w:tc>
           <w:tcPr>
-            <w:tcW w:w="1108" w:type="dxa"/>
-          </w:tcPr>
-          <w:p>
-            <w:r>
-              <w:t>USA</w:t>
-            </w:r>
-          </w:p>
-        </w:tc>
-        <w:tc>
-          <w:tcPr>
-            <w:tcW w:w="1110" w:type="dxa"/>
-          </w:tcPr>
-          <w:p>
-            <w:r>
-              <w:t>Toute valeur sauf USA</w:t>
-            </w:r>
-          </w:p>
-        </w:tc>
-        <w:tc>
-          <w:tcPr>
-            <w:tcW w:w="1113" w:type="dxa"/>
-            <w:vMerge/>
+            <w:tcW w:w="9684" w:type="dxa"/>
+            <w:gridSpan w:val="8"/>
           </w:tcPr>
           <w:p>
             <w:pPr>
-              <w:pStyle w:val="Titre3"/>
+              <w:jc w:val="center"/>
             </w:pPr>
-          </w:p>
-        </w:tc>
-        <w:tc>
-          <w:tcPr>
-            <w:tcW w:w="1112" w:type="dxa"/>
-            <w:vMerge/>
-          </w:tcPr>
-          <w:p>
-            <w:pPr>
-              <w:pStyle w:val="Titre3"/>
-            </w:pPr>
-          </w:p>
-        </w:tc>
-        <w:tc>
-          <w:tcPr>
-            <w:tcW w:w="1113" w:type="dxa"/>
-            <w:vMerge/>
-          </w:tcPr>
-          <w:p>
-            <w:pPr>
-              <w:pStyle w:val="Titre3"/>
-            </w:pPr>
-          </w:p>
-        </w:tc>
-        <w:tc>
-          <w:tcPr>
-            <w:tcW w:w="1194" w:type="dxa"/>
-            <w:vMerge/>
-          </w:tcPr>
-          <w:p>
-            <w:pPr>
-              <w:pStyle w:val="Titre3"/>
-            </w:pPr>
-          </w:p>
-        </w:tc>
-        <w:tc>
-          <w:tcPr>
-            <w:tcW w:w="1194" w:type="dxa"/>
-            <w:vMerge/>
-          </w:tcPr>
-          <w:p>
-            <w:pPr>
-              <w:pStyle w:val="Titre3"/>
-            </w:pPr>
+            <w:r>
+              <w:t>Toute valeur acceptée</w:t>
+            </w:r>
           </w:p>
         </w:tc>
       </w:tr>
       <w:tr>
+        <w:trPr>
+          <w:trHeight w:val="414"/>
+        </w:trPr>
         <w:tc>
           <w:tcPr>
-            <w:tcW w:w="2355" w:type="dxa"/>
+            <w:tcW w:w="1210" w:type="dxa"/>
             <w:shd w:val="clear" w:color="auto" w:fill="E2EFD9" w:themeFill="accent6" w:themeFillTint="33"/>
           </w:tcPr>
           <w:p>
             <w:pPr>
               <w:pStyle w:val="Titre2"/>
               <w:ind w:left="0"/>
+              <w:jc w:val="center"/>
               <w:rPr>
                 <w:sz w:val="16"/>
                 <w:szCs w:val="16"/>
@@ -3366,13 +2843,13 @@
                 <w:sz w:val="16"/>
                 <w:szCs w:val="16"/>
               </w:rPr>
-              <w:t>(4) Classement Contrôle Export (numéro de classement)</w:t>
+              <w:t>Level5</w:t>
             </w:r>
           </w:p>
           <w:p>
             <w:pPr>
               <w:pStyle w:val="Titre3"/>
-              <w:jc w:val="left"/>
+              <w:jc w:val="center"/>
               <w:rPr>
                 <w:rFonts w:asciiTheme="minorHAnsi" w:hAnsiTheme="minorHAnsi"/>
                 <w:b/>
@@ -3385,90 +2862,77 @@
         </w:tc>
         <w:tc>
           <w:tcPr>
-            <w:tcW w:w="1108" w:type="dxa"/>
-          </w:tcPr>
-          <w:p>
-            <w:r>
-              <w:t>N.A.</w:t>
-            </w:r>
-          </w:p>
-        </w:tc>
-        <w:tc>
-          <w:tcPr>
-            <w:tcW w:w="1110" w:type="dxa"/>
-          </w:tcPr>
-          <w:p>
-            <w:r>
-              <w:t>N.A.</w:t>
-            </w:r>
-          </w:p>
-        </w:tc>
-        <w:tc>
-          <w:tcPr>
-            <w:tcW w:w="1113" w:type="dxa"/>
-            <w:vMerge/>
+            <w:tcW w:w="9684" w:type="dxa"/>
+            <w:gridSpan w:val="8"/>
           </w:tcPr>
           <w:p>
             <w:pPr>
-              <w:pStyle w:val="Titre3"/>
+              <w:jc w:val="center"/>
             </w:pPr>
-          </w:p>
-        </w:tc>
-        <w:tc>
-          <w:tcPr>
-            <w:tcW w:w="1112" w:type="dxa"/>
-            <w:vMerge/>
-          </w:tcPr>
-          <w:p>
-            <w:pPr>
-              <w:pStyle w:val="Titre3"/>
-            </w:pPr>
-          </w:p>
-        </w:tc>
-        <w:tc>
-          <w:tcPr>
-            <w:tcW w:w="1113" w:type="dxa"/>
-            <w:vMerge/>
-          </w:tcPr>
-          <w:p>
-            <w:pPr>
-              <w:pStyle w:val="Titre3"/>
-            </w:pPr>
-          </w:p>
-        </w:tc>
-        <w:tc>
-          <w:tcPr>
-            <w:tcW w:w="1194" w:type="dxa"/>
-            <w:vMerge/>
-          </w:tcPr>
-          <w:p>
-            <w:pPr>
-              <w:pStyle w:val="Titre3"/>
-            </w:pPr>
-          </w:p>
-        </w:tc>
-        <w:tc>
-          <w:tcPr>
-            <w:tcW w:w="1194" w:type="dxa"/>
-            <w:vMerge/>
-          </w:tcPr>
-          <w:p>
-            <w:pPr>
-              <w:pStyle w:val="Titre3"/>
-            </w:pPr>
+            <w:r>
+              <w:t>Toute valeur acceptée</w:t>
+            </w:r>
           </w:p>
         </w:tc>
       </w:tr>
       <w:tr>
+        <w:trPr>
+          <w:trHeight w:val="414"/>
+        </w:trPr>
         <w:tc>
           <w:tcPr>
-            <w:tcW w:w="2355" w:type="dxa"/>
+            <w:tcW w:w="1210" w:type="dxa"/>
             <w:shd w:val="clear" w:color="auto" w:fill="E2EFD9" w:themeFill="accent6" w:themeFillTint="33"/>
           </w:tcPr>
           <w:p>
             <w:pPr>
               <w:pStyle w:val="Titre2"/>
               <w:ind w:left="0"/>
+              <w:jc w:val="center"/>
+              <w:rPr>
+                <w:b w:val="0"/>
+                <w:sz w:val="16"/>
+                <w:szCs w:val="16"/>
+              </w:rPr>
+            </w:pPr>
+            <w:r>
+              <w:rPr>
+                <w:sz w:val="16"/>
+                <w:szCs w:val="16"/>
+              </w:rPr>
+              <w:t>Valeur erroné</w:t>
+            </w:r>
+          </w:p>
+        </w:tc>
+        <w:tc>
+          <w:tcPr>
+            <w:tcW w:w="9684" w:type="dxa"/>
+            <w:gridSpan w:val="8"/>
+          </w:tcPr>
+          <w:p>
+            <w:pPr>
+              <w:jc w:val="center"/>
+            </w:pPr>
+            <w:r>
+              <w:t>Toute valeur rejetée</w:t>
+            </w:r>
+          </w:p>
+        </w:tc>
+      </w:tr>
+      <w:tr>
+        <w:trPr>
+          <w:trHeight w:val="414"/>
+        </w:trPr>
+        <w:tc>
+          <w:tcPr>
+            <w:tcW w:w="1210" w:type="dxa"/>
+            <w:shd w:val="clear" w:color="auto" w:fill="E2EFD9" w:themeFill="accent6" w:themeFillTint="33"/>
+          </w:tcPr>
+          <w:p>
+            <w:pPr>
+              <w:pStyle w:val="Titre2"/>
+              <w:ind w:left="0"/>
+              <w:jc w:val="center"/>
               <w:rPr>
                 <w:sz w:val="16"/>
                 <w:szCs w:val="16"/>
@@ -3479,13 +2943,13 @@
                 <w:sz w:val="16"/>
                 <w:szCs w:val="16"/>
               </w:rPr>
-              <w:t>(5) Classement US de contrôle export (USML, ECCN)</w:t>
+              <w:t>Valeur vide</w:t>
             </w:r>
           </w:p>
           <w:p>
             <w:pPr>
               <w:pStyle w:val="Titre3"/>
-              <w:jc w:val="left"/>
+              <w:jc w:val="center"/>
               <w:rPr>
                 <w:rFonts w:asciiTheme="minorHAnsi" w:hAnsiTheme="minorHAnsi"/>
                 <w:b/>
@@ -3498,425 +2962,21 @@
         </w:tc>
         <w:tc>
           <w:tcPr>
-            <w:tcW w:w="1108" w:type="dxa"/>
-          </w:tcPr>
-          <w:p>
-            <w:r>
-              <w:t>EAR99</w:t>
-            </w:r>
-          </w:p>
-        </w:tc>
-        <w:tc>
-          <w:tcPr>
-            <w:tcW w:w="1110" w:type="dxa"/>
-          </w:tcPr>
-          <w:p>
-            <w:r>
-              <w:t>N.A.</w:t>
-            </w:r>
-          </w:p>
-        </w:tc>
-        <w:tc>
-          <w:tcPr>
-            <w:tcW w:w="1113" w:type="dxa"/>
-            <w:vMerge/>
+            <w:tcW w:w="9684" w:type="dxa"/>
+            <w:gridSpan w:val="8"/>
           </w:tcPr>
           <w:p>
             <w:pPr>
-              <w:pStyle w:val="Titre3"/>
-            </w:pPr>
-          </w:p>
-        </w:tc>
-        <w:tc>
-          <w:tcPr>
-            <w:tcW w:w="1112" w:type="dxa"/>
-            <w:vMerge/>
-          </w:tcPr>
-          <w:p>
-            <w:pPr>
-              <w:pStyle w:val="Titre3"/>
-            </w:pPr>
-          </w:p>
-        </w:tc>
-        <w:tc>
-          <w:tcPr>
-            <w:tcW w:w="1113" w:type="dxa"/>
-            <w:vMerge/>
-          </w:tcPr>
-          <w:p>
-            <w:pPr>
-              <w:pStyle w:val="Titre3"/>
-            </w:pPr>
-          </w:p>
-        </w:tc>
-        <w:tc>
-          <w:tcPr>
-            <w:tcW w:w="1194" w:type="dxa"/>
-            <w:vMerge/>
-          </w:tcPr>
-          <w:p>
-            <w:pPr>
-              <w:pStyle w:val="Titre3"/>
-            </w:pPr>
-          </w:p>
-        </w:tc>
-        <w:tc>
-          <w:tcPr>
-            <w:tcW w:w="1194" w:type="dxa"/>
-            <w:vMerge/>
-          </w:tcPr>
-          <w:p>
-            <w:pPr>
-              <w:pStyle w:val="Titre3"/>
-            </w:pPr>
-          </w:p>
-        </w:tc>
-      </w:tr>
-      <w:tr>
-        <w:tc>
-          <w:tcPr>
-            <w:tcW w:w="2355" w:type="dxa"/>
-            <w:shd w:val="clear" w:color="auto" w:fill="E2EFD9" w:themeFill="accent6" w:themeFillTint="33"/>
-          </w:tcPr>
-          <w:p>
-            <w:pPr>
-              <w:pStyle w:val="Titre2"/>
-              <w:ind w:left="0"/>
-              <w:rPr>
-                <w:sz w:val="16"/>
-                <w:szCs w:val="16"/>
-              </w:rPr>
+              <w:jc w:val="center"/>
             </w:pPr>
             <w:r>
-              <w:rPr>
-                <w:sz w:val="16"/>
-                <w:szCs w:val="16"/>
-              </w:rPr>
-              <w:t>(5) Règlementations US de contrôle export</w:t>
+              <w:t>Toute valeur rejetée</w:t>
             </w:r>
-          </w:p>
-          <w:p>
-            <w:pPr>
-              <w:pStyle w:val="Titre3"/>
-              <w:jc w:val="left"/>
-              <w:rPr>
-                <w:rFonts w:asciiTheme="minorHAnsi" w:hAnsiTheme="minorHAnsi"/>
-                <w:b/>
-                <w:color w:val="1F3864" w:themeColor="accent1" w:themeShade="80"/>
-                <w:sz w:val="16"/>
-                <w:szCs w:val="16"/>
-              </w:rPr>
-            </w:pPr>
-          </w:p>
-        </w:tc>
-        <w:tc>
-          <w:tcPr>
-            <w:tcW w:w="1108" w:type="dxa"/>
-          </w:tcPr>
-          <w:p>
-            <w:r>
-              <w:t>EAR99</w:t>
-            </w:r>
-          </w:p>
-        </w:tc>
-        <w:tc>
-          <w:tcPr>
-            <w:tcW w:w="1110" w:type="dxa"/>
-          </w:tcPr>
-          <w:p>
-            <w:r>
-              <w:t>Non controle</w:t>
-            </w:r>
-          </w:p>
-        </w:tc>
-        <w:tc>
-          <w:tcPr>
-            <w:tcW w:w="1113" w:type="dxa"/>
-            <w:vMerge/>
-          </w:tcPr>
-          <w:p>
-            <w:pPr>
-              <w:pStyle w:val="Titre3"/>
-            </w:pPr>
-          </w:p>
-        </w:tc>
-        <w:tc>
-          <w:tcPr>
-            <w:tcW w:w="1112" w:type="dxa"/>
-            <w:vMerge/>
-          </w:tcPr>
-          <w:p>
-            <w:pPr>
-              <w:pStyle w:val="Titre3"/>
-            </w:pPr>
-          </w:p>
-        </w:tc>
-        <w:tc>
-          <w:tcPr>
-            <w:tcW w:w="1113" w:type="dxa"/>
-            <w:vMerge/>
-          </w:tcPr>
-          <w:p>
-            <w:pPr>
-              <w:pStyle w:val="Titre3"/>
-            </w:pPr>
-          </w:p>
-        </w:tc>
-        <w:tc>
-          <w:tcPr>
-            <w:tcW w:w="1194" w:type="dxa"/>
-            <w:vMerge/>
-          </w:tcPr>
-          <w:p>
-            <w:pPr>
-              <w:pStyle w:val="Titre3"/>
-            </w:pPr>
-          </w:p>
-        </w:tc>
-        <w:tc>
-          <w:tcPr>
-            <w:tcW w:w="1194" w:type="dxa"/>
-            <w:vMerge/>
-          </w:tcPr>
-          <w:p>
-            <w:pPr>
-              <w:pStyle w:val="Titre3"/>
-            </w:pPr>
-          </w:p>
-        </w:tc>
-      </w:tr>
-      <w:tr>
-        <w:tc>
-          <w:tcPr>
-            <w:tcW w:w="2355" w:type="dxa"/>
-            <w:shd w:val="clear" w:color="auto" w:fill="E2EFD9" w:themeFill="accent6" w:themeFillTint="33"/>
-          </w:tcPr>
-          <w:p>
-            <w:pPr>
-              <w:pStyle w:val="Titre2"/>
-              <w:ind w:left="0"/>
-              <w:rPr>
-                <w:sz w:val="16"/>
-                <w:szCs w:val="16"/>
-              </w:rPr>
-            </w:pPr>
-            <w:r>
-              <w:rPr>
-                <w:sz w:val="16"/>
-                <w:szCs w:val="16"/>
-              </w:rPr>
-              <w:t>(6) Contenu US contrôle l’exportation (ITAR/EAR)</w:t>
-            </w:r>
-          </w:p>
-          <w:p>
-            <w:pPr>
-              <w:pStyle w:val="Titre3"/>
-              <w:jc w:val="left"/>
-              <w:rPr>
-                <w:rFonts w:asciiTheme="minorHAnsi" w:hAnsiTheme="minorHAnsi"/>
-                <w:b/>
-                <w:color w:val="1F3864" w:themeColor="accent1" w:themeShade="80"/>
-                <w:sz w:val="16"/>
-                <w:szCs w:val="16"/>
-              </w:rPr>
-            </w:pPr>
-          </w:p>
-        </w:tc>
-        <w:tc>
-          <w:tcPr>
-            <w:tcW w:w="1108" w:type="dxa"/>
-          </w:tcPr>
-          <w:p>
-            <w:r>
-              <w:t>N.A.</w:t>
-            </w:r>
-          </w:p>
-        </w:tc>
-        <w:tc>
-          <w:tcPr>
-            <w:tcW w:w="1110" w:type="dxa"/>
-          </w:tcPr>
-          <w:p>
-            <w:r>
-              <w:t>N.A.</w:t>
-            </w:r>
-          </w:p>
-        </w:tc>
-        <w:tc>
-          <w:tcPr>
-            <w:tcW w:w="1113" w:type="dxa"/>
-            <w:vMerge/>
-          </w:tcPr>
-          <w:p>
-            <w:pPr>
-              <w:pStyle w:val="Titre3"/>
-            </w:pPr>
-          </w:p>
-        </w:tc>
-        <w:tc>
-          <w:tcPr>
-            <w:tcW w:w="1112" w:type="dxa"/>
-            <w:vMerge/>
-          </w:tcPr>
-          <w:p>
-            <w:pPr>
-              <w:pStyle w:val="Titre3"/>
-            </w:pPr>
-          </w:p>
-        </w:tc>
-        <w:tc>
-          <w:tcPr>
-            <w:tcW w:w="1113" w:type="dxa"/>
-            <w:vMerge/>
-          </w:tcPr>
-          <w:p>
-            <w:pPr>
-              <w:pStyle w:val="Titre3"/>
-            </w:pPr>
-          </w:p>
-        </w:tc>
-        <w:tc>
-          <w:tcPr>
-            <w:tcW w:w="1194" w:type="dxa"/>
-            <w:vMerge/>
-          </w:tcPr>
-          <w:p>
-            <w:pPr>
-              <w:pStyle w:val="Titre3"/>
-            </w:pPr>
-          </w:p>
-        </w:tc>
-        <w:tc>
-          <w:tcPr>
-            <w:tcW w:w="1194" w:type="dxa"/>
-            <w:vMerge/>
-          </w:tcPr>
-          <w:p>
-            <w:pPr>
-              <w:pStyle w:val="Titre3"/>
-            </w:pPr>
-          </w:p>
-        </w:tc>
-      </w:tr>
-      <w:tr>
-        <w:tc>
-          <w:tcPr>
-            <w:tcW w:w="2355" w:type="dxa"/>
-            <w:shd w:val="clear" w:color="auto" w:fill="E2EFD9" w:themeFill="accent6" w:themeFillTint="33"/>
-          </w:tcPr>
-          <w:p>
-            <w:pPr>
-              <w:pStyle w:val="Titre2"/>
-              <w:ind w:left="0"/>
-              <w:rPr>
-                <w:sz w:val="16"/>
-                <w:szCs w:val="16"/>
-              </w:rPr>
-            </w:pPr>
-            <w:r>
-              <w:rPr>
-                <w:sz w:val="16"/>
-                <w:szCs w:val="16"/>
-              </w:rPr>
-              <w:t>(7) Autres réglementations de contrôle export applicables (pays UE, hors USA)</w:t>
-            </w:r>
-          </w:p>
-          <w:p>
-            <w:pPr>
-              <w:pStyle w:val="Titre3"/>
-              <w:jc w:val="left"/>
-              <w:rPr>
-                <w:rFonts w:asciiTheme="minorHAnsi" w:hAnsiTheme="minorHAnsi"/>
-                <w:b/>
-                <w:color w:val="1F3864" w:themeColor="accent1" w:themeShade="80"/>
-                <w:sz w:val="16"/>
-                <w:szCs w:val="16"/>
-              </w:rPr>
-            </w:pPr>
-          </w:p>
-        </w:tc>
-        <w:tc>
-          <w:tcPr>
-            <w:tcW w:w="1108" w:type="dxa"/>
-          </w:tcPr>
-          <w:p>
-            <w:r>
-              <w:t>Non</w:t>
-            </w:r>
-          </w:p>
-        </w:tc>
-        <w:tc>
-          <w:tcPr>
-            <w:tcW w:w="1110" w:type="dxa"/>
-          </w:tcPr>
-          <w:p>
-            <w:r>
-              <w:t>Non</w:t>
-            </w:r>
-          </w:p>
-        </w:tc>
-        <w:tc>
-          <w:tcPr>
-            <w:tcW w:w="1113" w:type="dxa"/>
-            <w:vMerge/>
-          </w:tcPr>
-          <w:p>
-            <w:pPr>
-              <w:pStyle w:val="Titre3"/>
-            </w:pPr>
-          </w:p>
-        </w:tc>
-        <w:tc>
-          <w:tcPr>
-            <w:tcW w:w="1112" w:type="dxa"/>
-            <w:vMerge/>
-          </w:tcPr>
-          <w:p>
-            <w:pPr>
-              <w:pStyle w:val="Titre3"/>
-            </w:pPr>
-          </w:p>
-        </w:tc>
-        <w:tc>
-          <w:tcPr>
-            <w:tcW w:w="1113" w:type="dxa"/>
-            <w:vMerge/>
-          </w:tcPr>
-          <w:p>
-            <w:pPr>
-              <w:pStyle w:val="Titre3"/>
-            </w:pPr>
-          </w:p>
-        </w:tc>
-        <w:tc>
-          <w:tcPr>
-            <w:tcW w:w="1194" w:type="dxa"/>
-            <w:vMerge/>
-          </w:tcPr>
-          <w:p>
-            <w:pPr>
-              <w:pStyle w:val="Titre3"/>
-            </w:pPr>
-          </w:p>
-        </w:tc>
-        <w:tc>
-          <w:tcPr>
-            <w:tcW w:w="1194" w:type="dxa"/>
-            <w:vMerge/>
-          </w:tcPr>
-          <w:p>
-            <w:pPr>
-              <w:pStyle w:val="Titre3"/>
-            </w:pPr>
           </w:p>
         </w:tc>
       </w:tr>
     </w:tbl>
-    <w:p>
-      <w:pPr>
-        <w:pStyle w:val="Titre3"/>
-      </w:pPr>
-    </w:p>
+    <w:p/>
     <w:p/>
     <w:p>
       <w:pPr>
@@ -3966,8 +3026,106 @@
     <w:p>
       <w:pPr>
         <w:pStyle w:val="Paragraphedeliste"/>
-      </w:pPr>
-    </w:p>
+        <w:numPr>
+          <w:ilvl w:val="0"/>
+          <w:numId w:val="5"/>
+        </w:numPr>
+      </w:pPr>
+      <w:r>
+        <w:t>La vérification de la température doit respecter l'un des formats suivants : (-xxx/+</w:t>
+      </w:r>
+      <w:proofErr w:type="spellStart"/>
+      <w:r>
+        <w:t>xxxC</w:t>
+      </w:r>
+      <w:proofErr w:type="spellEnd"/>
+      <w:r>
+        <w:t>) ou -xxx/+</w:t>
+      </w:r>
+      <w:proofErr w:type="spellStart"/>
+      <w:r>
+        <w:t>xxxC</w:t>
+      </w:r>
+      <w:proofErr w:type="spellEnd"/>
+      <w:r>
+        <w:t xml:space="preserve">, où xxx représente un nombre composé </w:t>
+      </w:r>
+      <w:r>
+        <w:t>d’un</w:t>
+      </w:r>
+      <w:r>
+        <w:t>, deux ou trois chiffres.</w:t>
+      </w:r>
+    </w:p>
+    <w:p>
+      <w:pPr>
+        <w:pStyle w:val="Paragraphedeliste"/>
+        <w:numPr>
+          <w:ilvl w:val="0"/>
+          <w:numId w:val="5"/>
+        </w:numPr>
+      </w:pPr>
+      <w:r>
+        <w:t>Toute valeur qui ne correspond pas à l'un de ces formats sera rejetée.</w:t>
+      </w:r>
+    </w:p>
+    <w:p>
+      <w:pPr>
+        <w:pStyle w:val="Paragraphedeliste"/>
+        <w:numPr>
+          <w:ilvl w:val="0"/>
+          <w:numId w:val="5"/>
+        </w:numPr>
+      </w:pPr>
+      <w:r>
+        <w:t>Exemples de formats valides :</w:t>
+      </w:r>
+    </w:p>
+    <w:p>
+      <w:pPr>
+        <w:numPr>
+          <w:ilvl w:val="1"/>
+          <w:numId w:val="11"/>
+        </w:numPr>
+      </w:pPr>
+      <w:r>
+        <w:t>-10/+40C</w:t>
+      </w:r>
+    </w:p>
+    <w:p>
+      <w:pPr>
+        <w:numPr>
+          <w:ilvl w:val="1"/>
+          <w:numId w:val="11"/>
+        </w:numPr>
+      </w:pPr>
+      <w:r>
+        <w:t>( -10/+40C)</w:t>
+      </w:r>
+    </w:p>
+    <w:p>
+      <w:pPr>
+        <w:numPr>
+          <w:ilvl w:val="1"/>
+          <w:numId w:val="11"/>
+        </w:numPr>
+      </w:pPr>
+      <w:r>
+        <w:t>0/+40C</w:t>
+      </w:r>
+    </w:p>
+    <w:p>
+      <w:pPr>
+        <w:numPr>
+          <w:ilvl w:val="0"/>
+          <w:numId w:val="10"/>
+        </w:numPr>
+      </w:pPr>
+      <w:r>
+        <w:t>Une case vide ne sera pas considérée comme une erreur et sera acceptée.</w:t>
+      </w:r>
+    </w:p>
+    <w:p/>
     <w:sectPr>
       <w:pgSz w:w="11906" w:h="16838"/>
       <w:pgMar w:top="1417" w:right="1417" w:bottom="1417" w:left="1417" w:header="708" w:footer="708" w:gutter="0"/>
@@ -4070,6 +3228,119 @@
     </w:lvl>
   </w:abstractNum>
   <w:abstractNum w:abstractNumId="1" w15:restartNumberingAfterBreak="0">
+    <w:nsid w:val="100003CE"/>
+    <w:multiLevelType w:val="hybridMultilevel"/>
+    <w:tmpl w:val="8BDCE5D8"/>
+    <w:lvl w:ilvl="0" w:tplc="040C0001">
+      <w:start w:val="1"/>
+      <w:numFmt w:val="bullet"/>
+      <w:lvlText w:val=""/>
+      <w:lvlJc w:val="left"/>
+      <w:pPr>
+        <w:ind w:left="1440" w:hanging="360"/>
+      </w:pPr>
+      <w:rPr>
+        <w:rFonts w:ascii="Symbol" w:hAnsi="Symbol" w:hint="default"/>
+      </w:rPr>
+    </w:lvl>
+    <w:lvl w:ilvl="1" w:tplc="040C0003" w:tentative="1">
+      <w:start w:val="1"/>
+      <w:numFmt w:val="bullet"/>
+      <w:lvlText w:val="o"/>
+      <w:lvlJc w:val="left"/>
+      <w:pPr>
+        <w:ind w:left="1440" w:hanging="360"/>
+      </w:pPr>
+      <w:rPr>
+        <w:rFonts w:ascii="Courier New" w:hAnsi="Courier New" w:cs="Courier New" w:hint="default"/>
+      </w:rPr>
+    </w:lvl>
+    <w:lvl w:ilvl="2" w:tplc="040C0005" w:tentative="1">
+      <w:start w:val="1"/>
+      <w:numFmt w:val="bullet"/>
+      <w:lvlText w:val=""/>
+      <w:lvlJc w:val="left"/>
+      <w:pPr>
+        <w:ind w:left="2160" w:hanging="360"/>
+      </w:pPr>
+      <w:rPr>
+        <w:rFonts w:ascii="Wingdings" w:hAnsi="Wingdings" w:hint="default"/>
+      </w:rPr>
+    </w:lvl>
+    <w:lvl w:ilvl="3" w:tplc="040C0001" w:tentative="1">
+      <w:start w:val="1"/>
+      <w:numFmt w:val="bullet"/>
+      <w:lvlText w:val=""/>
+      <w:lvlJc w:val="left"/>
+      <w:pPr>
+        <w:ind w:left="2880" w:hanging="360"/>
+      </w:pPr>
+      <w:rPr>
+        <w:rFonts w:ascii="Symbol" w:hAnsi="Symbol" w:hint="default"/>
+      </w:rPr>
+    </w:lvl>
+    <w:lvl w:ilvl="4" w:tplc="040C0003" w:tentative="1">
+      <w:start w:val="1"/>
+      <w:numFmt w:val="bullet"/>
+      <w:lvlText w:val="o"/>
+      <w:lvlJc w:val="left"/>
+      <w:pPr>
+        <w:ind w:left="3600" w:hanging="360"/>
+      </w:pPr>
+      <w:rPr>
+        <w:rFonts w:ascii="Courier New" w:hAnsi="Courier New" w:cs="Courier New" w:hint="default"/>
+      </w:rPr>
+    </w:lvl>
+    <w:lvl w:ilvl="5" w:tplc="040C0005" w:tentative="1">
+      <w:start w:val="1"/>
+      <w:numFmt w:val="bullet"/>
+      <w:lvlText w:val=""/>
+      <w:lvlJc w:val="left"/>
+      <w:pPr>
+        <w:ind w:left="4320" w:hanging="360"/>
+      </w:pPr>
+      <w:rPr>
+        <w:rFonts w:ascii="Wingdings" w:hAnsi="Wingdings" w:hint="default"/>
+      </w:rPr>
+    </w:lvl>
+    <w:lvl w:ilvl="6" w:tplc="040C0001" w:tentative="1">
+      <w:start w:val="1"/>
+      <w:numFmt w:val="bullet"/>
+      <w:lvlText w:val=""/>
+      <w:lvlJc w:val="left"/>
+      <w:pPr>
+        <w:ind w:left="5040" w:hanging="360"/>
+      </w:pPr>
+      <w:rPr>
+        <w:rFonts w:ascii="Symbol" w:hAnsi="Symbol" w:hint="default"/>
+      </w:rPr>
+    </w:lvl>
+    <w:lvl w:ilvl="7" w:tplc="040C0003" w:tentative="1">
+      <w:start w:val="1"/>
+      <w:numFmt w:val="bullet"/>
+      <w:lvlText w:val="o"/>
+      <w:lvlJc w:val="left"/>
+      <w:pPr>
+        <w:ind w:left="5760" w:hanging="360"/>
+      </w:pPr>
+      <w:rPr>
+        <w:rFonts w:ascii="Courier New" w:hAnsi="Courier New" w:cs="Courier New" w:hint="default"/>
+      </w:rPr>
+    </w:lvl>
+    <w:lvl w:ilvl="8" w:tplc="040C0005" w:tentative="1">
+      <w:start w:val="1"/>
+      <w:numFmt w:val="bullet"/>
+      <w:lvlText w:val=""/>
+      <w:lvlJc w:val="left"/>
+      <w:pPr>
+        <w:ind w:left="6480" w:hanging="360"/>
+      </w:pPr>
+      <w:rPr>
+        <w:rFonts w:ascii="Wingdings" w:hAnsi="Wingdings" w:hint="default"/>
+      </w:rPr>
+    </w:lvl>
+  </w:abstractNum>
+  <w:abstractNum w:abstractNumId="2" w15:restartNumberingAfterBreak="0">
     <w:nsid w:val="14220CA4"/>
     <w:multiLevelType w:val="hybridMultilevel"/>
     <w:tmpl w:val="6B5C3CDA"/>
@@ -4181,7 +3452,7 @@
       </w:rPr>
     </w:lvl>
   </w:abstractNum>
-  <w:abstractNum w:abstractNumId="2" w15:restartNumberingAfterBreak="0">
+  <w:abstractNum w:abstractNumId="3" w15:restartNumberingAfterBreak="0">
     <w:nsid w:val="1D810F83"/>
     <w:multiLevelType w:val="hybridMultilevel"/>
     <w:tmpl w:val="A65A7522"/>
@@ -4294,10 +3565,155 @@
       </w:rPr>
     </w:lvl>
   </w:abstractNum>
-  <w:abstractNum w:abstractNumId="3" w15:restartNumberingAfterBreak="0">
+  <w:abstractNum w:abstractNumId="4" w15:restartNumberingAfterBreak="0">
+    <w:nsid w:val="25AF5D10"/>
+    <w:multiLevelType w:val="multilevel"/>
+    <w:tmpl w:val="7CECF400"/>
+    <w:lvl w:ilvl="0">
+      <w:start w:val="1"/>
+      <w:numFmt w:val="bullet"/>
+      <w:lvlText w:val=""/>
+      <w:lvlJc w:val="left"/>
+      <w:pPr>
+        <w:tabs>
+          <w:tab w:val="num" w:pos="720"/>
+        </w:tabs>
+        <w:ind w:left="720" w:hanging="360"/>
+      </w:pPr>
+      <w:rPr>
+        <w:rFonts w:ascii="Symbol" w:hAnsi="Symbol" w:hint="default"/>
+        <w:sz w:val="20"/>
+      </w:rPr>
+    </w:lvl>
+    <w:lvl w:ilvl="1">
+      <w:start w:val="1"/>
+      <w:numFmt w:val="bullet"/>
+      <w:lvlText w:val=""/>
+      <w:lvlJc w:val="left"/>
+      <w:pPr>
+        <w:ind w:left="1440" w:hanging="360"/>
+      </w:pPr>
+      <w:rPr>
+        <w:rFonts w:ascii="Symbol" w:hAnsi="Symbol" w:hint="default"/>
+      </w:rPr>
+    </w:lvl>
+    <w:lvl w:ilvl="2" w:tentative="1">
+      <w:start w:val="1"/>
+      <w:numFmt w:val="bullet"/>
+      <w:lvlText w:val=""/>
+      <w:lvlJc w:val="left"/>
+      <w:pPr>
+        <w:tabs>
+          <w:tab w:val="num" w:pos="2160"/>
+        </w:tabs>
+        <w:ind w:left="2160" w:hanging="360"/>
+      </w:pPr>
+      <w:rPr>
+        <w:rFonts w:ascii="Wingdings" w:hAnsi="Wingdings" w:hint="default"/>
+        <w:sz w:val="20"/>
+      </w:rPr>
+    </w:lvl>
+    <w:lvl w:ilvl="3" w:tentative="1">
+      <w:start w:val="1"/>
+      <w:numFmt w:val="bullet"/>
+      <w:lvlText w:val=""/>
+      <w:lvlJc w:val="left"/>
+      <w:pPr>
+        <w:tabs>
+          <w:tab w:val="num" w:pos="2880"/>
+        </w:tabs>
+        <w:ind w:left="2880" w:hanging="360"/>
+      </w:pPr>
+      <w:rPr>
+        <w:rFonts w:ascii="Wingdings" w:hAnsi="Wingdings" w:hint="default"/>
+        <w:sz w:val="20"/>
+      </w:rPr>
+    </w:lvl>
+    <w:lvl w:ilvl="4" w:tentative="1">
+      <w:start w:val="1"/>
+      <w:numFmt w:val="bullet"/>
+      <w:lvlText w:val=""/>
+      <w:lvlJc w:val="left"/>
+      <w:pPr>
+        <w:tabs>
+          <w:tab w:val="num" w:pos="3600"/>
+        </w:tabs>
+        <w:ind w:left="3600" w:hanging="360"/>
+      </w:pPr>
+      <w:rPr>
+        <w:rFonts w:ascii="Wingdings" w:hAnsi="Wingdings" w:hint="default"/>
+        <w:sz w:val="20"/>
+      </w:rPr>
+    </w:lvl>
+    <w:lvl w:ilvl="5" w:tentative="1">
+      <w:start w:val="1"/>
+      <w:numFmt w:val="bullet"/>
+      <w:lvlText w:val=""/>
+      <w:lvlJc w:val="left"/>
+      <w:pPr>
+        <w:tabs>
+          <w:tab w:val="num" w:pos="4320"/>
+        </w:tabs>
+        <w:ind w:left="4320" w:hanging="360"/>
+      </w:pPr>
+      <w:rPr>
+        <w:rFonts w:ascii="Wingdings" w:hAnsi="Wingdings" w:hint="default"/>
+        <w:sz w:val="20"/>
+      </w:rPr>
+    </w:lvl>
+    <w:lvl w:ilvl="6" w:tentative="1">
+      <w:start w:val="1"/>
+      <w:numFmt w:val="bullet"/>
+      <w:lvlText w:val=""/>
+      <w:lvlJc w:val="left"/>
+      <w:pPr>
+        <w:tabs>
+          <w:tab w:val="num" w:pos="5040"/>
+        </w:tabs>
+        <w:ind w:left="5040" w:hanging="360"/>
+      </w:pPr>
+      <w:rPr>
+        <w:rFonts w:ascii="Wingdings" w:hAnsi="Wingdings" w:hint="default"/>
+        <w:sz w:val="20"/>
+      </w:rPr>
+    </w:lvl>
+    <w:lvl w:ilvl="7" w:tentative="1">
+      <w:start w:val="1"/>
+      <w:numFmt w:val="bullet"/>
+      <w:lvlText w:val=""/>
+      <w:lvlJc w:val="left"/>
+      <w:pPr>
+        <w:tabs>
+          <w:tab w:val="num" w:pos="5760"/>
+        </w:tabs>
+        <w:ind w:left="5760" w:hanging="360"/>
+      </w:pPr>
+      <w:rPr>
+        <w:rFonts w:ascii="Wingdings" w:hAnsi="Wingdings" w:hint="default"/>
+        <w:sz w:val="20"/>
+      </w:rPr>
+    </w:lvl>
+    <w:lvl w:ilvl="8" w:tentative="1">
+      <w:start w:val="1"/>
+      <w:numFmt w:val="bullet"/>
+      <w:lvlText w:val=""/>
+      <w:lvlJc w:val="left"/>
+      <w:pPr>
+        <w:tabs>
+          <w:tab w:val="num" w:pos="6480"/>
+        </w:tabs>
+        <w:ind w:left="6480" w:hanging="360"/>
+      </w:pPr>
+      <w:rPr>
+        <w:rFonts w:ascii="Wingdings" w:hAnsi="Wingdings" w:hint="default"/>
+        <w:sz w:val="20"/>
+      </w:rPr>
+    </w:lvl>
+  </w:abstractNum>
+  <w:abstractNum w:abstractNumId="5" w15:restartNumberingAfterBreak="0">
     <w:nsid w:val="26E27806"/>
     <w:multiLevelType w:val="hybridMultilevel"/>
-    <w:tmpl w:val="03064F6A"/>
+    <w:tmpl w:val="60AC24AA"/>
     <w:lvl w:ilvl="0" w:tplc="B0A05A94">
       <w:start w:val="1"/>
       <w:numFmt w:val="bullet"/>
@@ -4407,7 +3823,7 @@
       </w:rPr>
     </w:lvl>
   </w:abstractNum>
-  <w:abstractNum w:abstractNumId="4" w15:restartNumberingAfterBreak="0">
+  <w:abstractNum w:abstractNumId="6" w15:restartNumberingAfterBreak="0">
     <w:nsid w:val="4AA96E5F"/>
     <w:multiLevelType w:val="hybridMultilevel"/>
     <w:tmpl w:val="8046918E"/>
@@ -4496,7 +3912,209 @@
       </w:pPr>
     </w:lvl>
   </w:abstractNum>
-  <w:abstractNum w:abstractNumId="5" w15:restartNumberingAfterBreak="0">
+  <w:abstractNum w:abstractNumId="7" w15:restartNumberingAfterBreak="0">
+    <w:nsid w:val="4B791F29"/>
+    <w:multiLevelType w:val="hybridMultilevel"/>
+    <w:tmpl w:val="579EBC3E"/>
+    <w:lvl w:ilvl="0" w:tplc="A064A466">
+      <w:start w:val="1"/>
+      <w:numFmt w:val="decimal"/>
+      <w:lvlText w:val="%1-"/>
+      <w:lvlJc w:val="left"/>
+      <w:pPr>
+        <w:ind w:left="720" w:hanging="360"/>
+      </w:pPr>
+      <w:rPr>
+        <w:rFonts w:hint="default"/>
+      </w:rPr>
+    </w:lvl>
+    <w:lvl w:ilvl="1" w:tplc="040C0019" w:tentative="1">
+      <w:start w:val="1"/>
+      <w:numFmt w:val="lowerLetter"/>
+      <w:lvlText w:val="%2."/>
+      <w:lvlJc w:val="left"/>
+      <w:pPr>
+        <w:ind w:left="1440" w:hanging="360"/>
+      </w:pPr>
+    </w:lvl>
+    <w:lvl w:ilvl="2" w:tplc="040C001B" w:tentative="1">
+      <w:start w:val="1"/>
+      <w:numFmt w:val="lowerRoman"/>
+      <w:lvlText w:val="%3."/>
+      <w:lvlJc w:val="right"/>
+      <w:pPr>
+        <w:ind w:left="2160" w:hanging="180"/>
+      </w:pPr>
+    </w:lvl>
+    <w:lvl w:ilvl="3" w:tplc="040C000F" w:tentative="1">
+      <w:start w:val="1"/>
+      <w:numFmt w:val="decimal"/>
+      <w:lvlText w:val="%4."/>
+      <w:lvlJc w:val="left"/>
+      <w:pPr>
+        <w:ind w:left="2880" w:hanging="360"/>
+      </w:pPr>
+    </w:lvl>
+    <w:lvl w:ilvl="4" w:tplc="040C0019" w:tentative="1">
+      <w:start w:val="1"/>
+      <w:numFmt w:val="lowerLetter"/>
+      <w:lvlText w:val="%5."/>
+      <w:lvlJc w:val="left"/>
+      <w:pPr>
+        <w:ind w:left="3600" w:hanging="360"/>
+      </w:pPr>
+    </w:lvl>
+    <w:lvl w:ilvl="5" w:tplc="040C001B" w:tentative="1">
+      <w:start w:val="1"/>
+      <w:numFmt w:val="lowerRoman"/>
+      <w:lvlText w:val="%6."/>
+      <w:lvlJc w:val="right"/>
+      <w:pPr>
+        <w:ind w:left="4320" w:hanging="180"/>
+      </w:pPr>
+    </w:lvl>
+    <w:lvl w:ilvl="6" w:tplc="040C000F" w:tentative="1">
+      <w:start w:val="1"/>
+      <w:numFmt w:val="decimal"/>
+      <w:lvlText w:val="%7."/>
+      <w:lvlJc w:val="left"/>
+      <w:pPr>
+        <w:ind w:left="5040" w:hanging="360"/>
+      </w:pPr>
+    </w:lvl>
+    <w:lvl w:ilvl="7" w:tplc="040C0019" w:tentative="1">
+      <w:start w:val="1"/>
+      <w:numFmt w:val="lowerLetter"/>
+      <w:lvlText w:val="%8."/>
+      <w:lvlJc w:val="left"/>
+      <w:pPr>
+        <w:ind w:left="5760" w:hanging="360"/>
+      </w:pPr>
+    </w:lvl>
+    <w:lvl w:ilvl="8" w:tplc="040C001B" w:tentative="1">
+      <w:start w:val="1"/>
+      <w:numFmt w:val="lowerRoman"/>
+      <w:lvlText w:val="%9."/>
+      <w:lvlJc w:val="right"/>
+      <w:pPr>
+        <w:ind w:left="6480" w:hanging="180"/>
+      </w:pPr>
+    </w:lvl>
+  </w:abstractNum>
+  <w:abstractNum w:abstractNumId="8" w15:restartNumberingAfterBreak="0">
+    <w:nsid w:val="4E717842"/>
+    <w:multiLevelType w:val="hybridMultilevel"/>
+    <w:tmpl w:val="835E246C"/>
+    <w:lvl w:ilvl="0" w:tplc="B0A05A94">
+      <w:start w:val="1"/>
+      <w:numFmt w:val="bullet"/>
+      <w:lvlText w:val="-"/>
+      <w:lvlJc w:val="left"/>
+      <w:pPr>
+        <w:ind w:left="720" w:hanging="360"/>
+      </w:pPr>
+      <w:rPr>
+        <w:rFonts w:ascii="Calibri" w:eastAsiaTheme="minorHAnsi" w:hAnsi="Calibri" w:cs="Calibri" w:hint="default"/>
+      </w:rPr>
+    </w:lvl>
+    <w:lvl w:ilvl="1" w:tplc="040C0003" w:tentative="1">
+      <w:start w:val="1"/>
+      <w:numFmt w:val="bullet"/>
+      <w:lvlText w:val="o"/>
+      <w:lvlJc w:val="left"/>
+      <w:pPr>
+        <w:ind w:left="1440" w:hanging="360"/>
+      </w:pPr>
+      <w:rPr>
+        <w:rFonts w:ascii="Courier New" w:hAnsi="Courier New" w:cs="Courier New" w:hint="default"/>
+      </w:rPr>
+    </w:lvl>
+    <w:lvl w:ilvl="2" w:tplc="040C0005" w:tentative="1">
+      <w:start w:val="1"/>
+      <w:numFmt w:val="bullet"/>
+      <w:lvlText w:val=""/>
+      <w:lvlJc w:val="left"/>
+      <w:pPr>
+        <w:ind w:left="2160" w:hanging="360"/>
+      </w:pPr>
+      <w:rPr>
+        <w:rFonts w:ascii="Wingdings" w:hAnsi="Wingdings" w:hint="default"/>
+      </w:rPr>
+    </w:lvl>
+    <w:lvl w:ilvl="3" w:tplc="040C0001" w:tentative="1">
+      <w:start w:val="1"/>
+      <w:numFmt w:val="bullet"/>
+      <w:lvlText w:val=""/>
+      <w:lvlJc w:val="left"/>
+      <w:pPr>
+        <w:ind w:left="2880" w:hanging="360"/>
+      </w:pPr>
+      <w:rPr>
+        <w:rFonts w:ascii="Symbol" w:hAnsi="Symbol" w:hint="default"/>
+      </w:rPr>
+    </w:lvl>
+    <w:lvl w:ilvl="4" w:tplc="040C0003" w:tentative="1">
+      <w:start w:val="1"/>
+      <w:numFmt w:val="bullet"/>
+      <w:lvlText w:val="o"/>
+      <w:lvlJc w:val="left"/>
+      <w:pPr>
+        <w:ind w:left="3600" w:hanging="360"/>
+      </w:pPr>
+      <w:rPr>
+        <w:rFonts w:ascii="Courier New" w:hAnsi="Courier New" w:cs="Courier New" w:hint="default"/>
+      </w:rPr>
+    </w:lvl>
+    <w:lvl w:ilvl="5" w:tplc="040C0005" w:tentative="1">
+      <w:start w:val="1"/>
+      <w:numFmt w:val="bullet"/>
+      <w:lvlText w:val=""/>
+      <w:lvlJc w:val="left"/>
+      <w:pPr>
+        <w:ind w:left="4320" w:hanging="360"/>
+      </w:pPr>
+      <w:rPr>
+        <w:rFonts w:ascii="Wingdings" w:hAnsi="Wingdings" w:hint="default"/>
+      </w:rPr>
+    </w:lvl>
+    <w:lvl w:ilvl="6" w:tplc="040C0001" w:tentative="1">
+      <w:start w:val="1"/>
+      <w:numFmt w:val="bullet"/>
+      <w:lvlText w:val=""/>
+      <w:lvlJc w:val="left"/>
+      <w:pPr>
+        <w:ind w:left="5040" w:hanging="360"/>
+      </w:pPr>
+      <w:rPr>
+        <w:rFonts w:ascii="Symbol" w:hAnsi="Symbol" w:hint="default"/>
+      </w:rPr>
+    </w:lvl>
+    <w:lvl w:ilvl="7" w:tplc="040C0003" w:tentative="1">
+      <w:start w:val="1"/>
+      <w:numFmt w:val="bullet"/>
+      <w:lvlText w:val="o"/>
+      <w:lvlJc w:val="left"/>
+      <w:pPr>
+        <w:ind w:left="5760" w:hanging="360"/>
+      </w:pPr>
+      <w:rPr>
+        <w:rFonts w:ascii="Courier New" w:hAnsi="Courier New" w:cs="Courier New" w:hint="default"/>
+      </w:rPr>
+    </w:lvl>
+    <w:lvl w:ilvl="8" w:tplc="040C0005" w:tentative="1">
+      <w:start w:val="1"/>
+      <w:numFmt w:val="bullet"/>
+      <w:lvlText w:val=""/>
+      <w:lvlJc w:val="left"/>
+      <w:pPr>
+        <w:ind w:left="6480" w:hanging="360"/>
+      </w:pPr>
+      <w:rPr>
+        <w:rFonts w:ascii="Wingdings" w:hAnsi="Wingdings" w:hint="default"/>
+      </w:rPr>
+    </w:lvl>
+  </w:abstractNum>
+  <w:abstractNum w:abstractNumId="9" w15:restartNumberingAfterBreak="0">
     <w:nsid w:val="4FE950F7"/>
     <w:multiLevelType w:val="hybridMultilevel"/>
     <w:tmpl w:val="9EF21280"/>
@@ -4609,7 +4227,471 @@
       </w:rPr>
     </w:lvl>
   </w:abstractNum>
-  <w:abstractNum w:abstractNumId="6" w15:restartNumberingAfterBreak="0">
+  <w:abstractNum w:abstractNumId="10" w15:restartNumberingAfterBreak="0">
+    <w:nsid w:val="53273759"/>
+    <w:multiLevelType w:val="hybridMultilevel"/>
+    <w:tmpl w:val="0C1E3DEC"/>
+    <w:lvl w:ilvl="0" w:tplc="040C0001">
+      <w:start w:val="1"/>
+      <w:numFmt w:val="bullet"/>
+      <w:lvlText w:val=""/>
+      <w:lvlJc w:val="left"/>
+      <w:pPr>
+        <w:ind w:left="1068" w:hanging="360"/>
+      </w:pPr>
+      <w:rPr>
+        <w:rFonts w:ascii="Symbol" w:hAnsi="Symbol" w:hint="default"/>
+      </w:rPr>
+    </w:lvl>
+    <w:lvl w:ilvl="1" w:tplc="040C0003" w:tentative="1">
+      <w:start w:val="1"/>
+      <w:numFmt w:val="bullet"/>
+      <w:lvlText w:val="o"/>
+      <w:lvlJc w:val="left"/>
+      <w:pPr>
+        <w:ind w:left="1788" w:hanging="360"/>
+      </w:pPr>
+      <w:rPr>
+        <w:rFonts w:ascii="Courier New" w:hAnsi="Courier New" w:cs="Courier New" w:hint="default"/>
+      </w:rPr>
+    </w:lvl>
+    <w:lvl w:ilvl="2" w:tplc="040C0005" w:tentative="1">
+      <w:start w:val="1"/>
+      <w:numFmt w:val="bullet"/>
+      <w:lvlText w:val=""/>
+      <w:lvlJc w:val="left"/>
+      <w:pPr>
+        <w:ind w:left="2508" w:hanging="360"/>
+      </w:pPr>
+      <w:rPr>
+        <w:rFonts w:ascii="Wingdings" w:hAnsi="Wingdings" w:hint="default"/>
+      </w:rPr>
+    </w:lvl>
+    <w:lvl w:ilvl="3" w:tplc="040C0001" w:tentative="1">
+      <w:start w:val="1"/>
+      <w:numFmt w:val="bullet"/>
+      <w:lvlText w:val=""/>
+      <w:lvlJc w:val="left"/>
+      <w:pPr>
+        <w:ind w:left="3228" w:hanging="360"/>
+      </w:pPr>
+      <w:rPr>
+        <w:rFonts w:ascii="Symbol" w:hAnsi="Symbol" w:hint="default"/>
+      </w:rPr>
+    </w:lvl>
+    <w:lvl w:ilvl="4" w:tplc="040C0003" w:tentative="1">
+      <w:start w:val="1"/>
+      <w:numFmt w:val="bullet"/>
+      <w:lvlText w:val="o"/>
+      <w:lvlJc w:val="left"/>
+      <w:pPr>
+        <w:ind w:left="3948" w:hanging="360"/>
+      </w:pPr>
+      <w:rPr>
+        <w:rFonts w:ascii="Courier New" w:hAnsi="Courier New" w:cs="Courier New" w:hint="default"/>
+      </w:rPr>
+    </w:lvl>
+    <w:lvl w:ilvl="5" w:tplc="040C0005" w:tentative="1">
+      <w:start w:val="1"/>
+      <w:numFmt w:val="bullet"/>
+      <w:lvlText w:val=""/>
+      <w:lvlJc w:val="left"/>
+      <w:pPr>
+        <w:ind w:left="4668" w:hanging="360"/>
+      </w:pPr>
+      <w:rPr>
+        <w:rFonts w:ascii="Wingdings" w:hAnsi="Wingdings" w:hint="default"/>
+      </w:rPr>
+    </w:lvl>
+    <w:lvl w:ilvl="6" w:tplc="040C0001" w:tentative="1">
+      <w:start w:val="1"/>
+      <w:numFmt w:val="bullet"/>
+      <w:lvlText w:val=""/>
+      <w:lvlJc w:val="left"/>
+      <w:pPr>
+        <w:ind w:left="5388" w:hanging="360"/>
+      </w:pPr>
+      <w:rPr>
+        <w:rFonts w:ascii="Symbol" w:hAnsi="Symbol" w:hint="default"/>
+      </w:rPr>
+    </w:lvl>
+    <w:lvl w:ilvl="7" w:tplc="040C0003" w:tentative="1">
+      <w:start w:val="1"/>
+      <w:numFmt w:val="bullet"/>
+      <w:lvlText w:val="o"/>
+      <w:lvlJc w:val="left"/>
+      <w:pPr>
+        <w:ind w:left="6108" w:hanging="360"/>
+      </w:pPr>
+      <w:rPr>
+        <w:rFonts w:ascii="Courier New" w:hAnsi="Courier New" w:cs="Courier New" w:hint="default"/>
+      </w:rPr>
+    </w:lvl>
+    <w:lvl w:ilvl="8" w:tplc="040C0005" w:tentative="1">
+      <w:start w:val="1"/>
+      <w:numFmt w:val="bullet"/>
+      <w:lvlText w:val=""/>
+      <w:lvlJc w:val="left"/>
+      <w:pPr>
+        <w:ind w:left="6828" w:hanging="360"/>
+      </w:pPr>
+      <w:rPr>
+        <w:rFonts w:ascii="Wingdings" w:hAnsi="Wingdings" w:hint="default"/>
+      </w:rPr>
+    </w:lvl>
+  </w:abstractNum>
+  <w:abstractNum w:abstractNumId="11" w15:restartNumberingAfterBreak="0">
+    <w:nsid w:val="56A40D76"/>
+    <w:multiLevelType w:val="hybridMultilevel"/>
+    <w:tmpl w:val="4EB28430"/>
+    <w:lvl w:ilvl="0" w:tplc="040C0001">
+      <w:start w:val="1"/>
+      <w:numFmt w:val="bullet"/>
+      <w:lvlText w:val=""/>
+      <w:lvlJc w:val="left"/>
+      <w:pPr>
+        <w:ind w:left="1068" w:hanging="360"/>
+      </w:pPr>
+      <w:rPr>
+        <w:rFonts w:ascii="Symbol" w:hAnsi="Symbol" w:hint="default"/>
+      </w:rPr>
+    </w:lvl>
+    <w:lvl w:ilvl="1" w:tplc="040C0003" w:tentative="1">
+      <w:start w:val="1"/>
+      <w:numFmt w:val="bullet"/>
+      <w:lvlText w:val="o"/>
+      <w:lvlJc w:val="left"/>
+      <w:pPr>
+        <w:ind w:left="1788" w:hanging="360"/>
+      </w:pPr>
+      <w:rPr>
+        <w:rFonts w:ascii="Courier New" w:hAnsi="Courier New" w:cs="Courier New" w:hint="default"/>
+      </w:rPr>
+    </w:lvl>
+    <w:lvl w:ilvl="2" w:tplc="040C0005" w:tentative="1">
+      <w:start w:val="1"/>
+      <w:numFmt w:val="bullet"/>
+      <w:lvlText w:val=""/>
+      <w:lvlJc w:val="left"/>
+      <w:pPr>
+        <w:ind w:left="2508" w:hanging="360"/>
+      </w:pPr>
+      <w:rPr>
+        <w:rFonts w:ascii="Wingdings" w:hAnsi="Wingdings" w:hint="default"/>
+      </w:rPr>
+    </w:lvl>
+    <w:lvl w:ilvl="3" w:tplc="040C0001" w:tentative="1">
+      <w:start w:val="1"/>
+      <w:numFmt w:val="bullet"/>
+      <w:lvlText w:val=""/>
+      <w:lvlJc w:val="left"/>
+      <w:pPr>
+        <w:ind w:left="3228" w:hanging="360"/>
+      </w:pPr>
+      <w:rPr>
+        <w:rFonts w:ascii="Symbol" w:hAnsi="Symbol" w:hint="default"/>
+      </w:rPr>
+    </w:lvl>
+    <w:lvl w:ilvl="4" w:tplc="040C0003" w:tentative="1">
+      <w:start w:val="1"/>
+      <w:numFmt w:val="bullet"/>
+      <w:lvlText w:val="o"/>
+      <w:lvlJc w:val="left"/>
+      <w:pPr>
+        <w:ind w:left="3948" w:hanging="360"/>
+      </w:pPr>
+      <w:rPr>
+        <w:rFonts w:ascii="Courier New" w:hAnsi="Courier New" w:cs="Courier New" w:hint="default"/>
+      </w:rPr>
+    </w:lvl>
+    <w:lvl w:ilvl="5" w:tplc="040C0005" w:tentative="1">
+      <w:start w:val="1"/>
+      <w:numFmt w:val="bullet"/>
+      <w:lvlText w:val=""/>
+      <w:lvlJc w:val="left"/>
+      <w:pPr>
+        <w:ind w:left="4668" w:hanging="360"/>
+      </w:pPr>
+      <w:rPr>
+        <w:rFonts w:ascii="Wingdings" w:hAnsi="Wingdings" w:hint="default"/>
+      </w:rPr>
+    </w:lvl>
+    <w:lvl w:ilvl="6" w:tplc="040C0001" w:tentative="1">
+      <w:start w:val="1"/>
+      <w:numFmt w:val="bullet"/>
+      <w:lvlText w:val=""/>
+      <w:lvlJc w:val="left"/>
+      <w:pPr>
+        <w:ind w:left="5388" w:hanging="360"/>
+      </w:pPr>
+      <w:rPr>
+        <w:rFonts w:ascii="Symbol" w:hAnsi="Symbol" w:hint="default"/>
+      </w:rPr>
+    </w:lvl>
+    <w:lvl w:ilvl="7" w:tplc="040C0003" w:tentative="1">
+      <w:start w:val="1"/>
+      <w:numFmt w:val="bullet"/>
+      <w:lvlText w:val="o"/>
+      <w:lvlJc w:val="left"/>
+      <w:pPr>
+        <w:ind w:left="6108" w:hanging="360"/>
+      </w:pPr>
+      <w:rPr>
+        <w:rFonts w:ascii="Courier New" w:hAnsi="Courier New" w:cs="Courier New" w:hint="default"/>
+      </w:rPr>
+    </w:lvl>
+    <w:lvl w:ilvl="8" w:tplc="040C0005" w:tentative="1">
+      <w:start w:val="1"/>
+      <w:numFmt w:val="bullet"/>
+      <w:lvlText w:val=""/>
+      <w:lvlJc w:val="left"/>
+      <w:pPr>
+        <w:ind w:left="6828" w:hanging="360"/>
+      </w:pPr>
+      <w:rPr>
+        <w:rFonts w:ascii="Wingdings" w:hAnsi="Wingdings" w:hint="default"/>
+      </w:rPr>
+    </w:lvl>
+  </w:abstractNum>
+  <w:abstractNum w:abstractNumId="12" w15:restartNumberingAfterBreak="0">
+    <w:nsid w:val="57C314C3"/>
+    <w:multiLevelType w:val="multilevel"/>
+    <w:tmpl w:val="43186B26"/>
+    <w:lvl w:ilvl="0">
+      <w:start w:val="1"/>
+      <w:numFmt w:val="bullet"/>
+      <w:lvlText w:val=""/>
+      <w:lvlJc w:val="left"/>
+      <w:pPr>
+        <w:tabs>
+          <w:tab w:val="num" w:pos="720"/>
+        </w:tabs>
+        <w:ind w:left="720" w:hanging="360"/>
+      </w:pPr>
+      <w:rPr>
+        <w:rFonts w:ascii="Symbol" w:hAnsi="Symbol" w:hint="default"/>
+        <w:sz w:val="20"/>
+      </w:rPr>
+    </w:lvl>
+    <w:lvl w:ilvl="1">
+      <w:start w:val="1"/>
+      <w:numFmt w:val="bullet"/>
+      <w:lvlText w:val="o"/>
+      <w:lvlJc w:val="left"/>
+      <w:pPr>
+        <w:tabs>
+          <w:tab w:val="num" w:pos="1440"/>
+        </w:tabs>
+        <w:ind w:left="1440" w:hanging="360"/>
+      </w:pPr>
+      <w:rPr>
+        <w:rFonts w:ascii="Courier New" w:hAnsi="Courier New" w:hint="default"/>
+        <w:sz w:val="20"/>
+      </w:rPr>
+    </w:lvl>
+    <w:lvl w:ilvl="2" w:tentative="1">
+      <w:start w:val="1"/>
+      <w:numFmt w:val="bullet"/>
+      <w:lvlText w:val=""/>
+      <w:lvlJc w:val="left"/>
+      <w:pPr>
+        <w:tabs>
+          <w:tab w:val="num" w:pos="2160"/>
+        </w:tabs>
+        <w:ind w:left="2160" w:hanging="360"/>
+      </w:pPr>
+      <w:rPr>
+        <w:rFonts w:ascii="Wingdings" w:hAnsi="Wingdings" w:hint="default"/>
+        <w:sz w:val="20"/>
+      </w:rPr>
+    </w:lvl>
+    <w:lvl w:ilvl="3" w:tentative="1">
+      <w:start w:val="1"/>
+      <w:numFmt w:val="bullet"/>
+      <w:lvlText w:val=""/>
+      <w:lvlJc w:val="left"/>
+      <w:pPr>
+        <w:tabs>
+          <w:tab w:val="num" w:pos="2880"/>
+        </w:tabs>
+        <w:ind w:left="2880" w:hanging="360"/>
+      </w:pPr>
+      <w:rPr>
+        <w:rFonts w:ascii="Wingdings" w:hAnsi="Wingdings" w:hint="default"/>
+        <w:sz w:val="20"/>
+      </w:rPr>
+    </w:lvl>
+    <w:lvl w:ilvl="4" w:tentative="1">
+      <w:start w:val="1"/>
+      <w:numFmt w:val="bullet"/>
+      <w:lvlText w:val=""/>
+      <w:lvlJc w:val="left"/>
+      <w:pPr>
+        <w:tabs>
+          <w:tab w:val="num" w:pos="3600"/>
+        </w:tabs>
+        <w:ind w:left="3600" w:hanging="360"/>
+      </w:pPr>
+      <w:rPr>
+        <w:rFonts w:ascii="Wingdings" w:hAnsi="Wingdings" w:hint="default"/>
+        <w:sz w:val="20"/>
+      </w:rPr>
+    </w:lvl>
+    <w:lvl w:ilvl="5" w:tentative="1">
+      <w:start w:val="1"/>
+      <w:numFmt w:val="bullet"/>
+      <w:lvlText w:val=""/>
+      <w:lvlJc w:val="left"/>
+      <w:pPr>
+        <w:tabs>
+          <w:tab w:val="num" w:pos="4320"/>
+        </w:tabs>
+        <w:ind w:left="4320" w:hanging="360"/>
+      </w:pPr>
+      <w:rPr>
+        <w:rFonts w:ascii="Wingdings" w:hAnsi="Wingdings" w:hint="default"/>
+        <w:sz w:val="20"/>
+      </w:rPr>
+    </w:lvl>
+    <w:lvl w:ilvl="6" w:tentative="1">
+      <w:start w:val="1"/>
+      <w:numFmt w:val="bullet"/>
+      <w:lvlText w:val=""/>
+      <w:lvlJc w:val="left"/>
+      <w:pPr>
+        <w:tabs>
+          <w:tab w:val="num" w:pos="5040"/>
+        </w:tabs>
+        <w:ind w:left="5040" w:hanging="360"/>
+      </w:pPr>
+      <w:rPr>
+        <w:rFonts w:ascii="Wingdings" w:hAnsi="Wingdings" w:hint="default"/>
+        <w:sz w:val="20"/>
+      </w:rPr>
+    </w:lvl>
+    <w:lvl w:ilvl="7" w:tentative="1">
+      <w:start w:val="1"/>
+      <w:numFmt w:val="bullet"/>
+      <w:lvlText w:val=""/>
+      <w:lvlJc w:val="left"/>
+      <w:pPr>
+        <w:tabs>
+          <w:tab w:val="num" w:pos="5760"/>
+        </w:tabs>
+        <w:ind w:left="5760" w:hanging="360"/>
+      </w:pPr>
+      <w:rPr>
+        <w:rFonts w:ascii="Wingdings" w:hAnsi="Wingdings" w:hint="default"/>
+        <w:sz w:val="20"/>
+      </w:rPr>
+    </w:lvl>
+    <w:lvl w:ilvl="8" w:tentative="1">
+      <w:start w:val="1"/>
+      <w:numFmt w:val="bullet"/>
+      <w:lvlText w:val=""/>
+      <w:lvlJc w:val="left"/>
+      <w:pPr>
+        <w:tabs>
+          <w:tab w:val="num" w:pos="6480"/>
+        </w:tabs>
+        <w:ind w:left="6480" w:hanging="360"/>
+      </w:pPr>
+      <w:rPr>
+        <w:rFonts w:ascii="Wingdings" w:hAnsi="Wingdings" w:hint="default"/>
+        <w:sz w:val="20"/>
+      </w:rPr>
+    </w:lvl>
+  </w:abstractNum>
+  <w:abstractNum w:abstractNumId="13" w15:restartNumberingAfterBreak="0">
+    <w:nsid w:val="62732A95"/>
+    <w:multiLevelType w:val="hybridMultilevel"/>
+    <w:tmpl w:val="C924FDB4"/>
+    <w:lvl w:ilvl="0" w:tplc="A064A466">
+      <w:start w:val="1"/>
+      <w:numFmt w:val="decimal"/>
+      <w:lvlText w:val="%1-"/>
+      <w:lvlJc w:val="left"/>
+      <w:pPr>
+        <w:ind w:left="720" w:hanging="360"/>
+      </w:pPr>
+      <w:rPr>
+        <w:rFonts w:hint="default"/>
+      </w:rPr>
+    </w:lvl>
+    <w:lvl w:ilvl="1" w:tplc="040C0019" w:tentative="1">
+      <w:start w:val="1"/>
+      <w:numFmt w:val="lowerLetter"/>
+      <w:lvlText w:val="%2."/>
+      <w:lvlJc w:val="left"/>
+      <w:pPr>
+        <w:ind w:left="1440" w:hanging="360"/>
+      </w:pPr>
+    </w:lvl>
+    <w:lvl w:ilvl="2" w:tplc="040C001B" w:tentative="1">
+      <w:start w:val="1"/>
+      <w:numFmt w:val="lowerRoman"/>
+      <w:lvlText w:val="%3."/>
+      <w:lvlJc w:val="right"/>
+      <w:pPr>
+        <w:ind w:left="2160" w:hanging="180"/>
+      </w:pPr>
+    </w:lvl>
+    <w:lvl w:ilvl="3" w:tplc="040C000F" w:tentative="1">
+      <w:start w:val="1"/>
+      <w:numFmt w:val="decimal"/>
+      <w:lvlText w:val="%4."/>
+      <w:lvlJc w:val="left"/>
+      <w:pPr>
+        <w:ind w:left="2880" w:hanging="360"/>
+      </w:pPr>
+    </w:lvl>
+    <w:lvl w:ilvl="4" w:tplc="040C0019" w:tentative="1">
+      <w:start w:val="1"/>
+      <w:numFmt w:val="lowerLetter"/>
+      <w:lvlText w:val="%5."/>
+      <w:lvlJc w:val="left"/>
+      <w:pPr>
+        <w:ind w:left="3600" w:hanging="360"/>
+      </w:pPr>
+    </w:lvl>
+    <w:lvl w:ilvl="5" w:tplc="040C001B" w:tentative="1">
+      <w:start w:val="1"/>
+      <w:numFmt w:val="lowerRoman"/>
+      <w:lvlText w:val="%6."/>
+      <w:lvlJc w:val="right"/>
+      <w:pPr>
+        <w:ind w:left="4320" w:hanging="180"/>
+      </w:pPr>
+    </w:lvl>
+    <w:lvl w:ilvl="6" w:tplc="040C000F" w:tentative="1">
+      <w:start w:val="1"/>
+      <w:numFmt w:val="decimal"/>
+      <w:lvlText w:val="%7."/>
+      <w:lvlJc w:val="left"/>
+      <w:pPr>
+        <w:ind w:left="5040" w:hanging="360"/>
+      </w:pPr>
+    </w:lvl>
+    <w:lvl w:ilvl="7" w:tplc="040C0019" w:tentative="1">
+      <w:start w:val="1"/>
+      <w:numFmt w:val="lowerLetter"/>
+      <w:lvlText w:val="%8."/>
+      <w:lvlJc w:val="left"/>
+      <w:pPr>
+        <w:ind w:left="5760" w:hanging="360"/>
+      </w:pPr>
+    </w:lvl>
+    <w:lvl w:ilvl="8" w:tplc="040C001B" w:tentative="1">
+      <w:start w:val="1"/>
+      <w:numFmt w:val="lowerRoman"/>
+      <w:lvlText w:val="%9."/>
+      <w:lvlJc w:val="right"/>
+      <w:pPr>
+        <w:ind w:left="6480" w:hanging="180"/>
+      </w:pPr>
+    </w:lvl>
+  </w:abstractNum>
+  <w:abstractNum w:abstractNumId="14" w15:restartNumberingAfterBreak="0">
     <w:nsid w:val="78517B30"/>
     <w:multiLevelType w:val="multilevel"/>
     <w:tmpl w:val="7040C89C"/>
@@ -4758,7 +4840,7 @@
       </w:rPr>
     </w:lvl>
   </w:abstractNum>
-  <w:abstractNum w:abstractNumId="7" w15:restartNumberingAfterBreak="0">
+  <w:abstractNum w:abstractNumId="15" w15:restartNumberingAfterBreak="0">
     <w:nsid w:val="7CE23866"/>
     <w:multiLevelType w:val="hybridMultilevel"/>
     <w:tmpl w:val="226AA9D4"/>
@@ -4848,10 +4930,10 @@
     </w:lvl>
   </w:abstractNum>
   <w:num w:numId="1" w16cid:durableId="1197427476">
-    <w:abstractNumId w:val="7"/>
+    <w:abstractNumId w:val="15"/>
   </w:num>
   <w:num w:numId="2" w16cid:durableId="138886135">
-    <w:abstractNumId w:val="1"/>
+    <w:abstractNumId w:val="2"/>
   </w:num>
   <w:num w:numId="3" w16cid:durableId="259726814">
     <w:abstractNumId w:val="0"/>
@@ -4863,19 +4945,43 @@
     </w:lvlOverride>
   </w:num>
   <w:num w:numId="5" w16cid:durableId="952906537">
+    <w:abstractNumId w:val="5"/>
+  </w:num>
+  <w:num w:numId="6" w16cid:durableId="726030603">
+    <w:abstractNumId w:val="9"/>
+  </w:num>
+  <w:num w:numId="7" w16cid:durableId="1038119259">
+    <w:abstractNumId w:val="14"/>
+  </w:num>
+  <w:num w:numId="8" w16cid:durableId="791751032">
     <w:abstractNumId w:val="3"/>
   </w:num>
-  <w:num w:numId="6" w16cid:durableId="726030603">
-    <w:abstractNumId w:val="5"/>
-  </w:num>
-  <w:num w:numId="7" w16cid:durableId="1038119259">
+  <w:num w:numId="9" w16cid:durableId="1438061575">
     <w:abstractNumId w:val="6"/>
   </w:num>
-  <w:num w:numId="8" w16cid:durableId="791751032">
-    <w:abstractNumId w:val="2"/>
+  <w:num w:numId="10" w16cid:durableId="336931029">
+    <w:abstractNumId w:val="12"/>
   </w:num>
-  <w:num w:numId="9" w16cid:durableId="1438061575">
+  <w:num w:numId="11" w16cid:durableId="137696351">
     <w:abstractNumId w:val="4"/>
+  </w:num>
+  <w:num w:numId="12" w16cid:durableId="977538277">
+    <w:abstractNumId w:val="7"/>
+  </w:num>
+  <w:num w:numId="13" w16cid:durableId="42487320">
+    <w:abstractNumId w:val="8"/>
+  </w:num>
+  <w:num w:numId="14" w16cid:durableId="307167710">
+    <w:abstractNumId w:val="13"/>
+  </w:num>
+  <w:num w:numId="15" w16cid:durableId="1817916162">
+    <w:abstractNumId w:val="1"/>
+  </w:num>
+  <w:num w:numId="16" w16cid:durableId="706296897">
+    <w:abstractNumId w:val="10"/>
+  </w:num>
+  <w:num w:numId="17" w16cid:durableId="1313095612">
+    <w:abstractNumId w:val="11"/>
   </w:num>
 </w:numbering>
 </file>
@@ -5505,6 +5611,41 @@
       </w:tblBorders>
     </w:tblPr>
   </w:style>
+  <w:style w:type="paragraph" w:styleId="Titre">
+    <w:name w:val="Title"/>
+    <w:basedOn w:val="Normal"/>
+    <w:next w:val="Normal"/>
+    <w:link w:val="TitreCar"/>
+    <w:uiPriority w:val="10"/>
+    <w:qFormat/>
+    <w:rsid w:val="00516589"/>
+    <w:pPr>
+      <w:spacing w:line="240" w:lineRule="auto"/>
+      <w:contextualSpacing/>
+      <w:jc w:val="center"/>
+    </w:pPr>
+    <w:rPr>
+      <w:rFonts w:asciiTheme="majorHAnsi" w:eastAsiaTheme="majorEastAsia" w:hAnsiTheme="majorHAnsi" w:cstheme="majorBidi"/>
+      <w:spacing w:val="-10"/>
+      <w:kern w:val="28"/>
+      <w:sz w:val="40"/>
+      <w:szCs w:val="56"/>
+    </w:rPr>
+  </w:style>
+  <w:style w:type="character" w:customStyle="1" w:styleId="TitreCar">
+    <w:name w:val="Titre Car"/>
+    <w:basedOn w:val="Policepardfaut"/>
+    <w:link w:val="Titre"/>
+    <w:uiPriority w:val="10"/>
+    <w:rsid w:val="00516589"/>
+    <w:rPr>
+      <w:rFonts w:asciiTheme="majorHAnsi" w:eastAsiaTheme="majorEastAsia" w:hAnsiTheme="majorHAnsi" w:cstheme="majorBidi"/>
+      <w:spacing w:val="-10"/>
+      <w:kern w:val="28"/>
+      <w:sz w:val="40"/>
+      <w:szCs w:val="56"/>
+    </w:rPr>
+  </w:style>
 </w:styles>
 </file>
 

</xml_diff>